<commit_message>
Finished the sketch of the document
</commit_message>
<xml_diff>
--- a/thesis/Thesis.docx
+++ b/thesis/Thesis.docx
@@ -358,7 +358,15 @@
           <w:szCs w:val="28"/>
           <w:lang/>
         </w:rPr>
-        <w:t xml:space="preserve">This project uses deep learning techniques for segmenting images and providing dentists with a baseline diagnostic which they can perfect with their expertise. </w:t>
+        <w:t>This project uses deep learning techniques for segmenting images and providing dentists with a baseline diagnostic which they can perfect with their expertise</w:t>
+      </w:r>
+      <w:r>
+        <w:rPr>
+          <w:sz w:val="28"/>
+          <w:szCs w:val="28"/>
+          <w:lang/>
+        </w:rPr>
+        <w:t xml:space="preserve">, as well as automating screenings. </w:t>
       </w:r>
       <w:r>
         <w:rPr>
@@ -653,15 +661,19 @@
     <w:p>
       <w:pPr>
         <w:rPr>
-          <w:sz w:val="28"/>
-          <w:szCs w:val="28"/>
-          <w:lang/>
-        </w:rPr>
-      </w:pPr>
-      <w:r>
-        <w:rPr>
-          <w:sz w:val="28"/>
-          <w:szCs w:val="28"/>
+          <w:b/>
+          <w:bCs/>
+          <w:sz w:val="32"/>
+          <w:szCs w:val="32"/>
+          <w:lang/>
+        </w:rPr>
+      </w:pPr>
+      <w:r>
+        <w:rPr>
+          <w:b/>
+          <w:bCs/>
+          <w:sz w:val="32"/>
+          <w:szCs w:val="32"/>
           <w:lang/>
         </w:rPr>
         <w:t xml:space="preserve">1 Introduction </w:t>
@@ -704,31 +716,39 @@
     <w:p>
       <w:pPr>
         <w:rPr>
-          <w:sz w:val="28"/>
-          <w:szCs w:val="28"/>
-          <w:lang/>
-        </w:rPr>
-      </w:pPr>
-      <w:r>
-        <w:rPr>
-          <w:sz w:val="28"/>
-          <w:szCs w:val="28"/>
+          <w:b/>
+          <w:bCs/>
+          <w:sz w:val="32"/>
+          <w:szCs w:val="32"/>
+          <w:lang/>
+        </w:rPr>
+      </w:pPr>
+      <w:r>
+        <w:rPr>
+          <w:b/>
+          <w:bCs/>
+          <w:sz w:val="32"/>
+          <w:szCs w:val="32"/>
           <w:lang/>
         </w:rPr>
         <w:t>2 Scienti</w:t>
       </w:r>
       <w:r>
         <w:rPr>
-          <w:sz w:val="28"/>
-          <w:szCs w:val="28"/>
+          <w:b/>
+          <w:bCs/>
+          <w:sz w:val="32"/>
+          <w:szCs w:val="32"/>
           <w:lang/>
         </w:rPr>
         <w:t>f</w:t>
       </w:r>
       <w:r>
         <w:rPr>
-          <w:sz w:val="28"/>
-          <w:szCs w:val="28"/>
+          <w:b/>
+          <w:bCs/>
+          <w:sz w:val="32"/>
+          <w:szCs w:val="32"/>
           <w:lang/>
         </w:rPr>
         <w:t xml:space="preserve">c Problem </w:t>
@@ -770,15 +790,19 @@
     <w:p>
       <w:pPr>
         <w:rPr>
-          <w:sz w:val="28"/>
-          <w:szCs w:val="28"/>
-          <w:lang/>
-        </w:rPr>
-      </w:pPr>
-      <w:r>
-        <w:rPr>
-          <w:sz w:val="28"/>
-          <w:szCs w:val="28"/>
+          <w:b/>
+          <w:bCs/>
+          <w:sz w:val="32"/>
+          <w:szCs w:val="32"/>
+          <w:lang/>
+        </w:rPr>
+      </w:pPr>
+      <w:r>
+        <w:rPr>
+          <w:b/>
+          <w:bCs/>
+          <w:sz w:val="32"/>
+          <w:szCs w:val="32"/>
           <w:lang/>
         </w:rPr>
         <w:t xml:space="preserve">3 State of the art/Related work </w:t>
@@ -787,15 +811,19 @@
     <w:p>
       <w:pPr>
         <w:rPr>
-          <w:sz w:val="28"/>
-          <w:szCs w:val="28"/>
-          <w:lang/>
-        </w:rPr>
-      </w:pPr>
-      <w:r>
-        <w:rPr>
-          <w:sz w:val="28"/>
-          <w:szCs w:val="28"/>
+          <w:b/>
+          <w:bCs/>
+          <w:sz w:val="32"/>
+          <w:szCs w:val="32"/>
+          <w:lang/>
+        </w:rPr>
+      </w:pPr>
+      <w:r>
+        <w:rPr>
+          <w:b/>
+          <w:bCs/>
+          <w:sz w:val="32"/>
+          <w:szCs w:val="32"/>
           <w:lang/>
         </w:rPr>
         <w:t xml:space="preserve">4 Investigated approach </w:t>
@@ -804,15 +832,19 @@
     <w:p>
       <w:pPr>
         <w:rPr>
-          <w:sz w:val="28"/>
-          <w:szCs w:val="28"/>
-          <w:lang/>
-        </w:rPr>
-      </w:pPr>
-      <w:r>
-        <w:rPr>
-          <w:sz w:val="28"/>
-          <w:szCs w:val="28"/>
+          <w:b/>
+          <w:bCs/>
+          <w:sz w:val="32"/>
+          <w:szCs w:val="32"/>
+          <w:lang/>
+        </w:rPr>
+      </w:pPr>
+      <w:r>
+        <w:rPr>
+          <w:b/>
+          <w:bCs/>
+          <w:sz w:val="32"/>
+          <w:szCs w:val="32"/>
           <w:lang/>
         </w:rPr>
         <w:t xml:space="preserve">5 Application (Study case) </w:t>
@@ -821,28 +853,23 @@
     <w:p>
       <w:pPr>
         <w:rPr>
-          <w:sz w:val="28"/>
-          <w:szCs w:val="28"/>
-          <w:lang/>
-        </w:rPr>
-      </w:pPr>
-      <w:r>
-        <w:rPr>
-          <w:sz w:val="28"/>
-          <w:szCs w:val="28"/>
+          <w:b/>
+          <w:bCs/>
+          <w:sz w:val="32"/>
+          <w:szCs w:val="32"/>
+          <w:lang/>
+        </w:rPr>
+      </w:pPr>
+      <w:r>
+        <w:rPr>
+          <w:b/>
+          <w:bCs/>
+          <w:sz w:val="32"/>
+          <w:szCs w:val="32"/>
           <w:lang/>
         </w:rPr>
         <w:t xml:space="preserve">6 Conclusion and future work </w:t>
       </w:r>
-    </w:p>
-    <w:p>
-      <w:pPr>
-        <w:rPr>
-          <w:sz w:val="28"/>
-          <w:szCs w:val="28"/>
-          <w:lang/>
-        </w:rPr>
-      </w:pPr>
     </w:p>
     <w:p>
       <w:pPr>
@@ -1618,7 +1645,23 @@
           <w:szCs w:val="28"/>
           <w:lang/>
         </w:rPr>
-        <w:t>problem this project is aiming to solve is that of accurate and efficient segmentation of dental images, identifying cavities and other pathological issues. The aim is to process a dental image a dentist would normal have to evaluate and output a segmenation that indicates possible areas of interest for the practitioner.</w:t>
+        <w:t>problem this project is aiming to solve is that of accurate and efficient segmentation of dental images, identifying cavities and other pathological issues. The aim is to process a dental image a dentist would normal</w:t>
+      </w:r>
+      <w:r>
+        <w:rPr>
+          <w:sz w:val="28"/>
+          <w:szCs w:val="28"/>
+          <w:lang/>
+        </w:rPr>
+        <w:t>ly</w:t>
+      </w:r>
+      <w:r>
+        <w:rPr>
+          <w:sz w:val="28"/>
+          <w:szCs w:val="28"/>
+          <w:lang/>
+        </w:rPr>
+        <w:t xml:space="preserve"> have to evaluate and output a segmenation that indicates possible areas of interest for the practitioner.</w:t>
       </w:r>
     </w:p>
     <w:p>
@@ -2045,7 +2088,15 @@
           <w:szCs w:val="28"/>
           <w:lang/>
         </w:rPr>
-        <w:t>, but they can hopefully be adapted to this task.</w:t>
+        <w:t xml:space="preserve"> in particular</w:t>
+      </w:r>
+      <w:r>
+        <w:rPr>
+          <w:sz w:val="28"/>
+          <w:szCs w:val="28"/>
+          <w:lang/>
+        </w:rPr>
+        <w:t>, but they can be adapted to this task.</w:t>
       </w:r>
     </w:p>
     <w:p>
@@ -2228,7 +2279,7 @@
           <w:lang/>
         </w:rPr>
         <w:lastRenderedPageBreak/>
-        <w:t xml:space="preserve">3. </w:t>
+        <w:t>4</w:t>
       </w:r>
       <w:r>
         <w:rPr>
@@ -2238,9 +2289,923 @@
           <w:szCs w:val="40"/>
           <w:lang/>
         </w:rPr>
+        <w:t xml:space="preserve">. </w:t>
+      </w:r>
+      <w:r>
+        <w:rPr>
+          <w:b/>
+          <w:bCs/>
+          <w:sz w:val="40"/>
+          <w:szCs w:val="40"/>
+          <w:lang/>
+        </w:rPr>
         <w:t>Investigated approach</w:t>
       </w:r>
     </w:p>
+    <w:p>
+      <w:pPr>
+        <w:rPr>
+          <w:sz w:val="28"/>
+          <w:szCs w:val="28"/>
+          <w:lang/>
+        </w:rPr>
+      </w:pPr>
+      <w:r>
+        <w:rPr>
+          <w:sz w:val="28"/>
+          <w:szCs w:val="28"/>
+          <w:lang/>
+        </w:rPr>
+        <w:t xml:space="preserve">Apart from using the models mentioned in the previous paragraph, this work aims to train a model based on Graph Neural Networks </w:t>
+      </w:r>
+      <w:sdt>
+        <w:sdtPr>
+          <w:rPr>
+            <w:sz w:val="28"/>
+            <w:szCs w:val="28"/>
+            <w:lang/>
+          </w:rPr>
+          <w:id w:val="-1391495512"/>
+          <w:citation/>
+        </w:sdtPr>
+        <w:sdtContent>
+          <w:r>
+            <w:rPr>
+              <w:sz w:val="28"/>
+              <w:szCs w:val="28"/>
+              <w:lang/>
+            </w:rPr>
+            <w:fldChar w:fldCharType="begin"/>
+          </w:r>
+          <w:r>
+            <w:rPr>
+              <w:sz w:val="28"/>
+              <w:szCs w:val="28"/>
+              <w:lang/>
+            </w:rPr>
+            <w:instrText xml:space="preserve"> CITATION 9103557 \l 8192 </w:instrText>
+          </w:r>
+          <w:r>
+            <w:rPr>
+              <w:sz w:val="28"/>
+              <w:szCs w:val="28"/>
+              <w:lang/>
+            </w:rPr>
+            <w:fldChar w:fldCharType="separate"/>
+          </w:r>
+          <w:r>
+            <w:rPr>
+              <w:noProof/>
+              <w:sz w:val="28"/>
+              <w:szCs w:val="28"/>
+              <w:lang/>
+            </w:rPr>
+            <w:t>(Lu, et al., 2021)</w:t>
+          </w:r>
+          <w:r>
+            <w:rPr>
+              <w:sz w:val="28"/>
+              <w:szCs w:val="28"/>
+              <w:lang/>
+            </w:rPr>
+            <w:fldChar w:fldCharType="end"/>
+          </w:r>
+        </w:sdtContent>
+      </w:sdt>
+      <w:r>
+        <w:rPr>
+          <w:sz w:val="28"/>
+          <w:szCs w:val="28"/>
+          <w:lang/>
+        </w:rPr>
+        <w:t>.</w:t>
+      </w:r>
+    </w:p>
+    <w:p>
+      <w:pPr>
+        <w:rPr>
+          <w:sz w:val="28"/>
+          <w:szCs w:val="28"/>
+          <w:lang/>
+        </w:rPr>
+      </w:pPr>
+      <w:r>
+        <w:rPr>
+          <w:sz w:val="28"/>
+          <w:szCs w:val="28"/>
+          <w:lang/>
+        </w:rPr>
+        <w:t>*Work is yet to be started, this is just a sketch of the document. Diagrams and explanations will be introduced here</w:t>
+      </w:r>
+    </w:p>
+    <w:p>
+      <w:pPr>
+        <w:rPr>
+          <w:sz w:val="28"/>
+          <w:szCs w:val="28"/>
+          <w:lang/>
+        </w:rPr>
+      </w:pPr>
+    </w:p>
+    <w:p>
+      <w:pPr>
+        <w:rPr>
+          <w:sz w:val="28"/>
+          <w:szCs w:val="28"/>
+          <w:lang/>
+        </w:rPr>
+      </w:pPr>
+    </w:p>
+    <w:p>
+      <w:pPr>
+        <w:rPr>
+          <w:sz w:val="28"/>
+          <w:szCs w:val="28"/>
+          <w:lang/>
+        </w:rPr>
+      </w:pPr>
+    </w:p>
+    <w:p>
+      <w:pPr>
+        <w:rPr>
+          <w:sz w:val="28"/>
+          <w:szCs w:val="28"/>
+          <w:lang/>
+        </w:rPr>
+      </w:pPr>
+    </w:p>
+    <w:p>
+      <w:pPr>
+        <w:rPr>
+          <w:sz w:val="28"/>
+          <w:szCs w:val="28"/>
+          <w:lang/>
+        </w:rPr>
+      </w:pPr>
+    </w:p>
+    <w:p>
+      <w:pPr>
+        <w:rPr>
+          <w:sz w:val="28"/>
+          <w:szCs w:val="28"/>
+          <w:lang/>
+        </w:rPr>
+      </w:pPr>
+    </w:p>
+    <w:p>
+      <w:pPr>
+        <w:rPr>
+          <w:sz w:val="28"/>
+          <w:szCs w:val="28"/>
+          <w:lang/>
+        </w:rPr>
+      </w:pPr>
+    </w:p>
+    <w:p>
+      <w:pPr>
+        <w:rPr>
+          <w:sz w:val="28"/>
+          <w:szCs w:val="28"/>
+          <w:lang/>
+        </w:rPr>
+      </w:pPr>
+    </w:p>
+    <w:p>
+      <w:pPr>
+        <w:rPr>
+          <w:sz w:val="28"/>
+          <w:szCs w:val="28"/>
+          <w:lang/>
+        </w:rPr>
+      </w:pPr>
+    </w:p>
+    <w:p>
+      <w:pPr>
+        <w:rPr>
+          <w:sz w:val="28"/>
+          <w:szCs w:val="28"/>
+          <w:lang/>
+        </w:rPr>
+      </w:pPr>
+    </w:p>
+    <w:p>
+      <w:pPr>
+        <w:rPr>
+          <w:sz w:val="28"/>
+          <w:szCs w:val="28"/>
+          <w:lang/>
+        </w:rPr>
+      </w:pPr>
+    </w:p>
+    <w:p>
+      <w:pPr>
+        <w:rPr>
+          <w:sz w:val="28"/>
+          <w:szCs w:val="28"/>
+          <w:lang/>
+        </w:rPr>
+      </w:pPr>
+    </w:p>
+    <w:p>
+      <w:pPr>
+        <w:rPr>
+          <w:sz w:val="28"/>
+          <w:szCs w:val="28"/>
+          <w:lang/>
+        </w:rPr>
+      </w:pPr>
+    </w:p>
+    <w:p>
+      <w:pPr>
+        <w:rPr>
+          <w:sz w:val="28"/>
+          <w:szCs w:val="28"/>
+          <w:lang/>
+        </w:rPr>
+      </w:pPr>
+    </w:p>
+    <w:p>
+      <w:pPr>
+        <w:rPr>
+          <w:sz w:val="28"/>
+          <w:szCs w:val="28"/>
+          <w:lang/>
+        </w:rPr>
+      </w:pPr>
+    </w:p>
+    <w:p>
+      <w:pPr>
+        <w:rPr>
+          <w:sz w:val="28"/>
+          <w:szCs w:val="28"/>
+          <w:lang/>
+        </w:rPr>
+      </w:pPr>
+    </w:p>
+    <w:p>
+      <w:pPr>
+        <w:rPr>
+          <w:sz w:val="28"/>
+          <w:szCs w:val="28"/>
+          <w:lang/>
+        </w:rPr>
+      </w:pPr>
+    </w:p>
+    <w:p>
+      <w:pPr>
+        <w:rPr>
+          <w:sz w:val="28"/>
+          <w:szCs w:val="28"/>
+          <w:lang/>
+        </w:rPr>
+      </w:pPr>
+    </w:p>
+    <w:p>
+      <w:pPr>
+        <w:rPr>
+          <w:sz w:val="28"/>
+          <w:szCs w:val="28"/>
+          <w:lang/>
+        </w:rPr>
+      </w:pPr>
+    </w:p>
+    <w:p>
+      <w:pPr>
+        <w:rPr>
+          <w:sz w:val="28"/>
+          <w:szCs w:val="28"/>
+          <w:lang/>
+        </w:rPr>
+      </w:pPr>
+    </w:p>
+    <w:p>
+      <w:pPr>
+        <w:rPr>
+          <w:b/>
+          <w:bCs/>
+          <w:sz w:val="40"/>
+          <w:szCs w:val="40"/>
+          <w:lang/>
+        </w:rPr>
+      </w:pPr>
+      <w:r>
+        <w:rPr>
+          <w:b/>
+          <w:bCs/>
+          <w:sz w:val="40"/>
+          <w:szCs w:val="40"/>
+          <w:lang/>
+        </w:rPr>
+        <w:lastRenderedPageBreak/>
+        <w:t>5</w:t>
+      </w:r>
+      <w:r>
+        <w:rPr>
+          <w:b/>
+          <w:bCs/>
+          <w:sz w:val="40"/>
+          <w:szCs w:val="40"/>
+          <w:lang/>
+        </w:rPr>
+        <w:t xml:space="preserve">. </w:t>
+      </w:r>
+      <w:r>
+        <w:rPr>
+          <w:b/>
+          <w:bCs/>
+          <w:sz w:val="40"/>
+          <w:szCs w:val="40"/>
+          <w:lang/>
+        </w:rPr>
+        <w:t>Application</w:t>
+      </w:r>
+    </w:p>
+    <w:p>
+      <w:pPr>
+        <w:rPr>
+          <w:sz w:val="28"/>
+          <w:szCs w:val="28"/>
+          <w:lang/>
+        </w:rPr>
+      </w:pPr>
+      <w:r>
+        <w:rPr>
+          <w:sz w:val="28"/>
+          <w:szCs w:val="28"/>
+          <w:lang/>
+        </w:rPr>
+        <w:t>*To be Developed</w:t>
+      </w:r>
+    </w:p>
+    <w:p>
+      <w:pPr>
+        <w:rPr>
+          <w:sz w:val="28"/>
+          <w:szCs w:val="28"/>
+          <w:lang/>
+        </w:rPr>
+      </w:pPr>
+    </w:p>
+    <w:p>
+      <w:pPr>
+        <w:rPr>
+          <w:sz w:val="28"/>
+          <w:szCs w:val="28"/>
+          <w:lang/>
+        </w:rPr>
+      </w:pPr>
+    </w:p>
+    <w:p>
+      <w:pPr>
+        <w:rPr>
+          <w:sz w:val="28"/>
+          <w:szCs w:val="28"/>
+          <w:lang/>
+        </w:rPr>
+      </w:pPr>
+    </w:p>
+    <w:p>
+      <w:pPr>
+        <w:rPr>
+          <w:sz w:val="28"/>
+          <w:szCs w:val="28"/>
+          <w:lang/>
+        </w:rPr>
+      </w:pPr>
+    </w:p>
+    <w:p>
+      <w:pPr>
+        <w:rPr>
+          <w:sz w:val="28"/>
+          <w:szCs w:val="28"/>
+          <w:lang/>
+        </w:rPr>
+      </w:pPr>
+    </w:p>
+    <w:p>
+      <w:pPr>
+        <w:rPr>
+          <w:sz w:val="28"/>
+          <w:szCs w:val="28"/>
+          <w:lang/>
+        </w:rPr>
+      </w:pPr>
+    </w:p>
+    <w:p>
+      <w:pPr>
+        <w:rPr>
+          <w:sz w:val="28"/>
+          <w:szCs w:val="28"/>
+          <w:lang/>
+        </w:rPr>
+      </w:pPr>
+    </w:p>
+    <w:p>
+      <w:pPr>
+        <w:rPr>
+          <w:sz w:val="28"/>
+          <w:szCs w:val="28"/>
+          <w:lang/>
+        </w:rPr>
+      </w:pPr>
+    </w:p>
+    <w:p>
+      <w:pPr>
+        <w:rPr>
+          <w:sz w:val="28"/>
+          <w:szCs w:val="28"/>
+          <w:lang/>
+        </w:rPr>
+      </w:pPr>
+    </w:p>
+    <w:p>
+      <w:pPr>
+        <w:rPr>
+          <w:sz w:val="28"/>
+          <w:szCs w:val="28"/>
+          <w:lang/>
+        </w:rPr>
+      </w:pPr>
+    </w:p>
+    <w:p>
+      <w:pPr>
+        <w:rPr>
+          <w:sz w:val="28"/>
+          <w:szCs w:val="28"/>
+          <w:lang/>
+        </w:rPr>
+      </w:pPr>
+    </w:p>
+    <w:p>
+      <w:pPr>
+        <w:rPr>
+          <w:sz w:val="28"/>
+          <w:szCs w:val="28"/>
+          <w:lang/>
+        </w:rPr>
+      </w:pPr>
+    </w:p>
+    <w:p>
+      <w:pPr>
+        <w:rPr>
+          <w:sz w:val="28"/>
+          <w:szCs w:val="28"/>
+          <w:lang/>
+        </w:rPr>
+      </w:pPr>
+    </w:p>
+    <w:p>
+      <w:pPr>
+        <w:rPr>
+          <w:sz w:val="28"/>
+          <w:szCs w:val="28"/>
+          <w:lang/>
+        </w:rPr>
+      </w:pPr>
+    </w:p>
+    <w:p>
+      <w:pPr>
+        <w:rPr>
+          <w:sz w:val="28"/>
+          <w:szCs w:val="28"/>
+          <w:lang/>
+        </w:rPr>
+      </w:pPr>
+    </w:p>
+    <w:p>
+      <w:pPr>
+        <w:rPr>
+          <w:sz w:val="28"/>
+          <w:szCs w:val="28"/>
+          <w:lang/>
+        </w:rPr>
+      </w:pPr>
+    </w:p>
+    <w:p>
+      <w:pPr>
+        <w:rPr>
+          <w:sz w:val="28"/>
+          <w:szCs w:val="28"/>
+          <w:lang/>
+        </w:rPr>
+      </w:pPr>
+    </w:p>
+    <w:p>
+      <w:pPr>
+        <w:rPr>
+          <w:sz w:val="28"/>
+          <w:szCs w:val="28"/>
+          <w:lang/>
+        </w:rPr>
+      </w:pPr>
+    </w:p>
+    <w:p>
+      <w:pPr>
+        <w:rPr>
+          <w:sz w:val="28"/>
+          <w:szCs w:val="28"/>
+          <w:lang/>
+        </w:rPr>
+      </w:pPr>
+    </w:p>
+    <w:p>
+      <w:pPr>
+        <w:rPr>
+          <w:sz w:val="28"/>
+          <w:szCs w:val="28"/>
+          <w:lang/>
+        </w:rPr>
+      </w:pPr>
+    </w:p>
+    <w:p>
+      <w:pPr>
+        <w:rPr>
+          <w:sz w:val="28"/>
+          <w:szCs w:val="28"/>
+          <w:lang/>
+        </w:rPr>
+      </w:pPr>
+    </w:p>
+    <w:p>
+      <w:pPr>
+        <w:rPr>
+          <w:sz w:val="28"/>
+          <w:szCs w:val="28"/>
+          <w:lang/>
+        </w:rPr>
+      </w:pPr>
+    </w:p>
+    <w:p>
+      <w:pPr>
+        <w:rPr>
+          <w:b/>
+          <w:bCs/>
+          <w:sz w:val="40"/>
+          <w:szCs w:val="40"/>
+          <w:lang/>
+        </w:rPr>
+      </w:pPr>
+      <w:r>
+        <w:rPr>
+          <w:b/>
+          <w:bCs/>
+          <w:sz w:val="40"/>
+          <w:szCs w:val="40"/>
+          <w:lang/>
+        </w:rPr>
+        <w:lastRenderedPageBreak/>
+        <w:t>6</w:t>
+      </w:r>
+      <w:r>
+        <w:rPr>
+          <w:b/>
+          <w:bCs/>
+          <w:sz w:val="40"/>
+          <w:szCs w:val="40"/>
+          <w:lang/>
+        </w:rPr>
+        <w:t xml:space="preserve">. </w:t>
+      </w:r>
+      <w:r>
+        <w:rPr>
+          <w:b/>
+          <w:bCs/>
+          <w:sz w:val="40"/>
+          <w:szCs w:val="40"/>
+          <w:lang/>
+        </w:rPr>
+        <w:t>Conclusion and future work</w:t>
+      </w:r>
+    </w:p>
+    <w:p>
+      <w:pPr>
+        <w:rPr>
+          <w:b/>
+          <w:bCs/>
+          <w:sz w:val="40"/>
+          <w:szCs w:val="40"/>
+          <w:lang/>
+        </w:rPr>
+      </w:pPr>
+    </w:p>
+    <w:p>
+      <w:pPr>
+        <w:rPr>
+          <w:b/>
+          <w:bCs/>
+          <w:sz w:val="40"/>
+          <w:szCs w:val="40"/>
+          <w:lang/>
+        </w:rPr>
+      </w:pPr>
+    </w:p>
+    <w:p>
+      <w:pPr>
+        <w:rPr>
+          <w:b/>
+          <w:bCs/>
+          <w:sz w:val="40"/>
+          <w:szCs w:val="40"/>
+          <w:lang/>
+        </w:rPr>
+      </w:pPr>
+    </w:p>
+    <w:p>
+      <w:pPr>
+        <w:rPr>
+          <w:b/>
+          <w:bCs/>
+          <w:sz w:val="40"/>
+          <w:szCs w:val="40"/>
+          <w:lang/>
+        </w:rPr>
+      </w:pPr>
+    </w:p>
+    <w:p>
+      <w:pPr>
+        <w:rPr>
+          <w:b/>
+          <w:bCs/>
+          <w:sz w:val="40"/>
+          <w:szCs w:val="40"/>
+          <w:lang/>
+        </w:rPr>
+      </w:pPr>
+    </w:p>
+    <w:p>
+      <w:pPr>
+        <w:rPr>
+          <w:b/>
+          <w:bCs/>
+          <w:sz w:val="40"/>
+          <w:szCs w:val="40"/>
+          <w:lang/>
+        </w:rPr>
+      </w:pPr>
+    </w:p>
+    <w:sdt>
+      <w:sdtPr>
+        <w:id w:val="387387787"/>
+        <w:docPartObj>
+          <w:docPartGallery w:val="Bibliographies"/>
+          <w:docPartUnique/>
+        </w:docPartObj>
+      </w:sdtPr>
+      <w:sdtEndPr>
+        <w:rPr>
+          <w:rFonts w:asciiTheme="minorHAnsi" w:eastAsiaTheme="minorHAnsi" w:hAnsiTheme="minorHAnsi" w:cstheme="minorBidi"/>
+          <w:color w:val="auto"/>
+          <w:kern w:val="2"/>
+          <w:sz w:val="22"/>
+          <w:szCs w:val="22"/>
+          <w14:ligatures w14:val="standardContextual"/>
+        </w:rPr>
+      </w:sdtEndPr>
+      <w:sdtContent>
+        <w:p>
+          <w:pPr>
+            <w:pStyle w:val="Heading1"/>
+          </w:pPr>
+          <w:r>
+            <w:t>References</w:t>
+          </w:r>
+        </w:p>
+        <w:sdt>
+          <w:sdtPr>
+            <w:id w:val="-573587230"/>
+            <w:bibliography/>
+          </w:sdtPr>
+          <w:sdtContent>
+            <w:p>
+              <w:pPr>
+                <w:pStyle w:val="Bibliography"/>
+                <w:ind w:left="720" w:hanging="720"/>
+                <w:rPr>
+                  <w:noProof/>
+                  <w:kern w:val="0"/>
+                  <w:sz w:val="24"/>
+                  <w:szCs w:val="24"/>
+                  <w14:ligatures w14:val="none"/>
+                </w:rPr>
+              </w:pPr>
+              <w:r>
+                <w:fldChar w:fldCharType="begin"/>
+              </w:r>
+              <w:r>
+                <w:instrText xml:space="preserve"> BIBLIOGRAPHY </w:instrText>
+              </w:r>
+              <w:r>
+                <w:fldChar w:fldCharType="separate"/>
+              </w:r>
+              <w:r>
+                <w:rPr>
+                  <w:noProof/>
+                </w:rPr>
+                <w:t xml:space="preserve">Abdi, A. H., Kasaei, S., &amp; Mehdizadeh, M. (2015). Automatic segmentation of mandible in panoramic x-ray. </w:t>
+              </w:r>
+              <w:r>
+                <w:rPr>
+                  <w:i/>
+                  <w:iCs/>
+                  <w:noProof/>
+                </w:rPr>
+                <w:t>Journal of Medical Imaging, 2</w:t>
+              </w:r>
+              <w:r>
+                <w:rPr>
+                  <w:noProof/>
+                </w:rPr>
+                <w:t>, 044003–044003.</w:t>
+              </w:r>
+            </w:p>
+            <w:p>
+              <w:pPr>
+                <w:pStyle w:val="Bibliography"/>
+                <w:ind w:left="720" w:hanging="720"/>
+                <w:rPr>
+                  <w:noProof/>
+                </w:rPr>
+              </w:pPr>
+              <w:r>
+                <w:rPr>
+                  <w:noProof/>
+                </w:rPr>
+                <w:t xml:space="preserve">HELLİ, S., &amp; HAMAMCI, A. (n.d.). Tooth Instance Segmentation on Panoramic Dental Radiographs Using U-Nets and Morphological Processing. </w:t>
+              </w:r>
+              <w:r>
+                <w:rPr>
+                  <w:i/>
+                  <w:iCs/>
+                  <w:noProof/>
+                </w:rPr>
+                <w:t>Düzce Üniversitesi Bilim ve Teknoloji Dergisi, 10</w:t>
+              </w:r>
+              <w:r>
+                <w:rPr>
+                  <w:noProof/>
+                </w:rPr>
+                <w:t>, 39–50.</w:t>
+              </w:r>
+            </w:p>
+            <w:p>
+              <w:pPr>
+                <w:pStyle w:val="Bibliography"/>
+                <w:ind w:left="720" w:hanging="720"/>
+                <w:rPr>
+                  <w:noProof/>
+                </w:rPr>
+              </w:pPr>
+              <w:r>
+                <w:rPr>
+                  <w:noProof/>
+                </w:rPr>
+                <w:t xml:space="preserve">Hyttinen, J., Fält, P., Jäsberg, H., Kullaa, A., &amp; Hauta-Kasari, M. (2020). Oral and Dental Spectral Image Database—ODSI-DB. </w:t>
+              </w:r>
+              <w:r>
+                <w:rPr>
+                  <w:i/>
+                  <w:iCs/>
+                  <w:noProof/>
+                </w:rPr>
+                <w:t>Applied Sciences, 10</w:t>
+              </w:r>
+              <w:r>
+                <w:rPr>
+                  <w:noProof/>
+                </w:rPr>
+                <w:t>. doi:10.3390/app10207246</w:t>
+              </w:r>
+            </w:p>
+            <w:p>
+              <w:pPr>
+                <w:pStyle w:val="Bibliography"/>
+                <w:ind w:left="720" w:hanging="720"/>
+                <w:rPr>
+                  <w:noProof/>
+                </w:rPr>
+              </w:pPr>
+              <w:r>
+                <w:rPr>
+                  <w:noProof/>
+                </w:rPr>
+                <w:t xml:space="preserve">Kamnitsas, K., Ledig, C., Newcombe, V. F., Simpson, J. P., Kane, A. D., Menon, D. K., . . . Glocker, B. (2017). Efficient multi-scale 3D CNN with fully connected CRF for accurate brain lesion segmentation. </w:t>
+              </w:r>
+              <w:r>
+                <w:rPr>
+                  <w:i/>
+                  <w:iCs/>
+                  <w:noProof/>
+                </w:rPr>
+                <w:t>Medical image analysis, 36</w:t>
+              </w:r>
+              <w:r>
+                <w:rPr>
+                  <w:noProof/>
+                </w:rPr>
+                <w:t>, 61–78.</w:t>
+              </w:r>
+            </w:p>
+            <w:p>
+              <w:pPr>
+                <w:pStyle w:val="Bibliography"/>
+                <w:ind w:left="720" w:hanging="720"/>
+                <w:rPr>
+                  <w:noProof/>
+                </w:rPr>
+              </w:pPr>
+              <w:r>
+                <w:rPr>
+                  <w:noProof/>
+                </w:rPr>
+                <w:t xml:space="preserve">Lu, Y., Chen, Y., Zhao, D., Liu, B., Lai, Z., &amp; Chen, J. (2021). CNN-G: Convolutional Neural Network Combined With Graph for Image Segmentation With Theoretical Analysis. </w:t>
+              </w:r>
+              <w:r>
+                <w:rPr>
+                  <w:i/>
+                  <w:iCs/>
+                  <w:noProof/>
+                </w:rPr>
+                <w:t>IEEE Transactions on Cognitive and Developmental Systems, 13</w:t>
+              </w:r>
+              <w:r>
+                <w:rPr>
+                  <w:noProof/>
+                </w:rPr>
+                <w:t>, 631-644. doi:10.1109/TCDS.2020.2998497</w:t>
+              </w:r>
+            </w:p>
+            <w:p>
+              <w:pPr>
+                <w:pStyle w:val="Bibliography"/>
+                <w:ind w:left="720" w:hanging="720"/>
+                <w:rPr>
+                  <w:noProof/>
+                </w:rPr>
+              </w:pPr>
+              <w:r>
+                <w:rPr>
+                  <w:noProof/>
+                </w:rPr>
+                <w:t xml:space="preserve">Qin, X., Zhang, Z., Huang, C., Dehghan, M., Zaiane, O., &amp; Jagersand, M. (2020). U2-Net: Going Deeper with Nested U-Structure for Salient Object Detection., </w:t>
+              </w:r>
+              <w:r>
+                <w:rPr>
+                  <w:i/>
+                  <w:iCs/>
+                  <w:noProof/>
+                </w:rPr>
+                <w:t>106</w:t>
+              </w:r>
+              <w:r>
+                <w:rPr>
+                  <w:noProof/>
+                </w:rPr>
+                <w:t>, p. 107404.</w:t>
+              </w:r>
+            </w:p>
+            <w:p>
+              <w:pPr>
+                <w:pStyle w:val="Bibliography"/>
+                <w:ind w:left="720" w:hanging="720"/>
+                <w:rPr>
+                  <w:noProof/>
+                </w:rPr>
+              </w:pPr>
+              <w:r>
+                <w:rPr>
+                  <w:noProof/>
+                </w:rPr>
+                <w:t xml:space="preserve">Weber, M., Wang, H., Qiao, S., Xie, J., Collins, M. D., Zhu, Y., . . . Chen, L.-C. (2021). DeepLab2: A TensorFlow Library for Deep Labeling. </w:t>
+              </w:r>
+              <w:r>
+                <w:rPr>
+                  <w:i/>
+                  <w:iCs/>
+                  <w:noProof/>
+                </w:rPr>
+                <w:t>arXiv: 2106.09748</w:t>
+              </w:r>
+              <w:r>
+                <w:rPr>
+                  <w:noProof/>
+                </w:rPr>
+                <w:t>.</w:t>
+              </w:r>
+            </w:p>
+            <w:p>
+              <w:r>
+                <w:rPr>
+                  <w:b/>
+                  <w:bCs/>
+                  <w:noProof/>
+                </w:rPr>
+                <w:fldChar w:fldCharType="end"/>
+              </w:r>
+            </w:p>
+          </w:sdtContent>
+        </w:sdt>
+      </w:sdtContent>
+    </w:sdt>
     <w:p>
       <w:pPr>
         <w:rPr>
@@ -2258,6 +3223,127 @@
     </w:sectPr>
   </w:body>
 </w:document>
+</file>
+
+<file path=word/numbering.xml><?xml version="1.0" encoding="utf-8"?>
+<w:numbering xmlns:wpc="http://schemas.microsoft.com/office/word/2010/wordprocessingCanvas" xmlns:cx="http://schemas.microsoft.com/office/drawing/2014/chartex" xmlns:cx1="http://schemas.microsoft.com/office/drawing/2015/9/8/chartex" xmlns:cx2="http://schemas.microsoft.com/office/drawing/2015/10/21/chartex" xmlns:cx3="http://schemas.microsoft.com/office/drawing/2016/5/9/chartex" xmlns:cx4="http://schemas.microsoft.com/office/drawing/2016/5/10/chartex" xmlns:cx5="http://schemas.microsoft.com/office/drawing/2016/5/11/chartex" xmlns:cx6="http://schemas.microsoft.com/office/drawing/2016/5/12/chartex" xmlns:cx7="http://schemas.microsoft.com/office/drawing/2016/5/13/chartex" xmlns:cx8="http://schemas.microsoft.com/office/drawing/2016/5/14/chartex" xmlns:mc="http://schemas.openxmlformats.org/markup-compatibility/2006" xmlns:aink="http://schemas.microsoft.com/office/drawing/2016/ink" xmlns:am3d="http://schemas.microsoft.com/office/drawing/2017/model3d" xmlns:o="urn:schemas-microsoft-com:office:office" xmlns:oel="http://schemas.microsoft.com/office/2019/extlst" xmlns:r="http://schemas.openxmlformats.org/officeDocument/2006/relationships" xmlns:m="http://schemas.openxmlformats.org/officeDocument/2006/math" xmlns:v="urn:schemas-microsoft-com:vml" xmlns:wp14="http://schemas.microsoft.com/office/word/2010/wordprocessingDrawing" xmlns:wp="http://schemas.openxmlformats.org/drawingml/2006/wordprocessingDrawing" xmlns:w10="urn:schemas-microsoft-com:office:word" xmlns:w="http://schemas.openxmlformats.org/wordprocessingml/2006/main" xmlns:w14="http://schemas.microsoft.com/office/word/2010/wordml" xmlns:w15="http://schemas.microsoft.com/office/word/2012/wordml" xmlns:w16cex="http://schemas.microsoft.com/office/word/2018/wordml/cex" xmlns:w16cid="http://schemas.microsoft.com/office/word/2016/wordml/cid" xmlns:w16="http://schemas.microsoft.com/office/word/2018/wordml" xmlns:w16sdtdh="http://schemas.microsoft.com/office/word/2020/wordml/sdtdatahash" xmlns:w16se="http://schemas.microsoft.com/office/word/2015/wordml/symex" xmlns:wpg="http://schemas.microsoft.com/office/word/2010/wordprocessingGroup" xmlns:wpi="http://schemas.microsoft.com/office/word/2010/wordprocessingInk" xmlns:wne="http://schemas.microsoft.com/office/word/2006/wordml" xmlns:wps="http://schemas.microsoft.com/office/word/2010/wordprocessingShape" mc:Ignorable="w14 w15 w16se w16cid w16 w16cex w16sdtdh wp14">
+  <w:abstractNum w:abstractNumId="0" w15:restartNumberingAfterBreak="0">
+    <w:nsid w:val="22537A56"/>
+    <w:multiLevelType w:val="hybridMultilevel"/>
+    <w:tmpl w:val="1DBC1C3E"/>
+    <w:lvl w:ilvl="0" w:tplc="48C4ECA6">
+      <w:start w:val="4"/>
+      <w:numFmt w:val="bullet"/>
+      <w:lvlText w:val="-"/>
+      <w:lvlJc w:val="left"/>
+      <w:pPr>
+        <w:ind w:left="720" w:hanging="360"/>
+      </w:pPr>
+      <w:rPr>
+        <w:rFonts w:ascii="Calibri" w:eastAsiaTheme="minorHAnsi" w:hAnsi="Calibri" w:cs="Calibri" w:hint="default"/>
+      </w:rPr>
+    </w:lvl>
+    <w:lvl w:ilvl="1" w:tplc="04090003" w:tentative="1">
+      <w:start w:val="1"/>
+      <w:numFmt w:val="bullet"/>
+      <w:lvlText w:val="o"/>
+      <w:lvlJc w:val="left"/>
+      <w:pPr>
+        <w:ind w:left="1440" w:hanging="360"/>
+      </w:pPr>
+      <w:rPr>
+        <w:rFonts w:ascii="Courier New" w:hAnsi="Courier New" w:cs="Courier New" w:hint="default"/>
+      </w:rPr>
+    </w:lvl>
+    <w:lvl w:ilvl="2" w:tplc="04090005" w:tentative="1">
+      <w:start w:val="1"/>
+      <w:numFmt w:val="bullet"/>
+      <w:lvlText w:val=""/>
+      <w:lvlJc w:val="left"/>
+      <w:pPr>
+        <w:ind w:left="2160" w:hanging="360"/>
+      </w:pPr>
+      <w:rPr>
+        <w:rFonts w:ascii="Wingdings" w:hAnsi="Wingdings" w:hint="default"/>
+      </w:rPr>
+    </w:lvl>
+    <w:lvl w:ilvl="3" w:tplc="04090001" w:tentative="1">
+      <w:start w:val="1"/>
+      <w:numFmt w:val="bullet"/>
+      <w:lvlText w:val=""/>
+      <w:lvlJc w:val="left"/>
+      <w:pPr>
+        <w:ind w:left="2880" w:hanging="360"/>
+      </w:pPr>
+      <w:rPr>
+        <w:rFonts w:ascii="Symbol" w:hAnsi="Symbol" w:hint="default"/>
+      </w:rPr>
+    </w:lvl>
+    <w:lvl w:ilvl="4" w:tplc="04090003" w:tentative="1">
+      <w:start w:val="1"/>
+      <w:numFmt w:val="bullet"/>
+      <w:lvlText w:val="o"/>
+      <w:lvlJc w:val="left"/>
+      <w:pPr>
+        <w:ind w:left="3600" w:hanging="360"/>
+      </w:pPr>
+      <w:rPr>
+        <w:rFonts w:ascii="Courier New" w:hAnsi="Courier New" w:cs="Courier New" w:hint="default"/>
+      </w:rPr>
+    </w:lvl>
+    <w:lvl w:ilvl="5" w:tplc="04090005" w:tentative="1">
+      <w:start w:val="1"/>
+      <w:numFmt w:val="bullet"/>
+      <w:lvlText w:val=""/>
+      <w:lvlJc w:val="left"/>
+      <w:pPr>
+        <w:ind w:left="4320" w:hanging="360"/>
+      </w:pPr>
+      <w:rPr>
+        <w:rFonts w:ascii="Wingdings" w:hAnsi="Wingdings" w:hint="default"/>
+      </w:rPr>
+    </w:lvl>
+    <w:lvl w:ilvl="6" w:tplc="04090001" w:tentative="1">
+      <w:start w:val="1"/>
+      <w:numFmt w:val="bullet"/>
+      <w:lvlText w:val=""/>
+      <w:lvlJc w:val="left"/>
+      <w:pPr>
+        <w:ind w:left="5040" w:hanging="360"/>
+      </w:pPr>
+      <w:rPr>
+        <w:rFonts w:ascii="Symbol" w:hAnsi="Symbol" w:hint="default"/>
+      </w:rPr>
+    </w:lvl>
+    <w:lvl w:ilvl="7" w:tplc="04090003" w:tentative="1">
+      <w:start w:val="1"/>
+      <w:numFmt w:val="bullet"/>
+      <w:lvlText w:val="o"/>
+      <w:lvlJc w:val="left"/>
+      <w:pPr>
+        <w:ind w:left="5760" w:hanging="360"/>
+      </w:pPr>
+      <w:rPr>
+        <w:rFonts w:ascii="Courier New" w:hAnsi="Courier New" w:cs="Courier New" w:hint="default"/>
+      </w:rPr>
+    </w:lvl>
+    <w:lvl w:ilvl="8" w:tplc="04090005" w:tentative="1">
+      <w:start w:val="1"/>
+      <w:numFmt w:val="bullet"/>
+      <w:lvlText w:val=""/>
+      <w:lvlJc w:val="left"/>
+      <w:pPr>
+        <w:ind w:left="6480" w:hanging="360"/>
+      </w:pPr>
+      <w:rPr>
+        <w:rFonts w:ascii="Wingdings" w:hAnsi="Wingdings" w:hint="default"/>
+      </w:rPr>
+    </w:lvl>
+  </w:abstractNum>
+  <w:num w:numId="1" w16cid:durableId="1319335527">
+    <w:abstractNumId w:val="0"/>
+  </w:num>
+</w:numbering>
 </file>
 
 <file path=word/styles.xml><?xml version="1.0" encoding="utf-8"?>
@@ -2661,6 +3747,29 @@
     <w:name w:val="Normal"/>
     <w:qFormat/>
   </w:style>
+  <w:style w:type="paragraph" w:styleId="Heading1">
+    <w:name w:val="heading 1"/>
+    <w:basedOn w:val="Normal"/>
+    <w:next w:val="Normal"/>
+    <w:link w:val="Heading1Char"/>
+    <w:uiPriority w:val="9"/>
+    <w:qFormat/>
+    <w:rsid w:val="0042281F"/>
+    <w:pPr>
+      <w:keepNext/>
+      <w:keepLines/>
+      <w:spacing w:before="240" w:after="0"/>
+      <w:outlineLvl w:val="0"/>
+    </w:pPr>
+    <w:rPr>
+      <w:rFonts w:asciiTheme="majorHAnsi" w:eastAsiaTheme="majorEastAsia" w:hAnsiTheme="majorHAnsi" w:cstheme="majorBidi"/>
+      <w:color w:val="2F5496" w:themeColor="accent1" w:themeShade="BF"/>
+      <w:kern w:val="0"/>
+      <w:sz w:val="32"/>
+      <w:szCs w:val="32"/>
+      <w14:ligatures w14:val="none"/>
+    </w:rPr>
+  </w:style>
   <w:style w:type="character" w:default="1" w:styleId="DefaultParagraphFont">
     <w:name w:val="Default Paragraph Font"/>
     <w:uiPriority w:val="1"/>
@@ -2687,6 +3796,40 @@
     <w:uiPriority w:val="99"/>
     <w:semiHidden/>
     <w:unhideWhenUsed/>
+  </w:style>
+  <w:style w:type="paragraph" w:styleId="ListParagraph">
+    <w:name w:val="List Paragraph"/>
+    <w:basedOn w:val="Normal"/>
+    <w:uiPriority w:val="34"/>
+    <w:qFormat/>
+    <w:rsid w:val="0042281F"/>
+    <w:pPr>
+      <w:ind w:left="720"/>
+      <w:contextualSpacing/>
+    </w:pPr>
+  </w:style>
+  <w:style w:type="character" w:customStyle="1" w:styleId="Heading1Char">
+    <w:name w:val="Heading 1 Char"/>
+    <w:basedOn w:val="DefaultParagraphFont"/>
+    <w:link w:val="Heading1"/>
+    <w:uiPriority w:val="9"/>
+    <w:rsid w:val="0042281F"/>
+    <w:rPr>
+      <w:rFonts w:asciiTheme="majorHAnsi" w:eastAsiaTheme="majorEastAsia" w:hAnsiTheme="majorHAnsi" w:cstheme="majorBidi"/>
+      <w:color w:val="2F5496" w:themeColor="accent1" w:themeShade="BF"/>
+      <w:kern w:val="0"/>
+      <w:sz w:val="32"/>
+      <w:szCs w:val="32"/>
+      <w14:ligatures w14:val="none"/>
+    </w:rPr>
+  </w:style>
+  <w:style w:type="paragraph" w:styleId="Bibliography">
+    <w:name w:val="Bibliography"/>
+    <w:basedOn w:val="Normal"/>
+    <w:next w:val="Normal"/>
+    <w:uiPriority w:val="37"/>
+    <w:unhideWhenUsed/>
+    <w:rsid w:val="0042281F"/>
   </w:style>
 </w:styles>
 </file>

</xml_diff>

<commit_message>
Undid a lot of commits due to large file sizes. Added tooth and mandible seg.
</commit_message>
<xml_diff>
--- a/thesis/Thesis.docx
+++ b/thesis/Thesis.docx
@@ -315,14 +315,12 @@
         <w:rPr>
           <w:sz w:val="28"/>
           <w:szCs w:val="28"/>
-          <w:lang/>
-        </w:rPr>
-      </w:pPr>
-      <w:r>
-        <w:rPr>
-          <w:sz w:val="28"/>
-          <w:szCs w:val="28"/>
-          <w:lang/>
+        </w:rPr>
+      </w:pPr>
+      <w:r>
+        <w:rPr>
+          <w:sz w:val="28"/>
+          <w:szCs w:val="28"/>
         </w:rPr>
         <w:t xml:space="preserve">Medical imaging in general and dental imaging in particular are fields where Artificial Intelligence can be applied in order to provide quicker and more accurate results. Providing patients with better care and giving practitioners an opportunity to direct their focus where it is needed most are just two of the </w:t>
       </w:r>
@@ -330,7 +328,6 @@
         <w:rPr>
           <w:sz w:val="28"/>
           <w:szCs w:val="28"/>
-          <w:lang/>
         </w:rPr>
         <w:t xml:space="preserve">objectives such an approach strives towards. </w:t>
       </w:r>
@@ -340,23 +337,20 @@
         <w:rPr>
           <w:sz w:val="28"/>
           <w:szCs w:val="28"/>
-          <w:lang/>
-        </w:rPr>
-      </w:pPr>
-    </w:p>
-    <w:p>
-      <w:pPr>
-        <w:rPr>
-          <w:sz w:val="28"/>
-          <w:szCs w:val="28"/>
-          <w:lang/>
-        </w:rPr>
-      </w:pPr>
-      <w:r>
-        <w:rPr>
-          <w:sz w:val="28"/>
-          <w:szCs w:val="28"/>
-          <w:lang/>
+        </w:rPr>
+      </w:pPr>
+    </w:p>
+    <w:p>
+      <w:pPr>
+        <w:rPr>
+          <w:sz w:val="28"/>
+          <w:szCs w:val="28"/>
+        </w:rPr>
+      </w:pPr>
+      <w:r>
+        <w:rPr>
+          <w:sz w:val="28"/>
+          <w:szCs w:val="28"/>
         </w:rPr>
         <w:t>This project uses deep learning techniques for segmenting images and providing dentists with a baseline diagnostic which they can perfect with their expertise</w:t>
       </w:r>
@@ -364,7 +358,6 @@
         <w:rPr>
           <w:sz w:val="28"/>
           <w:szCs w:val="28"/>
-          <w:lang/>
         </w:rPr>
         <w:t xml:space="preserve">, as well as automating screenings. </w:t>
       </w:r>
@@ -372,7 +365,6 @@
         <w:rPr>
           <w:sz w:val="28"/>
           <w:szCs w:val="28"/>
-          <w:lang/>
         </w:rPr>
         <w:t xml:space="preserve">The data used includes Panoramic Dental X-Rays </w:t>
       </w:r>
@@ -381,7 +373,6 @@
           <w:rPr>
             <w:sz w:val="28"/>
             <w:szCs w:val="28"/>
-            <w:lang/>
           </w:rPr>
           <w:id w:val="-1354575235"/>
           <w:citation/>
@@ -391,7 +382,6 @@
             <w:rPr>
               <w:sz w:val="28"/>
               <w:szCs w:val="28"/>
-              <w:lang/>
             </w:rPr>
             <w:fldChar w:fldCharType="begin"/>
           </w:r>
@@ -399,7 +389,6 @@
             <w:rPr>
               <w:sz w:val="28"/>
               <w:szCs w:val="28"/>
-              <w:lang/>
             </w:rPr>
             <w:instrText xml:space="preserve"> CITATION abdi2015automatic \l 8192 </w:instrText>
           </w:r>
@@ -407,7 +396,6 @@
             <w:rPr>
               <w:sz w:val="28"/>
               <w:szCs w:val="28"/>
-              <w:lang/>
             </w:rPr>
             <w:fldChar w:fldCharType="separate"/>
           </w:r>
@@ -416,7 +404,6 @@
               <w:noProof/>
               <w:sz w:val="28"/>
               <w:szCs w:val="28"/>
-              <w:lang/>
             </w:rPr>
             <w:t>(Abdi, Kasaei, &amp; Mehdizadeh, 2015)</w:t>
           </w:r>
@@ -424,7 +411,6 @@
             <w:rPr>
               <w:sz w:val="28"/>
               <w:szCs w:val="28"/>
-              <w:lang/>
             </w:rPr>
             <w:fldChar w:fldCharType="end"/>
           </w:r>
@@ -434,7 +420,6 @@
         <w:rPr>
           <w:sz w:val="28"/>
           <w:szCs w:val="28"/>
-          <w:lang/>
         </w:rPr>
         <w:t xml:space="preserve"> and spectral images</w:t>
       </w:r>
@@ -443,7 +428,6 @@
           <w:rPr>
             <w:sz w:val="28"/>
             <w:szCs w:val="28"/>
-            <w:lang/>
           </w:rPr>
           <w:id w:val="-1598084611"/>
           <w:citation/>
@@ -453,7 +437,6 @@
             <w:rPr>
               <w:sz w:val="28"/>
               <w:szCs w:val="28"/>
-              <w:lang/>
             </w:rPr>
             <w:fldChar w:fldCharType="begin"/>
           </w:r>
@@ -461,7 +444,6 @@
             <w:rPr>
               <w:sz w:val="28"/>
               <w:szCs w:val="28"/>
-              <w:lang/>
             </w:rPr>
             <w:instrText xml:space="preserve"> CITATION Hyttinen2020 \l 8192 </w:instrText>
           </w:r>
@@ -469,7 +451,6 @@
             <w:rPr>
               <w:sz w:val="28"/>
               <w:szCs w:val="28"/>
-              <w:lang/>
             </w:rPr>
             <w:fldChar w:fldCharType="separate"/>
           </w:r>
@@ -478,7 +459,6 @@
               <w:noProof/>
               <w:sz w:val="28"/>
               <w:szCs w:val="28"/>
-              <w:lang/>
             </w:rPr>
             <w:t xml:space="preserve"> </w:t>
           </w:r>
@@ -487,7 +467,6 @@
               <w:noProof/>
               <w:sz w:val="28"/>
               <w:szCs w:val="28"/>
-              <w:lang/>
             </w:rPr>
             <w:t>(Hyttinen, Fält, Jäsberg, Kullaa, &amp; Hauta-Kasari, 2020)</w:t>
           </w:r>
@@ -495,7 +474,6 @@
             <w:rPr>
               <w:sz w:val="28"/>
               <w:szCs w:val="28"/>
-              <w:lang/>
             </w:rPr>
             <w:fldChar w:fldCharType="end"/>
           </w:r>
@@ -505,7 +483,6 @@
         <w:rPr>
           <w:sz w:val="28"/>
           <w:szCs w:val="28"/>
-          <w:lang/>
         </w:rPr>
         <w:t>.</w:t>
       </w:r>
@@ -515,124 +492,110 @@
         <w:rPr>
           <w:sz w:val="28"/>
           <w:szCs w:val="28"/>
-          <w:lang/>
-        </w:rPr>
-      </w:pPr>
-    </w:p>
-    <w:p>
-      <w:pPr>
-        <w:rPr>
-          <w:sz w:val="28"/>
-          <w:szCs w:val="28"/>
-          <w:lang/>
-        </w:rPr>
-      </w:pPr>
-    </w:p>
-    <w:p>
-      <w:pPr>
-        <w:rPr>
-          <w:sz w:val="28"/>
-          <w:szCs w:val="28"/>
-          <w:lang/>
-        </w:rPr>
-      </w:pPr>
-    </w:p>
-    <w:p>
-      <w:pPr>
-        <w:rPr>
-          <w:sz w:val="28"/>
-          <w:szCs w:val="28"/>
-          <w:lang/>
-        </w:rPr>
-      </w:pPr>
-    </w:p>
-    <w:p>
-      <w:pPr>
-        <w:rPr>
-          <w:sz w:val="28"/>
-          <w:szCs w:val="28"/>
-          <w:lang/>
-        </w:rPr>
-      </w:pPr>
-    </w:p>
-    <w:p>
-      <w:pPr>
-        <w:rPr>
-          <w:sz w:val="28"/>
-          <w:szCs w:val="28"/>
-          <w:lang/>
-        </w:rPr>
-      </w:pPr>
-    </w:p>
-    <w:p>
-      <w:pPr>
-        <w:rPr>
-          <w:sz w:val="28"/>
-          <w:szCs w:val="28"/>
-          <w:lang/>
-        </w:rPr>
-      </w:pPr>
-    </w:p>
-    <w:p>
-      <w:pPr>
-        <w:rPr>
-          <w:sz w:val="28"/>
-          <w:szCs w:val="28"/>
-          <w:lang/>
-        </w:rPr>
-      </w:pPr>
-    </w:p>
-    <w:p>
-      <w:pPr>
-        <w:rPr>
-          <w:sz w:val="28"/>
-          <w:szCs w:val="28"/>
-          <w:lang/>
-        </w:rPr>
-      </w:pPr>
-    </w:p>
-    <w:p>
-      <w:pPr>
-        <w:rPr>
-          <w:sz w:val="28"/>
-          <w:szCs w:val="28"/>
-          <w:lang/>
-        </w:rPr>
-      </w:pPr>
-    </w:p>
-    <w:p>
-      <w:pPr>
-        <w:rPr>
-          <w:sz w:val="28"/>
-          <w:szCs w:val="28"/>
-          <w:lang/>
-        </w:rPr>
-      </w:pPr>
-    </w:p>
-    <w:p>
-      <w:pPr>
-        <w:rPr>
-          <w:sz w:val="28"/>
-          <w:szCs w:val="28"/>
-          <w:lang/>
-        </w:rPr>
-      </w:pPr>
-    </w:p>
-    <w:p>
-      <w:pPr>
-        <w:rPr>
-          <w:sz w:val="28"/>
-          <w:szCs w:val="28"/>
-          <w:lang/>
-        </w:rPr>
-      </w:pPr>
-    </w:p>
-    <w:p>
-      <w:pPr>
-        <w:rPr>
-          <w:sz w:val="28"/>
-          <w:szCs w:val="28"/>
-          <w:lang/>
+        </w:rPr>
+      </w:pPr>
+    </w:p>
+    <w:p>
+      <w:pPr>
+        <w:rPr>
+          <w:sz w:val="28"/>
+          <w:szCs w:val="28"/>
+        </w:rPr>
+      </w:pPr>
+    </w:p>
+    <w:p>
+      <w:pPr>
+        <w:rPr>
+          <w:sz w:val="28"/>
+          <w:szCs w:val="28"/>
+        </w:rPr>
+      </w:pPr>
+    </w:p>
+    <w:p>
+      <w:pPr>
+        <w:rPr>
+          <w:sz w:val="28"/>
+          <w:szCs w:val="28"/>
+        </w:rPr>
+      </w:pPr>
+    </w:p>
+    <w:p>
+      <w:pPr>
+        <w:rPr>
+          <w:sz w:val="28"/>
+          <w:szCs w:val="28"/>
+        </w:rPr>
+      </w:pPr>
+    </w:p>
+    <w:p>
+      <w:pPr>
+        <w:rPr>
+          <w:sz w:val="28"/>
+          <w:szCs w:val="28"/>
+        </w:rPr>
+      </w:pPr>
+    </w:p>
+    <w:p>
+      <w:pPr>
+        <w:rPr>
+          <w:sz w:val="28"/>
+          <w:szCs w:val="28"/>
+        </w:rPr>
+      </w:pPr>
+    </w:p>
+    <w:p>
+      <w:pPr>
+        <w:rPr>
+          <w:sz w:val="28"/>
+          <w:szCs w:val="28"/>
+        </w:rPr>
+      </w:pPr>
+    </w:p>
+    <w:p>
+      <w:pPr>
+        <w:rPr>
+          <w:sz w:val="28"/>
+          <w:szCs w:val="28"/>
+        </w:rPr>
+      </w:pPr>
+    </w:p>
+    <w:p>
+      <w:pPr>
+        <w:rPr>
+          <w:sz w:val="28"/>
+          <w:szCs w:val="28"/>
+        </w:rPr>
+      </w:pPr>
+    </w:p>
+    <w:p>
+      <w:pPr>
+        <w:rPr>
+          <w:sz w:val="28"/>
+          <w:szCs w:val="28"/>
+        </w:rPr>
+      </w:pPr>
+    </w:p>
+    <w:p>
+      <w:pPr>
+        <w:rPr>
+          <w:sz w:val="28"/>
+          <w:szCs w:val="28"/>
+        </w:rPr>
+      </w:pPr>
+    </w:p>
+    <w:p>
+      <w:pPr>
+        <w:rPr>
+          <w:sz w:val="28"/>
+          <w:szCs w:val="28"/>
+        </w:rPr>
+      </w:pPr>
+    </w:p>
+    <w:p>
+      <w:pPr>
+        <w:rPr>
+          <w:sz w:val="28"/>
+          <w:szCs w:val="28"/>
         </w:rPr>
       </w:pPr>
     </w:p>
@@ -643,7 +606,6 @@
           <w:bCs/>
           <w:sz w:val="40"/>
           <w:szCs w:val="40"/>
-          <w:lang/>
         </w:rPr>
       </w:pPr>
       <w:r>
@@ -652,7 +614,6 @@
           <w:bCs/>
           <w:sz w:val="40"/>
           <w:szCs w:val="40"/>
-          <w:lang/>
         </w:rPr>
         <w:lastRenderedPageBreak/>
         <w:t>Contents</w:t>
@@ -665,7 +626,6 @@
           <w:bCs/>
           <w:sz w:val="32"/>
           <w:szCs w:val="32"/>
-          <w:lang/>
         </w:rPr>
       </w:pPr>
       <w:r>
@@ -674,7 +634,6 @@
           <w:bCs/>
           <w:sz w:val="32"/>
           <w:szCs w:val="32"/>
-          <w:lang/>
         </w:rPr>
         <w:t xml:space="preserve">1 Introduction </w:t>
       </w:r>
@@ -684,14 +643,12 @@
         <w:rPr>
           <w:sz w:val="28"/>
           <w:szCs w:val="28"/>
-          <w:lang/>
-        </w:rPr>
-      </w:pPr>
-      <w:r>
-        <w:rPr>
-          <w:sz w:val="28"/>
-          <w:szCs w:val="28"/>
-          <w:lang/>
+        </w:rPr>
+      </w:pPr>
+      <w:r>
+        <w:rPr>
+          <w:sz w:val="28"/>
+          <w:szCs w:val="28"/>
         </w:rPr>
         <w:t xml:space="preserve">1.1 What? Why? How? </w:t>
       </w:r>
@@ -701,14 +658,12 @@
         <w:rPr>
           <w:sz w:val="28"/>
           <w:szCs w:val="28"/>
-          <w:lang/>
-        </w:rPr>
-      </w:pPr>
-      <w:r>
-        <w:rPr>
-          <w:sz w:val="28"/>
-          <w:szCs w:val="28"/>
-          <w:lang/>
+        </w:rPr>
+      </w:pPr>
+      <w:r>
+        <w:rPr>
+          <w:sz w:val="28"/>
+          <w:szCs w:val="28"/>
         </w:rPr>
         <w:t xml:space="preserve">1.2 Paper structure and original contribution(s) </w:t>
       </w:r>
@@ -720,7 +675,6 @@
           <w:bCs/>
           <w:sz w:val="32"/>
           <w:szCs w:val="32"/>
-          <w:lang/>
         </w:rPr>
       </w:pPr>
       <w:r>
@@ -729,62 +683,56 @@
           <w:bCs/>
           <w:sz w:val="32"/>
           <w:szCs w:val="32"/>
-          <w:lang/>
-        </w:rPr>
-        <w:t>2 Scienti</w:t>
-      </w:r>
-      <w:r>
+        </w:rPr>
+        <w:t xml:space="preserve">2 Scientifc Problem </w:t>
+      </w:r>
+    </w:p>
+    <w:p>
+      <w:pPr>
+        <w:rPr>
+          <w:sz w:val="28"/>
+          <w:szCs w:val="28"/>
+        </w:rPr>
+      </w:pPr>
+      <w:r>
+        <w:rPr>
+          <w:sz w:val="28"/>
+          <w:szCs w:val="28"/>
+        </w:rPr>
+        <w:t>2.1 Problem de</w:t>
+      </w:r>
+      <w:r>
+        <w:rPr>
+          <w:sz w:val="28"/>
+          <w:szCs w:val="28"/>
+        </w:rPr>
+        <w:t>f</w:t>
+      </w:r>
+      <w:r>
+        <w:rPr>
+          <w:sz w:val="28"/>
+          <w:szCs w:val="28"/>
+        </w:rPr>
+        <w:t xml:space="preserve">nition </w:t>
+      </w:r>
+    </w:p>
+    <w:p>
+      <w:pPr>
         <w:rPr>
           <w:b/>
           <w:bCs/>
           <w:sz w:val="32"/>
           <w:szCs w:val="32"/>
-          <w:lang/>
-        </w:rPr>
-        <w:t>f</w:t>
-      </w:r>
+        </w:rPr>
+      </w:pPr>
       <w:r>
         <w:rPr>
           <w:b/>
           <w:bCs/>
           <w:sz w:val="32"/>
           <w:szCs w:val="32"/>
-          <w:lang/>
-        </w:rPr>
-        <w:t xml:space="preserve">c Problem </w:t>
-      </w:r>
-    </w:p>
-    <w:p>
-      <w:pPr>
-        <w:rPr>
-          <w:sz w:val="28"/>
-          <w:szCs w:val="28"/>
-          <w:lang/>
-        </w:rPr>
-      </w:pPr>
-      <w:r>
-        <w:rPr>
-          <w:sz w:val="28"/>
-          <w:szCs w:val="28"/>
-          <w:lang/>
-        </w:rPr>
-        <w:t>2.1 Problem de</w:t>
-      </w:r>
-      <w:r>
-        <w:rPr>
-          <w:sz w:val="28"/>
-          <w:szCs w:val="28"/>
-          <w:lang/>
-        </w:rPr>
-        <w:t>f</w:t>
-      </w:r>
-      <w:r>
-        <w:rPr>
-          <w:sz w:val="28"/>
-          <w:szCs w:val="28"/>
-          <w:lang/>
-        </w:rPr>
-        <w:t xml:space="preserve">nition </w:t>
+        </w:rPr>
+        <w:t xml:space="preserve">3 State of the art/Related work </w:t>
       </w:r>
     </w:p>
     <w:p>
@@ -794,7 +742,6 @@
           <w:bCs/>
           <w:sz w:val="32"/>
           <w:szCs w:val="32"/>
-          <w:lang/>
         </w:rPr>
       </w:pPr>
       <w:r>
@@ -803,9 +750,8 @@
           <w:bCs/>
           <w:sz w:val="32"/>
           <w:szCs w:val="32"/>
-          <w:lang/>
-        </w:rPr>
-        <w:t xml:space="preserve">3 State of the art/Related work </w:t>
+        </w:rPr>
+        <w:t xml:space="preserve">4 Investigated approach </w:t>
       </w:r>
     </w:p>
     <w:p>
@@ -815,7 +761,6 @@
           <w:bCs/>
           <w:sz w:val="32"/>
           <w:szCs w:val="32"/>
-          <w:lang/>
         </w:rPr>
       </w:pPr>
       <w:r>
@@ -824,9 +769,8 @@
           <w:bCs/>
           <w:sz w:val="32"/>
           <w:szCs w:val="32"/>
-          <w:lang/>
-        </w:rPr>
-        <w:t xml:space="preserve">4 Investigated approach </w:t>
+        </w:rPr>
+        <w:t xml:space="preserve">5 Application (Study case) </w:t>
       </w:r>
     </w:p>
     <w:p>
@@ -836,7 +780,6 @@
           <w:bCs/>
           <w:sz w:val="32"/>
           <w:szCs w:val="32"/>
-          <w:lang/>
         </w:rPr>
       </w:pPr>
       <w:r>
@@ -845,9 +788,141 @@
           <w:bCs/>
           <w:sz w:val="32"/>
           <w:szCs w:val="32"/>
-          <w:lang/>
-        </w:rPr>
-        <w:t xml:space="preserve">5 Application (Study case) </w:t>
+        </w:rPr>
+        <w:t xml:space="preserve">6 Conclusion and future work </w:t>
+      </w:r>
+    </w:p>
+    <w:p>
+      <w:pPr>
+        <w:rPr>
+          <w:sz w:val="28"/>
+          <w:szCs w:val="28"/>
+        </w:rPr>
+      </w:pPr>
+    </w:p>
+    <w:p>
+      <w:pPr>
+        <w:rPr>
+          <w:sz w:val="28"/>
+          <w:szCs w:val="28"/>
+        </w:rPr>
+      </w:pPr>
+    </w:p>
+    <w:p>
+      <w:pPr>
+        <w:rPr>
+          <w:sz w:val="28"/>
+          <w:szCs w:val="28"/>
+        </w:rPr>
+      </w:pPr>
+    </w:p>
+    <w:p>
+      <w:pPr>
+        <w:rPr>
+          <w:sz w:val="28"/>
+          <w:szCs w:val="28"/>
+        </w:rPr>
+      </w:pPr>
+    </w:p>
+    <w:p>
+      <w:pPr>
+        <w:rPr>
+          <w:sz w:val="28"/>
+          <w:szCs w:val="28"/>
+        </w:rPr>
+      </w:pPr>
+    </w:p>
+    <w:p>
+      <w:pPr>
+        <w:rPr>
+          <w:sz w:val="28"/>
+          <w:szCs w:val="28"/>
+        </w:rPr>
+      </w:pPr>
+    </w:p>
+    <w:p>
+      <w:pPr>
+        <w:rPr>
+          <w:sz w:val="28"/>
+          <w:szCs w:val="28"/>
+        </w:rPr>
+      </w:pPr>
+    </w:p>
+    <w:p>
+      <w:pPr>
+        <w:rPr>
+          <w:sz w:val="28"/>
+          <w:szCs w:val="28"/>
+        </w:rPr>
+      </w:pPr>
+    </w:p>
+    <w:p>
+      <w:pPr>
+        <w:rPr>
+          <w:sz w:val="28"/>
+          <w:szCs w:val="28"/>
+        </w:rPr>
+      </w:pPr>
+    </w:p>
+    <w:p>
+      <w:pPr>
+        <w:rPr>
+          <w:sz w:val="28"/>
+          <w:szCs w:val="28"/>
+        </w:rPr>
+      </w:pPr>
+    </w:p>
+    <w:p>
+      <w:pPr>
+        <w:rPr>
+          <w:sz w:val="28"/>
+          <w:szCs w:val="28"/>
+        </w:rPr>
+      </w:pPr>
+    </w:p>
+    <w:p>
+      <w:pPr>
+        <w:rPr>
+          <w:sz w:val="28"/>
+          <w:szCs w:val="28"/>
+        </w:rPr>
+      </w:pPr>
+    </w:p>
+    <w:p>
+      <w:pPr>
+        <w:rPr>
+          <w:sz w:val="28"/>
+          <w:szCs w:val="28"/>
+        </w:rPr>
+      </w:pPr>
+    </w:p>
+    <w:p>
+      <w:pPr>
+        <w:rPr>
+          <w:b/>
+          <w:bCs/>
+          <w:sz w:val="40"/>
+          <w:szCs w:val="40"/>
+        </w:rPr>
+      </w:pPr>
+      <w:r>
+        <w:rPr>
+          <w:b/>
+          <w:bCs/>
+          <w:sz w:val="40"/>
+          <w:szCs w:val="40"/>
+        </w:rPr>
+        <w:lastRenderedPageBreak/>
+        <w:t xml:space="preserve">1. </w:t>
+      </w:r>
+      <w:r>
+        <w:rPr>
+          <w:b/>
+          <w:bCs/>
+          <w:sz w:val="40"/>
+          <w:szCs w:val="40"/>
+        </w:rPr>
+        <w:t>Introduction</w:t>
       </w:r>
     </w:p>
     <w:p>
@@ -857,7 +932,6 @@
           <w:bCs/>
           <w:sz w:val="32"/>
           <w:szCs w:val="32"/>
-          <w:lang/>
         </w:rPr>
       </w:pPr>
       <w:r>
@@ -866,177 +940,6 @@
           <w:bCs/>
           <w:sz w:val="32"/>
           <w:szCs w:val="32"/>
-          <w:lang/>
-        </w:rPr>
-        <w:t xml:space="preserve">6 Conclusion and future work </w:t>
-      </w:r>
-    </w:p>
-    <w:p>
-      <w:pPr>
-        <w:rPr>
-          <w:sz w:val="28"/>
-          <w:szCs w:val="28"/>
-          <w:lang/>
-        </w:rPr>
-      </w:pPr>
-    </w:p>
-    <w:p>
-      <w:pPr>
-        <w:rPr>
-          <w:sz w:val="28"/>
-          <w:szCs w:val="28"/>
-          <w:lang/>
-        </w:rPr>
-      </w:pPr>
-    </w:p>
-    <w:p>
-      <w:pPr>
-        <w:rPr>
-          <w:sz w:val="28"/>
-          <w:szCs w:val="28"/>
-          <w:lang/>
-        </w:rPr>
-      </w:pPr>
-    </w:p>
-    <w:p>
-      <w:pPr>
-        <w:rPr>
-          <w:sz w:val="28"/>
-          <w:szCs w:val="28"/>
-          <w:lang/>
-        </w:rPr>
-      </w:pPr>
-    </w:p>
-    <w:p>
-      <w:pPr>
-        <w:rPr>
-          <w:sz w:val="28"/>
-          <w:szCs w:val="28"/>
-          <w:lang/>
-        </w:rPr>
-      </w:pPr>
-    </w:p>
-    <w:p>
-      <w:pPr>
-        <w:rPr>
-          <w:sz w:val="28"/>
-          <w:szCs w:val="28"/>
-          <w:lang/>
-        </w:rPr>
-      </w:pPr>
-    </w:p>
-    <w:p>
-      <w:pPr>
-        <w:rPr>
-          <w:sz w:val="28"/>
-          <w:szCs w:val="28"/>
-          <w:lang/>
-        </w:rPr>
-      </w:pPr>
-    </w:p>
-    <w:p>
-      <w:pPr>
-        <w:rPr>
-          <w:sz w:val="28"/>
-          <w:szCs w:val="28"/>
-          <w:lang/>
-        </w:rPr>
-      </w:pPr>
-    </w:p>
-    <w:p>
-      <w:pPr>
-        <w:rPr>
-          <w:sz w:val="28"/>
-          <w:szCs w:val="28"/>
-          <w:lang/>
-        </w:rPr>
-      </w:pPr>
-    </w:p>
-    <w:p>
-      <w:pPr>
-        <w:rPr>
-          <w:sz w:val="28"/>
-          <w:szCs w:val="28"/>
-          <w:lang/>
-        </w:rPr>
-      </w:pPr>
-    </w:p>
-    <w:p>
-      <w:pPr>
-        <w:rPr>
-          <w:sz w:val="28"/>
-          <w:szCs w:val="28"/>
-          <w:lang/>
-        </w:rPr>
-      </w:pPr>
-    </w:p>
-    <w:p>
-      <w:pPr>
-        <w:rPr>
-          <w:sz w:val="28"/>
-          <w:szCs w:val="28"/>
-          <w:lang/>
-        </w:rPr>
-      </w:pPr>
-    </w:p>
-    <w:p>
-      <w:pPr>
-        <w:rPr>
-          <w:sz w:val="28"/>
-          <w:szCs w:val="28"/>
-          <w:lang/>
-        </w:rPr>
-      </w:pPr>
-    </w:p>
-    <w:p>
-      <w:pPr>
-        <w:rPr>
-          <w:b/>
-          <w:bCs/>
-          <w:sz w:val="40"/>
-          <w:szCs w:val="40"/>
-          <w:lang/>
-        </w:rPr>
-      </w:pPr>
-      <w:r>
-        <w:rPr>
-          <w:b/>
-          <w:bCs/>
-          <w:sz w:val="40"/>
-          <w:szCs w:val="40"/>
-          <w:lang/>
-        </w:rPr>
-        <w:lastRenderedPageBreak/>
-        <w:t xml:space="preserve">1. </w:t>
-      </w:r>
-      <w:r>
-        <w:rPr>
-          <w:b/>
-          <w:bCs/>
-          <w:sz w:val="40"/>
-          <w:szCs w:val="40"/>
-          <w:lang/>
-        </w:rPr>
-        <w:t>Introduction</w:t>
-      </w:r>
-    </w:p>
-    <w:p>
-      <w:pPr>
-        <w:rPr>
-          <w:b/>
-          <w:bCs/>
-          <w:sz w:val="32"/>
-          <w:szCs w:val="32"/>
-          <w:lang/>
-        </w:rPr>
-      </w:pPr>
-      <w:r>
-        <w:rPr>
-          <w:b/>
-          <w:bCs/>
-          <w:sz w:val="32"/>
-          <w:szCs w:val="32"/>
-          <w:lang/>
         </w:rPr>
         <w:t>1.1</w:t>
       </w:r>
@@ -1046,14 +949,12 @@
         <w:rPr>
           <w:sz w:val="28"/>
           <w:szCs w:val="28"/>
-          <w:lang/>
-        </w:rPr>
-      </w:pPr>
-      <w:r>
-        <w:rPr>
-          <w:sz w:val="28"/>
-          <w:szCs w:val="28"/>
-          <w:lang/>
+        </w:rPr>
+      </w:pPr>
+      <w:r>
+        <w:rPr>
+          <w:sz w:val="28"/>
+          <w:szCs w:val="28"/>
         </w:rPr>
         <w:t>The problem being tackled here is reliable and fast dental imaging. Progress in this area can lead to an increased quality of life for countless people by providing automated screenings, as well as assistance to practitioners.</w:t>
       </w:r>
@@ -1063,14 +964,12 @@
         <w:rPr>
           <w:sz w:val="28"/>
           <w:szCs w:val="28"/>
-          <w:lang/>
-        </w:rPr>
-      </w:pPr>
-      <w:r>
-        <w:rPr>
-          <w:sz w:val="28"/>
-          <w:szCs w:val="28"/>
-          <w:lang/>
+        </w:rPr>
+      </w:pPr>
+      <w:r>
+        <w:rPr>
+          <w:sz w:val="28"/>
+          <w:szCs w:val="28"/>
         </w:rPr>
         <w:t xml:space="preserve">The approach is based on deep learning, which has shown </w:t>
       </w:r>
@@ -1078,7 +977,6 @@
         <w:rPr>
           <w:sz w:val="28"/>
           <w:szCs w:val="28"/>
-          <w:lang/>
         </w:rPr>
         <w:t xml:space="preserve">significant improvements compared to other methods in the past years. Particularly, this project aims to tweak some existing approaches for the given problem: </w:t>
       </w:r>
@@ -1087,7 +985,6 @@
           <w:rPr>
             <w:sz w:val="28"/>
             <w:szCs w:val="28"/>
-            <w:lang/>
           </w:rPr>
           <w:id w:val="638843412"/>
           <w:citation/>
@@ -1097,7 +994,6 @@
             <w:rPr>
               <w:sz w:val="28"/>
               <w:szCs w:val="28"/>
-              <w:lang/>
             </w:rPr>
             <w:fldChar w:fldCharType="begin"/>
           </w:r>
@@ -1105,7 +1001,6 @@
             <w:rPr>
               <w:sz w:val="28"/>
               <w:szCs w:val="28"/>
-              <w:lang/>
             </w:rPr>
             <w:instrText xml:space="preserve"> CITATION kamnitsas2017efficient \l 8192 </w:instrText>
           </w:r>
@@ -1113,7 +1008,6 @@
             <w:rPr>
               <w:sz w:val="28"/>
               <w:szCs w:val="28"/>
-              <w:lang/>
             </w:rPr>
             <w:fldChar w:fldCharType="separate"/>
           </w:r>
@@ -1122,7 +1016,6 @@
               <w:noProof/>
               <w:sz w:val="28"/>
               <w:szCs w:val="28"/>
-              <w:lang/>
             </w:rPr>
             <w:t>(Kamnitsas, et al., 2017)</w:t>
           </w:r>
@@ -1130,7 +1023,6 @@
             <w:rPr>
               <w:sz w:val="28"/>
               <w:szCs w:val="28"/>
-              <w:lang/>
             </w:rPr>
             <w:fldChar w:fldCharType="end"/>
           </w:r>
@@ -1140,7 +1032,6 @@
         <w:rPr>
           <w:sz w:val="28"/>
           <w:szCs w:val="28"/>
-          <w:lang/>
         </w:rPr>
         <w:t xml:space="preserve">, </w:t>
       </w:r>
@@ -1149,7 +1040,6 @@
           <w:rPr>
             <w:sz w:val="28"/>
             <w:szCs w:val="28"/>
-            <w:lang/>
           </w:rPr>
           <w:id w:val="-899439890"/>
           <w:citation/>
@@ -1159,7 +1049,6 @@
             <w:rPr>
               <w:sz w:val="28"/>
               <w:szCs w:val="28"/>
-              <w:lang/>
             </w:rPr>
             <w:fldChar w:fldCharType="begin"/>
           </w:r>
@@ -1167,7 +1056,6 @@
             <w:rPr>
               <w:sz w:val="28"/>
               <w:szCs w:val="28"/>
-              <w:lang/>
             </w:rPr>
             <w:instrText xml:space="preserve"> CITATION Qin_2020_PR \l 8192 </w:instrText>
           </w:r>
@@ -1175,7 +1063,6 @@
             <w:rPr>
               <w:sz w:val="28"/>
               <w:szCs w:val="28"/>
-              <w:lang/>
             </w:rPr>
             <w:fldChar w:fldCharType="separate"/>
           </w:r>
@@ -1184,7 +1071,6 @@
               <w:noProof/>
               <w:sz w:val="28"/>
               <w:szCs w:val="28"/>
-              <w:lang/>
             </w:rPr>
             <w:t>(Qin, et al., 2020)</w:t>
           </w:r>
@@ -1192,7 +1078,6 @@
             <w:rPr>
               <w:sz w:val="28"/>
               <w:szCs w:val="28"/>
-              <w:lang/>
             </w:rPr>
             <w:fldChar w:fldCharType="end"/>
           </w:r>
@@ -1202,7 +1087,6 @@
         <w:rPr>
           <w:sz w:val="28"/>
           <w:szCs w:val="28"/>
-          <w:lang/>
         </w:rPr>
         <w:t xml:space="preserve">, </w:t>
       </w:r>
@@ -1211,7 +1095,6 @@
           <w:rPr>
             <w:sz w:val="28"/>
             <w:szCs w:val="28"/>
-            <w:lang/>
           </w:rPr>
           <w:id w:val="1109940740"/>
           <w:citation/>
@@ -1221,7 +1104,6 @@
             <w:rPr>
               <w:sz w:val="28"/>
               <w:szCs w:val="28"/>
-              <w:lang/>
             </w:rPr>
             <w:fldChar w:fldCharType="begin"/>
           </w:r>
@@ -1229,7 +1111,6 @@
             <w:rPr>
               <w:sz w:val="28"/>
               <w:szCs w:val="28"/>
-              <w:lang/>
             </w:rPr>
             <w:instrText xml:space="preserve"> CITATION deeplab2_2021 \l 8192 </w:instrText>
           </w:r>
@@ -1237,7 +1118,6 @@
             <w:rPr>
               <w:sz w:val="28"/>
               <w:szCs w:val="28"/>
-              <w:lang/>
             </w:rPr>
             <w:fldChar w:fldCharType="separate"/>
           </w:r>
@@ -1246,7 +1126,6 @@
               <w:noProof/>
               <w:sz w:val="28"/>
               <w:szCs w:val="28"/>
-              <w:lang/>
             </w:rPr>
             <w:t>(Weber, et al., 2021)</w:t>
           </w:r>
@@ -1254,7 +1133,6 @@
             <w:rPr>
               <w:sz w:val="28"/>
               <w:szCs w:val="28"/>
-              <w:lang/>
             </w:rPr>
             <w:fldChar w:fldCharType="end"/>
           </w:r>
@@ -1264,7 +1142,6 @@
         <w:rPr>
           <w:sz w:val="28"/>
           <w:szCs w:val="28"/>
-          <w:lang/>
         </w:rPr>
         <w:t xml:space="preserve">, while also exploring Graph Neural Networks for image segmentation </w:t>
       </w:r>
@@ -1273,7 +1150,6 @@
           <w:rPr>
             <w:sz w:val="28"/>
             <w:szCs w:val="28"/>
-            <w:lang/>
           </w:rPr>
           <w:id w:val="503867235"/>
           <w:citation/>
@@ -1283,7 +1159,6 @@
             <w:rPr>
               <w:sz w:val="28"/>
               <w:szCs w:val="28"/>
-              <w:lang/>
             </w:rPr>
             <w:fldChar w:fldCharType="begin"/>
           </w:r>
@@ -1291,7 +1166,6 @@
             <w:rPr>
               <w:sz w:val="28"/>
               <w:szCs w:val="28"/>
-              <w:lang/>
             </w:rPr>
             <w:instrText xml:space="preserve"> CITATION 9103557 \l 8192 </w:instrText>
           </w:r>
@@ -1299,7 +1173,6 @@
             <w:rPr>
               <w:sz w:val="28"/>
               <w:szCs w:val="28"/>
-              <w:lang/>
             </w:rPr>
             <w:fldChar w:fldCharType="separate"/>
           </w:r>
@@ -1308,7 +1181,6 @@
               <w:noProof/>
               <w:sz w:val="28"/>
               <w:szCs w:val="28"/>
-              <w:lang/>
             </w:rPr>
             <w:t>(Lu, et al., 2021)</w:t>
           </w:r>
@@ -1316,7 +1188,6 @@
             <w:rPr>
               <w:sz w:val="28"/>
               <w:szCs w:val="28"/>
-              <w:lang/>
             </w:rPr>
             <w:fldChar w:fldCharType="end"/>
           </w:r>
@@ -1326,7 +1197,6 @@
         <w:rPr>
           <w:sz w:val="28"/>
           <w:szCs w:val="28"/>
-          <w:lang/>
         </w:rPr>
         <w:t xml:space="preserve"> in the context of dental imaging.</w:t>
       </w:r>
@@ -1338,7 +1208,6 @@
           <w:bCs/>
           <w:sz w:val="32"/>
           <w:szCs w:val="32"/>
-          <w:lang/>
         </w:rPr>
       </w:pPr>
       <w:r>
@@ -1347,7 +1216,6 @@
           <w:bCs/>
           <w:sz w:val="32"/>
           <w:szCs w:val="32"/>
-          <w:lang/>
         </w:rPr>
         <w:t>1.2</w:t>
       </w:r>
@@ -1357,14 +1225,12 @@
         <w:rPr>
           <w:sz w:val="28"/>
           <w:szCs w:val="28"/>
-          <w:lang/>
-        </w:rPr>
-      </w:pPr>
-      <w:r>
-        <w:rPr>
-          <w:sz w:val="28"/>
-          <w:szCs w:val="28"/>
-          <w:lang/>
+        </w:rPr>
+      </w:pPr>
+      <w:r>
+        <w:rPr>
+          <w:sz w:val="28"/>
+          <w:szCs w:val="28"/>
         </w:rPr>
         <w:t>The research presented in this paper advances the theory, design, and implementation of several particular models</w:t>
       </w:r>
@@ -1372,7 +1238,6 @@
         <w:rPr>
           <w:sz w:val="28"/>
           <w:szCs w:val="28"/>
-          <w:lang/>
         </w:rPr>
         <w:t xml:space="preserve">. </w:t>
       </w:r>
@@ -1380,7 +1245,6 @@
         <w:rPr>
           <w:sz w:val="28"/>
           <w:szCs w:val="28"/>
-          <w:lang/>
         </w:rPr>
         <w:t>The main contribution of this report is to present an intelligent algorithm for solving the proble</w:t>
       </w:r>
@@ -1388,7 +1252,6 @@
         <w:rPr>
           <w:sz w:val="28"/>
           <w:szCs w:val="28"/>
-          <w:lang/>
         </w:rPr>
         <w:t>m of dental imaging. The second contribution of this report consists of building an application where medical practictioners as well as patients can have seamless access to these imaging techniques. The application is also meant to encourage the usage of the developed models by integrating them in an intuitive and simple interface meant to digitali</w:t>
       </w:r>
@@ -1396,7 +1259,6 @@
         <w:rPr>
           <w:sz w:val="28"/>
           <w:szCs w:val="28"/>
-          <w:lang/>
         </w:rPr>
         <w:t>z</w:t>
       </w:r>
@@ -1404,7 +1266,6 @@
         <w:rPr>
           <w:sz w:val="28"/>
           <w:szCs w:val="28"/>
-          <w:lang/>
         </w:rPr>
         <w:t>e the treatment process.</w:t>
       </w:r>
@@ -1414,14 +1275,12 @@
         <w:rPr>
           <w:sz w:val="28"/>
           <w:szCs w:val="28"/>
-          <w:lang/>
-        </w:rPr>
-      </w:pPr>
-      <w:r>
-        <w:rPr>
-          <w:sz w:val="28"/>
-          <w:szCs w:val="28"/>
-          <w:lang/>
+        </w:rPr>
+      </w:pPr>
+      <w:r>
+        <w:rPr>
+          <w:sz w:val="28"/>
+          <w:szCs w:val="28"/>
         </w:rPr>
         <w:t>Th</w:t>
       </w:r>
@@ -1429,7 +1288,6 @@
         <w:rPr>
           <w:sz w:val="28"/>
           <w:szCs w:val="28"/>
-          <w:lang/>
         </w:rPr>
         <w:t>e present work is structured into five chapters as follows:</w:t>
       </w:r>
@@ -1439,14 +1297,12 @@
         <w:rPr>
           <w:sz w:val="28"/>
           <w:szCs w:val="28"/>
-          <w:lang/>
-        </w:rPr>
-      </w:pPr>
-      <w:r>
-        <w:rPr>
-          <w:sz w:val="28"/>
-          <w:szCs w:val="28"/>
-          <w:lang/>
+        </w:rPr>
+      </w:pPr>
+      <w:r>
+        <w:rPr>
+          <w:sz w:val="28"/>
+          <w:szCs w:val="28"/>
         </w:rPr>
         <w:t>The first chapter is introductory, presenting general information and motivation.</w:t>
       </w:r>
@@ -1456,14 +1312,12 @@
         <w:rPr>
           <w:sz w:val="28"/>
           <w:szCs w:val="28"/>
-          <w:lang/>
-        </w:rPr>
-      </w:pPr>
-      <w:r>
-        <w:rPr>
-          <w:sz w:val="28"/>
-          <w:szCs w:val="28"/>
-          <w:lang/>
+        </w:rPr>
+      </w:pPr>
+      <w:r>
+        <w:rPr>
+          <w:sz w:val="28"/>
+          <w:szCs w:val="28"/>
         </w:rPr>
         <w:t>The second chapter formulates the scientific problem.</w:t>
       </w:r>
@@ -1473,14 +1327,12 @@
         <w:rPr>
           <w:sz w:val="28"/>
           <w:szCs w:val="28"/>
-          <w:lang/>
-        </w:rPr>
-      </w:pPr>
-      <w:r>
-        <w:rPr>
-          <w:sz w:val="28"/>
-          <w:szCs w:val="28"/>
-          <w:lang/>
+        </w:rPr>
+      </w:pPr>
+      <w:r>
+        <w:rPr>
+          <w:sz w:val="28"/>
+          <w:szCs w:val="28"/>
         </w:rPr>
         <w:t>The third chapter presents the current state of the art and work related to this topic.</w:t>
       </w:r>
@@ -1490,14 +1342,12 @@
         <w:rPr>
           <w:sz w:val="28"/>
           <w:szCs w:val="28"/>
-          <w:lang/>
-        </w:rPr>
-      </w:pPr>
-      <w:r>
-        <w:rPr>
-          <w:sz w:val="28"/>
-          <w:szCs w:val="28"/>
-          <w:lang/>
+        </w:rPr>
+      </w:pPr>
+      <w:r>
+        <w:rPr>
+          <w:sz w:val="28"/>
+          <w:szCs w:val="28"/>
         </w:rPr>
         <w:t>The fourth chapter presents the particular approaches being investigated in this work.</w:t>
       </w:r>
@@ -1507,14 +1357,12 @@
         <w:rPr>
           <w:sz w:val="28"/>
           <w:szCs w:val="28"/>
-          <w:lang/>
-        </w:rPr>
-      </w:pPr>
-      <w:r>
-        <w:rPr>
-          <w:sz w:val="28"/>
-          <w:szCs w:val="28"/>
-          <w:lang/>
+        </w:rPr>
+      </w:pPr>
+      <w:r>
+        <w:rPr>
+          <w:sz w:val="28"/>
+          <w:szCs w:val="28"/>
         </w:rPr>
         <w:t>The fifth chapter presents the application that integrates the developed intelligent algorithms.</w:t>
       </w:r>
@@ -1526,7 +1374,6 @@
           <w:bCs/>
           <w:sz w:val="40"/>
           <w:szCs w:val="40"/>
-          <w:lang/>
         </w:rPr>
       </w:pPr>
       <w:r>
@@ -1535,364 +1382,303 @@
           <w:bCs/>
           <w:sz w:val="40"/>
           <w:szCs w:val="40"/>
+        </w:rPr>
+        <w:lastRenderedPageBreak/>
+        <w:t>2. Scientific Problem</w:t>
+      </w:r>
+    </w:p>
+    <w:p>
+      <w:pPr>
+        <w:rPr>
+          <w:b/>
+          <w:bCs/>
+          <w:sz w:val="32"/>
+          <w:szCs w:val="32"/>
+        </w:rPr>
+      </w:pPr>
+      <w:r>
+        <w:rPr>
+          <w:b/>
+          <w:bCs/>
+          <w:sz w:val="32"/>
+          <w:szCs w:val="32"/>
+        </w:rPr>
+        <w:t>2</w:t>
+      </w:r>
+      <w:r>
+        <w:rPr>
+          <w:b/>
+          <w:bCs/>
+          <w:sz w:val="32"/>
+          <w:szCs w:val="32"/>
+        </w:rPr>
+        <w:t>.</w:t>
+      </w:r>
+      <w:r>
+        <w:rPr>
+          <w:b/>
+          <w:bCs/>
+          <w:sz w:val="32"/>
+          <w:szCs w:val="32"/>
+        </w:rPr>
+        <w:t>1</w:t>
+      </w:r>
+    </w:p>
+    <w:p>
+      <w:pPr>
+        <w:rPr>
+          <w:b/>
+          <w:bCs/>
+          <w:sz w:val="32"/>
+          <w:szCs w:val="32"/>
+        </w:rPr>
+      </w:pPr>
+      <w:r>
+        <w:rPr>
+          <w:b/>
+          <w:bCs/>
+          <w:sz w:val="32"/>
+          <w:szCs w:val="32"/>
+        </w:rPr>
+        <w:t>Problem definition</w:t>
+      </w:r>
+    </w:p>
+    <w:p>
+      <w:pPr>
+        <w:rPr>
+          <w:sz w:val="28"/>
+          <w:szCs w:val="28"/>
+        </w:rPr>
+      </w:pPr>
+      <w:r>
+        <w:rPr>
+          <w:sz w:val="28"/>
+          <w:szCs w:val="28"/>
+        </w:rPr>
+        <w:t xml:space="preserve">The </w:t>
+      </w:r>
+      <w:r>
+        <w:rPr>
+          <w:sz w:val="28"/>
+          <w:szCs w:val="28"/>
+        </w:rPr>
+        <w:t xml:space="preserve">problem this project is aiming to solve is that of accurate and efficient segmentation of dental image. The aim is </w:t>
+      </w:r>
+      <w:proofErr w:type="gramStart"/>
+      <w:r>
+        <w:rPr>
+          <w:sz w:val="28"/>
+          <w:szCs w:val="28"/>
           <w:lang/>
         </w:rPr>
-        <w:lastRenderedPageBreak/>
-        <w:t>2</w:t>
-      </w:r>
-      <w:r>
+        <w:t>provid</w:t>
+      </w:r>
+      <w:r>
+        <w:rPr>
+          <w:sz w:val="28"/>
+          <w:szCs w:val="28"/>
+          <w:lang/>
+        </w:rPr>
+        <w:t>e</w:t>
+      </w:r>
+      <w:proofErr w:type="gramEnd"/>
+      <w:r>
+        <w:rPr>
+          <w:sz w:val="28"/>
+          <w:szCs w:val="28"/>
+          <w:lang/>
+        </w:rPr>
+        <w:t xml:space="preserve"> doctors with aid in separating the mandible from the skull, as well as spotting dental assymetries through precise pixel-wise measurements</w:t>
+      </w:r>
+    </w:p>
+    <w:p>
+      <w:pPr>
+        <w:rPr>
+          <w:sz w:val="28"/>
+          <w:szCs w:val="28"/>
+        </w:rPr>
+      </w:pPr>
+      <w:r>
+        <w:rPr>
+          <w:sz w:val="28"/>
+          <w:szCs w:val="28"/>
+        </w:rPr>
+        <w:t>The success of deep learning methods in the past years is the motivation for mainly focusing on such approaches in the present work.</w:t>
+      </w:r>
+    </w:p>
+    <w:p>
+      <w:pPr>
+        <w:rPr>
+          <w:sz w:val="28"/>
+          <w:szCs w:val="28"/>
+        </w:rPr>
+      </w:pPr>
+      <w:r>
+        <w:rPr>
+          <w:sz w:val="28"/>
+          <w:szCs w:val="28"/>
+        </w:rPr>
+        <w:t xml:space="preserve">As stated above, a reliable algorithm </w:t>
+      </w:r>
+      <w:r>
+        <w:rPr>
+          <w:sz w:val="28"/>
+          <w:szCs w:val="28"/>
+        </w:rPr>
+        <w:t>solving this problem can provide significant improvements to people’s lives’, by improving the reliability, as well as accessibility of diagnostics.</w:t>
+      </w:r>
+    </w:p>
+    <w:p>
+      <w:pPr>
+        <w:rPr>
+          <w:b/>
+          <w:bCs/>
+          <w:sz w:val="32"/>
+          <w:szCs w:val="32"/>
+        </w:rPr>
+      </w:pPr>
+    </w:p>
+    <w:p>
+      <w:pPr>
+        <w:rPr>
+          <w:b/>
+          <w:bCs/>
+          <w:sz w:val="32"/>
+          <w:szCs w:val="32"/>
+        </w:rPr>
+      </w:pPr>
+    </w:p>
+    <w:p>
+      <w:pPr>
+        <w:rPr>
+          <w:b/>
+          <w:bCs/>
+          <w:sz w:val="32"/>
+          <w:szCs w:val="32"/>
+        </w:rPr>
+      </w:pPr>
+    </w:p>
+    <w:p>
+      <w:pPr>
+        <w:rPr>
+          <w:b/>
+          <w:bCs/>
+          <w:sz w:val="32"/>
+          <w:szCs w:val="32"/>
+        </w:rPr>
+      </w:pPr>
+    </w:p>
+    <w:p>
+      <w:pPr>
+        <w:rPr>
+          <w:b/>
+          <w:bCs/>
+          <w:sz w:val="32"/>
+          <w:szCs w:val="32"/>
+        </w:rPr>
+      </w:pPr>
+    </w:p>
+    <w:p>
+      <w:pPr>
+        <w:rPr>
+          <w:b/>
+          <w:bCs/>
+          <w:sz w:val="32"/>
+          <w:szCs w:val="32"/>
+        </w:rPr>
+      </w:pPr>
+    </w:p>
+    <w:p>
+      <w:pPr>
+        <w:rPr>
+          <w:b/>
+          <w:bCs/>
+          <w:sz w:val="32"/>
+          <w:szCs w:val="32"/>
+        </w:rPr>
+      </w:pPr>
+    </w:p>
+    <w:p>
+      <w:pPr>
+        <w:rPr>
+          <w:b/>
+          <w:bCs/>
+          <w:sz w:val="32"/>
+          <w:szCs w:val="32"/>
+        </w:rPr>
+      </w:pPr>
+    </w:p>
+    <w:p>
+      <w:pPr>
+        <w:rPr>
+          <w:b/>
+          <w:bCs/>
+          <w:sz w:val="32"/>
+          <w:szCs w:val="32"/>
+        </w:rPr>
+      </w:pPr>
+    </w:p>
+    <w:p>
+      <w:pPr>
+        <w:rPr>
+          <w:b/>
+          <w:bCs/>
+          <w:sz w:val="32"/>
+          <w:szCs w:val="32"/>
+        </w:rPr>
+      </w:pPr>
+    </w:p>
+    <w:p>
+      <w:pPr>
+        <w:rPr>
+          <w:b/>
+          <w:bCs/>
+          <w:sz w:val="32"/>
+          <w:szCs w:val="32"/>
+        </w:rPr>
+      </w:pPr>
+    </w:p>
+    <w:p>
+      <w:pPr>
+        <w:rPr>
+          <w:b/>
+          <w:bCs/>
+          <w:sz w:val="32"/>
+          <w:szCs w:val="32"/>
+        </w:rPr>
+      </w:pPr>
+    </w:p>
+    <w:p>
+      <w:pPr>
         <w:rPr>
           <w:b/>
           <w:bCs/>
           <w:sz w:val="40"/>
           <w:szCs w:val="40"/>
-          <w:lang/>
-        </w:rPr>
-        <w:t xml:space="preserve">. </w:t>
-      </w:r>
+        </w:rPr>
+      </w:pPr>
       <w:r>
         <w:rPr>
           <w:b/>
           <w:bCs/>
           <w:sz w:val="40"/>
           <w:szCs w:val="40"/>
-          <w:lang/>
-        </w:rPr>
-        <w:t>Scientific Problem</w:t>
-      </w:r>
-    </w:p>
-    <w:p>
-      <w:pPr>
-        <w:rPr>
-          <w:b/>
-          <w:bCs/>
-          <w:sz w:val="32"/>
-          <w:szCs w:val="32"/>
-          <w:lang/>
-        </w:rPr>
-      </w:pPr>
-      <w:r>
-        <w:rPr>
-          <w:b/>
-          <w:bCs/>
-          <w:sz w:val="32"/>
-          <w:szCs w:val="32"/>
-          <w:lang/>
-        </w:rPr>
-        <w:t>2</w:t>
-      </w:r>
-      <w:r>
-        <w:rPr>
-          <w:b/>
-          <w:bCs/>
-          <w:sz w:val="32"/>
-          <w:szCs w:val="32"/>
-          <w:lang/>
-        </w:rPr>
-        <w:t>.</w:t>
-      </w:r>
-      <w:r>
-        <w:rPr>
-          <w:b/>
-          <w:bCs/>
-          <w:sz w:val="32"/>
-          <w:szCs w:val="32"/>
-          <w:lang/>
-        </w:rPr>
-        <w:t>1</w:t>
-      </w:r>
-    </w:p>
-    <w:p>
-      <w:pPr>
-        <w:rPr>
-          <w:b/>
-          <w:bCs/>
-          <w:sz w:val="32"/>
-          <w:szCs w:val="32"/>
-          <w:lang/>
-        </w:rPr>
-      </w:pPr>
-      <w:r>
-        <w:rPr>
-          <w:b/>
-          <w:bCs/>
-          <w:sz w:val="32"/>
-          <w:szCs w:val="32"/>
-          <w:lang/>
-        </w:rPr>
-        <w:t>Problem definition</w:t>
-      </w:r>
-    </w:p>
-    <w:p>
-      <w:pPr>
-        <w:rPr>
-          <w:sz w:val="28"/>
-          <w:szCs w:val="28"/>
-          <w:lang/>
-        </w:rPr>
-      </w:pPr>
-      <w:r>
-        <w:rPr>
-          <w:sz w:val="28"/>
-          <w:szCs w:val="28"/>
-          <w:lang/>
-        </w:rPr>
-        <w:t xml:space="preserve">The </w:t>
-      </w:r>
-      <w:r>
-        <w:rPr>
-          <w:sz w:val="28"/>
-          <w:szCs w:val="28"/>
-          <w:lang/>
-        </w:rPr>
-        <w:t>problem this project is aiming to solve is that of accurate and efficient segmentation of dental images, identifying cavities and other pathological issues. The aim is to process a dental image a dentist would normal</w:t>
-      </w:r>
-      <w:r>
-        <w:rPr>
-          <w:sz w:val="28"/>
-          <w:szCs w:val="28"/>
-          <w:lang/>
-        </w:rPr>
-        <w:t>ly</w:t>
-      </w:r>
-      <w:r>
-        <w:rPr>
-          <w:sz w:val="28"/>
-          <w:szCs w:val="28"/>
-          <w:lang/>
-        </w:rPr>
-        <w:t xml:space="preserve"> have to evaluate and output a segmenation that indicates possible areas of interest for the practitioner.</w:t>
-      </w:r>
-    </w:p>
-    <w:p>
-      <w:pPr>
-        <w:rPr>
-          <w:sz w:val="28"/>
-          <w:szCs w:val="28"/>
-          <w:lang/>
-        </w:rPr>
-      </w:pPr>
-      <w:r>
-        <w:rPr>
-          <w:sz w:val="28"/>
-          <w:szCs w:val="28"/>
-          <w:lang/>
-        </w:rPr>
-        <w:t>The success of deep learning methods in the past years is the motivation for mainly focusing on such approaches in the present work.</w:t>
-      </w:r>
-    </w:p>
-    <w:p>
-      <w:pPr>
-        <w:rPr>
-          <w:sz w:val="28"/>
-          <w:szCs w:val="28"/>
-          <w:lang/>
-        </w:rPr>
-      </w:pPr>
-      <w:r>
-        <w:rPr>
-          <w:sz w:val="28"/>
-          <w:szCs w:val="28"/>
-          <w:lang/>
-        </w:rPr>
-        <w:t xml:space="preserve">As stated above, a reliable algorithm </w:t>
-      </w:r>
-      <w:r>
-        <w:rPr>
-          <w:sz w:val="28"/>
-          <w:szCs w:val="28"/>
-          <w:lang/>
-        </w:rPr>
-        <w:t>solving this problem can provide significant improvements to people’s lives’, by improving the reliability, as well as accessibility of diagnostics.</w:t>
-      </w:r>
-    </w:p>
-    <w:p>
-      <w:pPr>
-        <w:rPr>
-          <w:b/>
-          <w:bCs/>
-          <w:sz w:val="32"/>
-          <w:szCs w:val="32"/>
-          <w:lang/>
-        </w:rPr>
-      </w:pPr>
-    </w:p>
-    <w:p>
-      <w:pPr>
-        <w:rPr>
-          <w:b/>
-          <w:bCs/>
-          <w:sz w:val="32"/>
-          <w:szCs w:val="32"/>
-          <w:lang/>
-        </w:rPr>
-      </w:pPr>
-    </w:p>
-    <w:p>
-      <w:pPr>
-        <w:rPr>
-          <w:b/>
-          <w:bCs/>
-          <w:sz w:val="32"/>
-          <w:szCs w:val="32"/>
-          <w:lang/>
-        </w:rPr>
-      </w:pPr>
-    </w:p>
-    <w:p>
-      <w:pPr>
-        <w:rPr>
-          <w:b/>
-          <w:bCs/>
-          <w:sz w:val="32"/>
-          <w:szCs w:val="32"/>
-          <w:lang/>
-        </w:rPr>
-      </w:pPr>
-    </w:p>
-    <w:p>
-      <w:pPr>
-        <w:rPr>
-          <w:b/>
-          <w:bCs/>
-          <w:sz w:val="32"/>
-          <w:szCs w:val="32"/>
-          <w:lang/>
-        </w:rPr>
-      </w:pPr>
-    </w:p>
-    <w:p>
-      <w:pPr>
-        <w:rPr>
-          <w:b/>
-          <w:bCs/>
-          <w:sz w:val="32"/>
-          <w:szCs w:val="32"/>
-          <w:lang/>
-        </w:rPr>
-      </w:pPr>
-    </w:p>
-    <w:p>
-      <w:pPr>
-        <w:rPr>
-          <w:b/>
-          <w:bCs/>
-          <w:sz w:val="32"/>
-          <w:szCs w:val="32"/>
-          <w:lang/>
-        </w:rPr>
-      </w:pPr>
-    </w:p>
-    <w:p>
-      <w:pPr>
-        <w:rPr>
-          <w:b/>
-          <w:bCs/>
-          <w:sz w:val="32"/>
-          <w:szCs w:val="32"/>
-          <w:lang/>
-        </w:rPr>
-      </w:pPr>
-    </w:p>
-    <w:p>
-      <w:pPr>
-        <w:rPr>
-          <w:b/>
-          <w:bCs/>
-          <w:sz w:val="32"/>
-          <w:szCs w:val="32"/>
-          <w:lang/>
-        </w:rPr>
-      </w:pPr>
-    </w:p>
-    <w:p>
-      <w:pPr>
-        <w:rPr>
-          <w:b/>
-          <w:bCs/>
-          <w:sz w:val="32"/>
-          <w:szCs w:val="32"/>
-          <w:lang/>
-        </w:rPr>
-      </w:pPr>
-    </w:p>
-    <w:p>
-      <w:pPr>
-        <w:rPr>
-          <w:b/>
-          <w:bCs/>
-          <w:sz w:val="32"/>
-          <w:szCs w:val="32"/>
-          <w:lang/>
-        </w:rPr>
-      </w:pPr>
-    </w:p>
-    <w:p>
-      <w:pPr>
-        <w:rPr>
-          <w:b/>
-          <w:bCs/>
-          <w:sz w:val="32"/>
-          <w:szCs w:val="32"/>
-          <w:lang/>
-        </w:rPr>
-      </w:pPr>
-    </w:p>
-    <w:p>
-      <w:pPr>
-        <w:rPr>
-          <w:b/>
-          <w:bCs/>
-          <w:sz w:val="40"/>
-          <w:szCs w:val="40"/>
-          <w:lang/>
-        </w:rPr>
-      </w:pPr>
-      <w:r>
-        <w:rPr>
-          <w:b/>
-          <w:bCs/>
-          <w:sz w:val="40"/>
-          <w:szCs w:val="40"/>
-          <w:lang/>
         </w:rPr>
         <w:lastRenderedPageBreak/>
-        <w:t>3</w:t>
-      </w:r>
-      <w:r>
-        <w:rPr>
-          <w:b/>
-          <w:bCs/>
-          <w:sz w:val="40"/>
-          <w:szCs w:val="40"/>
-          <w:lang/>
-        </w:rPr>
-        <w:t>. S</w:t>
-      </w:r>
-      <w:r>
-        <w:rPr>
-          <w:b/>
-          <w:bCs/>
-          <w:sz w:val="40"/>
-          <w:szCs w:val="40"/>
-          <w:lang/>
-        </w:rPr>
-        <w:t>tate of the art / Related Work</w:t>
-      </w:r>
-    </w:p>
-    <w:p>
-      <w:pPr>
-        <w:rPr>
-          <w:sz w:val="28"/>
-          <w:szCs w:val="28"/>
-          <w:lang/>
-        </w:rPr>
-      </w:pPr>
-      <w:r>
-        <w:rPr>
-          <w:sz w:val="28"/>
-          <w:szCs w:val="28"/>
-          <w:lang/>
+        <w:t>3. State of the art / Related Work</w:t>
+      </w:r>
+    </w:p>
+    <w:p>
+      <w:pPr>
+        <w:rPr>
+          <w:sz w:val="28"/>
+          <w:szCs w:val="28"/>
+        </w:rPr>
+      </w:pPr>
+      <w:r>
+        <w:rPr>
+          <w:sz w:val="28"/>
+          <w:szCs w:val="28"/>
         </w:rPr>
         <w:t xml:space="preserve">Previous work in this area can be broadly considered to be anything regarding image segmentation. DeepMedic </w:t>
       </w:r>
@@ -1901,7 +1687,6 @@
           <w:rPr>
             <w:sz w:val="28"/>
             <w:szCs w:val="28"/>
-            <w:lang/>
           </w:rPr>
           <w:id w:val="693898623"/>
           <w:citation/>
@@ -1911,7 +1696,6 @@
             <w:rPr>
               <w:sz w:val="28"/>
               <w:szCs w:val="28"/>
-              <w:lang/>
             </w:rPr>
             <w:fldChar w:fldCharType="begin"/>
           </w:r>
@@ -1919,7 +1703,6 @@
             <w:rPr>
               <w:sz w:val="28"/>
               <w:szCs w:val="28"/>
-              <w:lang/>
             </w:rPr>
             <w:instrText xml:space="preserve"> CITATION kamnitsas2017efficient \l 8192 </w:instrText>
           </w:r>
@@ -1927,7 +1710,6 @@
             <w:rPr>
               <w:sz w:val="28"/>
               <w:szCs w:val="28"/>
-              <w:lang/>
             </w:rPr>
             <w:fldChar w:fldCharType="separate"/>
           </w:r>
@@ -1936,7 +1718,6 @@
               <w:noProof/>
               <w:sz w:val="28"/>
               <w:szCs w:val="28"/>
-              <w:lang/>
             </w:rPr>
             <w:t>(Kamnitsas, et al., 2017)</w:t>
           </w:r>
@@ -1944,7 +1725,6 @@
             <w:rPr>
               <w:sz w:val="28"/>
               <w:szCs w:val="28"/>
-              <w:lang/>
             </w:rPr>
             <w:fldChar w:fldCharType="end"/>
           </w:r>
@@ -1954,7 +1734,6 @@
         <w:rPr>
           <w:sz w:val="28"/>
           <w:szCs w:val="28"/>
-          <w:lang/>
         </w:rPr>
         <w:t xml:space="preserve"> uses Convolutional Neural Networks and Conditional Random Fields to segment brain images. U2Net </w:t>
       </w:r>
@@ -1963,7 +1742,6 @@
           <w:rPr>
             <w:sz w:val="28"/>
             <w:szCs w:val="28"/>
-            <w:lang/>
           </w:rPr>
           <w:id w:val="-1813093232"/>
           <w:citation/>
@@ -1973,7 +1751,6 @@
             <w:rPr>
               <w:sz w:val="28"/>
               <w:szCs w:val="28"/>
-              <w:lang/>
             </w:rPr>
             <w:fldChar w:fldCharType="begin"/>
           </w:r>
@@ -1981,7 +1758,6 @@
             <w:rPr>
               <w:sz w:val="28"/>
               <w:szCs w:val="28"/>
-              <w:lang/>
             </w:rPr>
             <w:instrText xml:space="preserve"> CITATION Qin_2020_PR \l 8192 </w:instrText>
           </w:r>
@@ -1989,7 +1765,6 @@
             <w:rPr>
               <w:sz w:val="28"/>
               <w:szCs w:val="28"/>
-              <w:lang/>
             </w:rPr>
             <w:fldChar w:fldCharType="separate"/>
           </w:r>
@@ -1998,7 +1773,6 @@
               <w:noProof/>
               <w:sz w:val="28"/>
               <w:szCs w:val="28"/>
-              <w:lang/>
             </w:rPr>
             <w:t>(Qin, et al., 2020)</w:t>
           </w:r>
@@ -2006,7 +1780,6 @@
             <w:rPr>
               <w:sz w:val="28"/>
               <w:szCs w:val="28"/>
-              <w:lang/>
             </w:rPr>
             <w:fldChar w:fldCharType="end"/>
           </w:r>
@@ -2016,7 +1789,6 @@
         <w:rPr>
           <w:sz w:val="28"/>
           <w:szCs w:val="28"/>
-          <w:lang/>
         </w:rPr>
         <w:t xml:space="preserve"> employs Residual U-blocks (RSU) for general image segmentation. Deeplab </w:t>
       </w:r>
@@ -2025,7 +1797,6 @@
           <w:rPr>
             <w:sz w:val="28"/>
             <w:szCs w:val="28"/>
-            <w:lang/>
           </w:rPr>
           <w:id w:val="992137926"/>
           <w:citation/>
@@ -2035,7 +1806,6 @@
             <w:rPr>
               <w:sz w:val="28"/>
               <w:szCs w:val="28"/>
-              <w:lang/>
             </w:rPr>
             <w:fldChar w:fldCharType="begin"/>
           </w:r>
@@ -2043,7 +1813,6 @@
             <w:rPr>
               <w:sz w:val="28"/>
               <w:szCs w:val="28"/>
-              <w:lang/>
             </w:rPr>
             <w:instrText xml:space="preserve"> CITATION deeplab2_2021 \l 8192 </w:instrText>
           </w:r>
@@ -2051,7 +1820,6 @@
             <w:rPr>
               <w:sz w:val="28"/>
               <w:szCs w:val="28"/>
-              <w:lang/>
             </w:rPr>
             <w:fldChar w:fldCharType="separate"/>
           </w:r>
@@ -2060,7 +1828,6 @@
               <w:noProof/>
               <w:sz w:val="28"/>
               <w:szCs w:val="28"/>
-              <w:lang/>
             </w:rPr>
             <w:t>(Weber, et al., 2021)</w:t>
           </w:r>
@@ -2068,7 +1835,6 @@
             <w:rPr>
               <w:sz w:val="28"/>
               <w:szCs w:val="28"/>
-              <w:lang/>
             </w:rPr>
             <w:fldChar w:fldCharType="end"/>
           </w:r>
@@ -2078,7 +1844,6 @@
         <w:rPr>
           <w:sz w:val="28"/>
           <w:szCs w:val="28"/>
-          <w:lang/>
         </w:rPr>
         <w:t xml:space="preserve"> is a well-known library comprising several projects employing different deep learning techniques. None of these target dental imaging</w:t>
       </w:r>
@@ -2086,7 +1851,6 @@
         <w:rPr>
           <w:sz w:val="28"/>
           <w:szCs w:val="28"/>
-          <w:lang/>
         </w:rPr>
         <w:t xml:space="preserve"> in particular</w:t>
       </w:r>
@@ -2094,7 +1858,6 @@
         <w:rPr>
           <w:sz w:val="28"/>
           <w:szCs w:val="28"/>
-          <w:lang/>
         </w:rPr>
         <w:t>, but they can be adapted to this task.</w:t>
       </w:r>
@@ -2106,7 +1869,6 @@
           <w:bCs/>
           <w:sz w:val="40"/>
           <w:szCs w:val="40"/>
-          <w:lang/>
         </w:rPr>
       </w:pPr>
     </w:p>
@@ -2117,7 +1879,6 @@
           <w:bCs/>
           <w:sz w:val="32"/>
           <w:szCs w:val="32"/>
-          <w:lang/>
         </w:rPr>
       </w:pPr>
     </w:p>
@@ -2128,34 +1889,30 @@
           <w:bCs/>
           <w:sz w:val="32"/>
           <w:szCs w:val="32"/>
-          <w:lang/>
-        </w:rPr>
-      </w:pPr>
-    </w:p>
-    <w:p>
-      <w:pPr>
-        <w:rPr>
-          <w:sz w:val="28"/>
-          <w:szCs w:val="28"/>
-          <w:lang/>
-        </w:rPr>
-      </w:pPr>
-    </w:p>
-    <w:p>
-      <w:pPr>
-        <w:rPr>
-          <w:sz w:val="28"/>
-          <w:szCs w:val="28"/>
-          <w:lang/>
-        </w:rPr>
-      </w:pPr>
-    </w:p>
-    <w:p>
-      <w:pPr>
-        <w:rPr>
-          <w:sz w:val="28"/>
-          <w:szCs w:val="28"/>
-          <w:lang/>
+        </w:rPr>
+      </w:pPr>
+    </w:p>
+    <w:p>
+      <w:pPr>
+        <w:rPr>
+          <w:sz w:val="28"/>
+          <w:szCs w:val="28"/>
+        </w:rPr>
+      </w:pPr>
+    </w:p>
+    <w:p>
+      <w:pPr>
+        <w:rPr>
+          <w:sz w:val="28"/>
+          <w:szCs w:val="28"/>
+        </w:rPr>
+      </w:pPr>
+    </w:p>
+    <w:p>
+      <w:pPr>
+        <w:rPr>
+          <w:sz w:val="28"/>
+          <w:szCs w:val="28"/>
         </w:rPr>
       </w:pPr>
     </w:p>
@@ -2166,97 +1923,86 @@
           <w:bCs/>
           <w:sz w:val="32"/>
           <w:szCs w:val="32"/>
-          <w:lang/>
-        </w:rPr>
-      </w:pPr>
-    </w:p>
-    <w:p>
-      <w:pPr>
-        <w:rPr>
-          <w:sz w:val="28"/>
-          <w:szCs w:val="28"/>
-          <w:lang/>
-        </w:rPr>
-      </w:pPr>
-    </w:p>
-    <w:p>
-      <w:pPr>
-        <w:rPr>
-          <w:sz w:val="28"/>
-          <w:szCs w:val="28"/>
-          <w:lang/>
-        </w:rPr>
-      </w:pPr>
-    </w:p>
-    <w:p>
-      <w:pPr>
-        <w:rPr>
-          <w:sz w:val="28"/>
-          <w:szCs w:val="28"/>
-          <w:lang/>
-        </w:rPr>
-      </w:pPr>
-    </w:p>
-    <w:p>
-      <w:pPr>
-        <w:rPr>
-          <w:sz w:val="28"/>
-          <w:szCs w:val="28"/>
-          <w:lang/>
-        </w:rPr>
-      </w:pPr>
-    </w:p>
-    <w:p>
-      <w:pPr>
-        <w:rPr>
-          <w:sz w:val="28"/>
-          <w:szCs w:val="28"/>
-          <w:lang/>
-        </w:rPr>
-      </w:pPr>
-    </w:p>
-    <w:p>
-      <w:pPr>
-        <w:rPr>
-          <w:sz w:val="28"/>
-          <w:szCs w:val="28"/>
-          <w:lang/>
-        </w:rPr>
-      </w:pPr>
-    </w:p>
-    <w:p>
-      <w:pPr>
-        <w:rPr>
-          <w:sz w:val="28"/>
-          <w:szCs w:val="28"/>
-          <w:lang/>
-        </w:rPr>
-      </w:pPr>
-    </w:p>
-    <w:p>
-      <w:pPr>
-        <w:rPr>
-          <w:sz w:val="28"/>
-          <w:szCs w:val="28"/>
-          <w:lang/>
-        </w:rPr>
-      </w:pPr>
-    </w:p>
-    <w:p>
-      <w:pPr>
-        <w:rPr>
-          <w:sz w:val="28"/>
-          <w:szCs w:val="28"/>
-          <w:lang/>
-        </w:rPr>
-      </w:pPr>
-    </w:p>
-    <w:p>
-      <w:pPr>
-        <w:rPr>
-          <w:sz w:val="28"/>
-          <w:szCs w:val="28"/>
-          <w:lang/>
+        </w:rPr>
+      </w:pPr>
+    </w:p>
+    <w:p>
+      <w:pPr>
+        <w:rPr>
+          <w:sz w:val="28"/>
+          <w:szCs w:val="28"/>
+        </w:rPr>
+      </w:pPr>
+    </w:p>
+    <w:p>
+      <w:pPr>
+        <w:rPr>
+          <w:sz w:val="28"/>
+          <w:szCs w:val="28"/>
+        </w:rPr>
+      </w:pPr>
+    </w:p>
+    <w:p>
+      <w:pPr>
+        <w:rPr>
+          <w:sz w:val="28"/>
+          <w:szCs w:val="28"/>
+        </w:rPr>
+      </w:pPr>
+    </w:p>
+    <w:p>
+      <w:pPr>
+        <w:rPr>
+          <w:sz w:val="28"/>
+          <w:szCs w:val="28"/>
+        </w:rPr>
+      </w:pPr>
+    </w:p>
+    <w:p>
+      <w:pPr>
+        <w:rPr>
+          <w:sz w:val="28"/>
+          <w:szCs w:val="28"/>
+        </w:rPr>
+      </w:pPr>
+    </w:p>
+    <w:p>
+      <w:pPr>
+        <w:rPr>
+          <w:sz w:val="28"/>
+          <w:szCs w:val="28"/>
+        </w:rPr>
+      </w:pPr>
+    </w:p>
+    <w:p>
+      <w:pPr>
+        <w:rPr>
+          <w:sz w:val="28"/>
+          <w:szCs w:val="28"/>
+        </w:rPr>
+      </w:pPr>
+    </w:p>
+    <w:p>
+      <w:pPr>
+        <w:rPr>
+          <w:sz w:val="28"/>
+          <w:szCs w:val="28"/>
+        </w:rPr>
+      </w:pPr>
+    </w:p>
+    <w:p>
+      <w:pPr>
+        <w:rPr>
+          <w:sz w:val="28"/>
+          <w:szCs w:val="28"/>
+        </w:rPr>
+      </w:pPr>
+    </w:p>
+    <w:p>
+      <w:pPr>
+        <w:rPr>
+          <w:sz w:val="28"/>
+          <w:szCs w:val="28"/>
         </w:rPr>
       </w:pPr>
     </w:p>
@@ -2267,7 +2013,6 @@
           <w:bCs/>
           <w:sz w:val="40"/>
           <w:szCs w:val="40"/>
-          <w:lang/>
         </w:rPr>
       </w:pPr>
       <w:r>
@@ -2276,7 +2021,6 @@
           <w:bCs/>
           <w:sz w:val="40"/>
           <w:szCs w:val="40"/>
-          <w:lang/>
         </w:rPr>
         <w:lastRenderedPageBreak/>
         <w:t>4</w:t>
@@ -2287,34 +2031,21 @@
           <w:bCs/>
           <w:sz w:val="40"/>
           <w:szCs w:val="40"/>
-          <w:lang/>
-        </w:rPr>
-        <w:t xml:space="preserve">. </w:t>
-      </w:r>
-      <w:r>
-        <w:rPr>
-          <w:b/>
-          <w:bCs/>
-          <w:sz w:val="40"/>
-          <w:szCs w:val="40"/>
-          <w:lang/>
-        </w:rPr>
-        <w:t>Investigated approach</w:t>
-      </w:r>
-    </w:p>
-    <w:p>
-      <w:pPr>
-        <w:rPr>
-          <w:sz w:val="28"/>
-          <w:szCs w:val="28"/>
-          <w:lang/>
-        </w:rPr>
-      </w:pPr>
-      <w:r>
-        <w:rPr>
-          <w:sz w:val="28"/>
-          <w:szCs w:val="28"/>
-          <w:lang/>
+        </w:rPr>
+        <w:t>. Investigated approach</w:t>
+      </w:r>
+    </w:p>
+    <w:p>
+      <w:pPr>
+        <w:rPr>
+          <w:sz w:val="28"/>
+          <w:szCs w:val="28"/>
+        </w:rPr>
+      </w:pPr>
+      <w:r>
+        <w:rPr>
+          <w:sz w:val="28"/>
+          <w:szCs w:val="28"/>
         </w:rPr>
         <w:t xml:space="preserve">Apart from using the models mentioned in the previous paragraph, this work aims to train a model based on Graph Neural Networks </w:t>
       </w:r>
@@ -2323,7 +2054,6 @@
           <w:rPr>
             <w:sz w:val="28"/>
             <w:szCs w:val="28"/>
-            <w:lang/>
           </w:rPr>
           <w:id w:val="-1391495512"/>
           <w:citation/>
@@ -2333,7 +2063,6 @@
             <w:rPr>
               <w:sz w:val="28"/>
               <w:szCs w:val="28"/>
-              <w:lang/>
             </w:rPr>
             <w:fldChar w:fldCharType="begin"/>
           </w:r>
@@ -2341,7 +2070,6 @@
             <w:rPr>
               <w:sz w:val="28"/>
               <w:szCs w:val="28"/>
-              <w:lang/>
             </w:rPr>
             <w:instrText xml:space="preserve"> CITATION 9103557 \l 8192 </w:instrText>
           </w:r>
@@ -2349,7 +2077,6 @@
             <w:rPr>
               <w:sz w:val="28"/>
               <w:szCs w:val="28"/>
-              <w:lang/>
             </w:rPr>
             <w:fldChar w:fldCharType="separate"/>
           </w:r>
@@ -2358,7 +2085,6 @@
               <w:noProof/>
               <w:sz w:val="28"/>
               <w:szCs w:val="28"/>
-              <w:lang/>
             </w:rPr>
             <w:t>(Lu, et al., 2021)</w:t>
           </w:r>
@@ -2366,7 +2092,6 @@
             <w:rPr>
               <w:sz w:val="28"/>
               <w:szCs w:val="28"/>
-              <w:lang/>
             </w:rPr>
             <w:fldChar w:fldCharType="end"/>
           </w:r>
@@ -2376,205 +2101,223 @@
         <w:rPr>
           <w:sz w:val="28"/>
           <w:szCs w:val="28"/>
+        </w:rPr>
+        <w:t>.</w:t>
+      </w:r>
+    </w:p>
+    <w:p>
+      <w:pPr>
+        <w:rPr>
+          <w:sz w:val="28"/>
+          <w:szCs w:val="28"/>
+        </w:rPr>
+      </w:pPr>
+    </w:p>
+    <w:p>
+      <w:pPr>
+        <w:rPr>
+          <w:sz w:val="28"/>
+          <w:szCs w:val="28"/>
           <w:lang/>
         </w:rPr>
-        <w:t>.</w:t>
-      </w:r>
-    </w:p>
-    <w:p>
-      <w:pPr>
+      </w:pPr>
+      <w:r>
         <w:rPr>
           <w:sz w:val="28"/>
           <w:szCs w:val="28"/>
           <w:lang/>
         </w:rPr>
-      </w:pPr>
-      <w:r>
-        <w:rPr>
-          <w:sz w:val="28"/>
-          <w:szCs w:val="28"/>
-          <w:lang/>
-        </w:rPr>
-        <w:t>*Work is yet to be started, this is just a sketch of the document. Diagrams and explanations will be introduced here</w:t>
-      </w:r>
-    </w:p>
-    <w:p>
-      <w:pPr>
-        <w:rPr>
-          <w:sz w:val="28"/>
-          <w:szCs w:val="28"/>
-          <w:lang/>
-        </w:rPr>
-      </w:pPr>
-    </w:p>
-    <w:p>
-      <w:pPr>
-        <w:rPr>
-          <w:sz w:val="28"/>
-          <w:szCs w:val="28"/>
-          <w:lang/>
-        </w:rPr>
-      </w:pPr>
-    </w:p>
-    <w:p>
-      <w:pPr>
-        <w:rPr>
-          <w:sz w:val="28"/>
-          <w:szCs w:val="28"/>
-          <w:lang/>
-        </w:rPr>
-      </w:pPr>
-    </w:p>
-    <w:p>
-      <w:pPr>
-        <w:rPr>
-          <w:sz w:val="28"/>
-          <w:szCs w:val="28"/>
-          <w:lang/>
-        </w:rPr>
-      </w:pPr>
-    </w:p>
-    <w:p>
-      <w:pPr>
-        <w:rPr>
-          <w:sz w:val="28"/>
-          <w:szCs w:val="28"/>
-          <w:lang/>
-        </w:rPr>
-      </w:pPr>
-    </w:p>
-    <w:p>
-      <w:pPr>
-        <w:rPr>
-          <w:sz w:val="28"/>
-          <w:szCs w:val="28"/>
-          <w:lang/>
-        </w:rPr>
-      </w:pPr>
-    </w:p>
-    <w:p>
-      <w:pPr>
-        <w:rPr>
-          <w:sz w:val="28"/>
-          <w:szCs w:val="28"/>
-          <w:lang/>
-        </w:rPr>
-      </w:pPr>
-    </w:p>
-    <w:p>
-      <w:pPr>
-        <w:rPr>
-          <w:sz w:val="28"/>
-          <w:szCs w:val="28"/>
-          <w:lang/>
-        </w:rPr>
-      </w:pPr>
-    </w:p>
-    <w:p>
-      <w:pPr>
-        <w:rPr>
-          <w:sz w:val="28"/>
-          <w:szCs w:val="28"/>
-          <w:lang/>
-        </w:rPr>
-      </w:pPr>
-    </w:p>
-    <w:p>
-      <w:pPr>
-        <w:rPr>
-          <w:sz w:val="28"/>
-          <w:szCs w:val="28"/>
-          <w:lang/>
-        </w:rPr>
-      </w:pPr>
-    </w:p>
-    <w:p>
-      <w:pPr>
-        <w:rPr>
-          <w:sz w:val="28"/>
-          <w:szCs w:val="28"/>
-          <w:lang/>
-        </w:rPr>
-      </w:pPr>
-    </w:p>
-    <w:p>
-      <w:pPr>
-        <w:rPr>
-          <w:sz w:val="28"/>
-          <w:szCs w:val="28"/>
-          <w:lang/>
-        </w:rPr>
-      </w:pPr>
-    </w:p>
-    <w:p>
-      <w:pPr>
-        <w:rPr>
-          <w:sz w:val="28"/>
-          <w:szCs w:val="28"/>
-          <w:lang/>
-        </w:rPr>
-      </w:pPr>
-    </w:p>
-    <w:p>
-      <w:pPr>
-        <w:rPr>
-          <w:sz w:val="28"/>
-          <w:szCs w:val="28"/>
-          <w:lang/>
-        </w:rPr>
-      </w:pPr>
-    </w:p>
-    <w:p>
-      <w:pPr>
-        <w:rPr>
-          <w:sz w:val="28"/>
-          <w:szCs w:val="28"/>
-          <w:lang/>
-        </w:rPr>
-      </w:pPr>
-    </w:p>
-    <w:p>
-      <w:pPr>
-        <w:rPr>
-          <w:sz w:val="28"/>
-          <w:szCs w:val="28"/>
-          <w:lang/>
-        </w:rPr>
-      </w:pPr>
-    </w:p>
-    <w:p>
-      <w:pPr>
-        <w:rPr>
-          <w:sz w:val="28"/>
-          <w:szCs w:val="28"/>
-          <w:lang/>
-        </w:rPr>
-      </w:pPr>
-    </w:p>
-    <w:p>
-      <w:pPr>
-        <w:rPr>
-          <w:sz w:val="28"/>
-          <w:szCs w:val="28"/>
-          <w:lang/>
-        </w:rPr>
-      </w:pPr>
-    </w:p>
-    <w:p>
-      <w:pPr>
-        <w:rPr>
-          <w:sz w:val="28"/>
-          <w:szCs w:val="28"/>
-          <w:lang/>
-        </w:rPr>
-      </w:pPr>
-    </w:p>
-    <w:p>
-      <w:pPr>
-        <w:rPr>
-          <w:sz w:val="28"/>
-          <w:szCs w:val="28"/>
-          <w:lang/>
+        <w:t>As of 17.01.2024, it should be noted that the U-NET architecture seems to do better than U2-NET on segmenting individual teeth, even though U2-NET has a better F-score. This is due to the fact that individual teeth measurements require precise boundaries between the teeth. Both networks have been trained for 150 epochs, but U2-NET might yet be undertrained.</w:t>
+      </w:r>
+    </w:p>
+    <w:p>
+      <w:pPr>
+        <w:rPr>
+          <w:sz w:val="28"/>
+          <w:szCs w:val="28"/>
+        </w:rPr>
+      </w:pPr>
+      <w:r>
+        <w:rPr>
+          <w:sz w:val="28"/>
+          <w:szCs w:val="28"/>
+        </w:rPr>
+        <w:t xml:space="preserve">*Work is yet to </w:t>
+      </w:r>
+      <w:proofErr w:type="gramStart"/>
+      <w:r>
+        <w:rPr>
+          <w:sz w:val="28"/>
+          <w:szCs w:val="28"/>
+        </w:rPr>
+        <w:t>be started,</w:t>
+      </w:r>
+      <w:proofErr w:type="gramEnd"/>
+      <w:r>
+        <w:rPr>
+          <w:sz w:val="28"/>
+          <w:szCs w:val="28"/>
+        </w:rPr>
+        <w:t xml:space="preserve"> this is just a sketch of the document. Diagrams and explanations will be introduced here</w:t>
+      </w:r>
+    </w:p>
+    <w:p>
+      <w:pPr>
+        <w:rPr>
+          <w:sz w:val="28"/>
+          <w:szCs w:val="28"/>
+        </w:rPr>
+      </w:pPr>
+    </w:p>
+    <w:p>
+      <w:pPr>
+        <w:rPr>
+          <w:sz w:val="28"/>
+          <w:szCs w:val="28"/>
+        </w:rPr>
+      </w:pPr>
+    </w:p>
+    <w:p>
+      <w:pPr>
+        <w:rPr>
+          <w:sz w:val="28"/>
+          <w:szCs w:val="28"/>
+        </w:rPr>
+      </w:pPr>
+    </w:p>
+    <w:p>
+      <w:pPr>
+        <w:rPr>
+          <w:sz w:val="28"/>
+          <w:szCs w:val="28"/>
+        </w:rPr>
+      </w:pPr>
+    </w:p>
+    <w:p>
+      <w:pPr>
+        <w:rPr>
+          <w:sz w:val="28"/>
+          <w:szCs w:val="28"/>
+        </w:rPr>
+      </w:pPr>
+    </w:p>
+    <w:p>
+      <w:pPr>
+        <w:rPr>
+          <w:sz w:val="28"/>
+          <w:szCs w:val="28"/>
+        </w:rPr>
+      </w:pPr>
+    </w:p>
+    <w:p>
+      <w:pPr>
+        <w:rPr>
+          <w:sz w:val="28"/>
+          <w:szCs w:val="28"/>
+        </w:rPr>
+      </w:pPr>
+    </w:p>
+    <w:p>
+      <w:pPr>
+        <w:rPr>
+          <w:sz w:val="28"/>
+          <w:szCs w:val="28"/>
+        </w:rPr>
+      </w:pPr>
+    </w:p>
+    <w:p>
+      <w:pPr>
+        <w:rPr>
+          <w:sz w:val="28"/>
+          <w:szCs w:val="28"/>
+        </w:rPr>
+      </w:pPr>
+    </w:p>
+    <w:p>
+      <w:pPr>
+        <w:rPr>
+          <w:sz w:val="28"/>
+          <w:szCs w:val="28"/>
+        </w:rPr>
+      </w:pPr>
+    </w:p>
+    <w:p>
+      <w:pPr>
+        <w:rPr>
+          <w:sz w:val="28"/>
+          <w:szCs w:val="28"/>
+        </w:rPr>
+      </w:pPr>
+    </w:p>
+    <w:p>
+      <w:pPr>
+        <w:rPr>
+          <w:sz w:val="28"/>
+          <w:szCs w:val="28"/>
+        </w:rPr>
+      </w:pPr>
+    </w:p>
+    <w:p>
+      <w:pPr>
+        <w:rPr>
+          <w:sz w:val="28"/>
+          <w:szCs w:val="28"/>
+        </w:rPr>
+      </w:pPr>
+    </w:p>
+    <w:p>
+      <w:pPr>
+        <w:rPr>
+          <w:sz w:val="28"/>
+          <w:szCs w:val="28"/>
+        </w:rPr>
+      </w:pPr>
+    </w:p>
+    <w:p>
+      <w:pPr>
+        <w:rPr>
+          <w:sz w:val="28"/>
+          <w:szCs w:val="28"/>
+        </w:rPr>
+      </w:pPr>
+    </w:p>
+    <w:p>
+      <w:pPr>
+        <w:rPr>
+          <w:sz w:val="28"/>
+          <w:szCs w:val="28"/>
+        </w:rPr>
+      </w:pPr>
+    </w:p>
+    <w:p>
+      <w:pPr>
+        <w:rPr>
+          <w:sz w:val="28"/>
+          <w:szCs w:val="28"/>
+        </w:rPr>
+      </w:pPr>
+    </w:p>
+    <w:p>
+      <w:pPr>
+        <w:rPr>
+          <w:sz w:val="28"/>
+          <w:szCs w:val="28"/>
+        </w:rPr>
+      </w:pPr>
+    </w:p>
+    <w:p>
+      <w:pPr>
+        <w:rPr>
+          <w:sz w:val="28"/>
+          <w:szCs w:val="28"/>
+        </w:rPr>
+      </w:pPr>
+    </w:p>
+    <w:p>
+      <w:pPr>
+        <w:rPr>
+          <w:sz w:val="28"/>
+          <w:szCs w:val="28"/>
         </w:rPr>
       </w:pPr>
     </w:p>
@@ -2585,7 +2328,6 @@
           <w:bCs/>
           <w:sz w:val="40"/>
           <w:szCs w:val="40"/>
-          <w:lang/>
         </w:rPr>
       </w:pPr>
       <w:r>
@@ -2594,246 +2336,219 @@
           <w:bCs/>
           <w:sz w:val="40"/>
           <w:szCs w:val="40"/>
-          <w:lang/>
-        </w:rPr>
-        <w:lastRenderedPageBreak/>
-        <w:t>5</w:t>
-      </w:r>
-      <w:r>
+        </w:rPr>
+        <w:t>5. Application</w:t>
+      </w:r>
+    </w:p>
+    <w:p>
+      <w:pPr>
+        <w:rPr>
+          <w:sz w:val="28"/>
+          <w:szCs w:val="28"/>
+        </w:rPr>
+      </w:pPr>
+      <w:r>
+        <w:rPr>
+          <w:sz w:val="28"/>
+          <w:szCs w:val="28"/>
+        </w:rPr>
+        <w:t>*To be Developed</w:t>
+      </w:r>
+    </w:p>
+    <w:p>
+      <w:pPr>
+        <w:rPr>
+          <w:sz w:val="28"/>
+          <w:szCs w:val="28"/>
+        </w:rPr>
+      </w:pPr>
+    </w:p>
+    <w:p>
+      <w:pPr>
+        <w:rPr>
+          <w:sz w:val="28"/>
+          <w:szCs w:val="28"/>
+        </w:rPr>
+      </w:pPr>
+    </w:p>
+    <w:p>
+      <w:pPr>
+        <w:rPr>
+          <w:sz w:val="28"/>
+          <w:szCs w:val="28"/>
+        </w:rPr>
+      </w:pPr>
+    </w:p>
+    <w:p>
+      <w:pPr>
+        <w:rPr>
+          <w:sz w:val="28"/>
+          <w:szCs w:val="28"/>
+        </w:rPr>
+      </w:pPr>
+    </w:p>
+    <w:p>
+      <w:pPr>
+        <w:rPr>
+          <w:sz w:val="28"/>
+          <w:szCs w:val="28"/>
+        </w:rPr>
+      </w:pPr>
+    </w:p>
+    <w:p>
+      <w:pPr>
+        <w:rPr>
+          <w:sz w:val="28"/>
+          <w:szCs w:val="28"/>
+        </w:rPr>
+      </w:pPr>
+    </w:p>
+    <w:p>
+      <w:pPr>
+        <w:rPr>
+          <w:sz w:val="28"/>
+          <w:szCs w:val="28"/>
+        </w:rPr>
+      </w:pPr>
+    </w:p>
+    <w:p>
+      <w:pPr>
+        <w:rPr>
+          <w:sz w:val="28"/>
+          <w:szCs w:val="28"/>
+        </w:rPr>
+      </w:pPr>
+    </w:p>
+    <w:p>
+      <w:pPr>
+        <w:rPr>
+          <w:sz w:val="28"/>
+          <w:szCs w:val="28"/>
+        </w:rPr>
+      </w:pPr>
+    </w:p>
+    <w:p>
+      <w:pPr>
+        <w:rPr>
+          <w:sz w:val="28"/>
+          <w:szCs w:val="28"/>
+        </w:rPr>
+      </w:pPr>
+    </w:p>
+    <w:p>
+      <w:pPr>
+        <w:rPr>
+          <w:sz w:val="28"/>
+          <w:szCs w:val="28"/>
+        </w:rPr>
+      </w:pPr>
+    </w:p>
+    <w:p>
+      <w:pPr>
+        <w:rPr>
+          <w:sz w:val="28"/>
+          <w:szCs w:val="28"/>
+        </w:rPr>
+      </w:pPr>
+    </w:p>
+    <w:p>
+      <w:pPr>
+        <w:rPr>
+          <w:sz w:val="28"/>
+          <w:szCs w:val="28"/>
+        </w:rPr>
+      </w:pPr>
+    </w:p>
+    <w:p>
+      <w:pPr>
+        <w:rPr>
+          <w:sz w:val="28"/>
+          <w:szCs w:val="28"/>
+        </w:rPr>
+      </w:pPr>
+    </w:p>
+    <w:p>
+      <w:pPr>
+        <w:rPr>
+          <w:sz w:val="28"/>
+          <w:szCs w:val="28"/>
+        </w:rPr>
+      </w:pPr>
+    </w:p>
+    <w:p>
+      <w:pPr>
+        <w:rPr>
+          <w:sz w:val="28"/>
+          <w:szCs w:val="28"/>
+        </w:rPr>
+      </w:pPr>
+    </w:p>
+    <w:p>
+      <w:pPr>
+        <w:rPr>
+          <w:sz w:val="28"/>
+          <w:szCs w:val="28"/>
+        </w:rPr>
+      </w:pPr>
+    </w:p>
+    <w:p>
+      <w:pPr>
+        <w:rPr>
+          <w:sz w:val="28"/>
+          <w:szCs w:val="28"/>
+        </w:rPr>
+      </w:pPr>
+    </w:p>
+    <w:p>
+      <w:pPr>
+        <w:rPr>
+          <w:sz w:val="28"/>
+          <w:szCs w:val="28"/>
+        </w:rPr>
+      </w:pPr>
+    </w:p>
+    <w:p>
+      <w:pPr>
+        <w:rPr>
+          <w:sz w:val="28"/>
+          <w:szCs w:val="28"/>
+        </w:rPr>
+      </w:pPr>
+    </w:p>
+    <w:p>
+      <w:pPr>
+        <w:rPr>
+          <w:sz w:val="28"/>
+          <w:szCs w:val="28"/>
+        </w:rPr>
+      </w:pPr>
+    </w:p>
+    <w:p>
+      <w:pPr>
+        <w:rPr>
+          <w:sz w:val="28"/>
+          <w:szCs w:val="28"/>
+        </w:rPr>
+      </w:pPr>
+    </w:p>
+    <w:p>
+      <w:pPr>
         <w:rPr>
           <w:b/>
           <w:bCs/>
           <w:sz w:val="40"/>
           <w:szCs w:val="40"/>
-          <w:lang/>
-        </w:rPr>
-        <w:t xml:space="preserve">. </w:t>
-      </w:r>
+        </w:rPr>
+      </w:pPr>
       <w:r>
         <w:rPr>
           <w:b/>
           <w:bCs/>
           <w:sz w:val="40"/>
           <w:szCs w:val="40"/>
-          <w:lang/>
-        </w:rPr>
-        <w:t>Application</w:t>
-      </w:r>
-    </w:p>
-    <w:p>
-      <w:pPr>
-        <w:rPr>
-          <w:sz w:val="28"/>
-          <w:szCs w:val="28"/>
-          <w:lang/>
-        </w:rPr>
-      </w:pPr>
-      <w:r>
-        <w:rPr>
-          <w:sz w:val="28"/>
-          <w:szCs w:val="28"/>
-          <w:lang/>
-        </w:rPr>
-        <w:t>*To be Developed</w:t>
-      </w:r>
-    </w:p>
-    <w:p>
-      <w:pPr>
-        <w:rPr>
-          <w:sz w:val="28"/>
-          <w:szCs w:val="28"/>
-          <w:lang/>
-        </w:rPr>
-      </w:pPr>
-    </w:p>
-    <w:p>
-      <w:pPr>
-        <w:rPr>
-          <w:sz w:val="28"/>
-          <w:szCs w:val="28"/>
-          <w:lang/>
-        </w:rPr>
-      </w:pPr>
-    </w:p>
-    <w:p>
-      <w:pPr>
-        <w:rPr>
-          <w:sz w:val="28"/>
-          <w:szCs w:val="28"/>
-          <w:lang/>
-        </w:rPr>
-      </w:pPr>
-    </w:p>
-    <w:p>
-      <w:pPr>
-        <w:rPr>
-          <w:sz w:val="28"/>
-          <w:szCs w:val="28"/>
-          <w:lang/>
-        </w:rPr>
-      </w:pPr>
-    </w:p>
-    <w:p>
-      <w:pPr>
-        <w:rPr>
-          <w:sz w:val="28"/>
-          <w:szCs w:val="28"/>
-          <w:lang/>
-        </w:rPr>
-      </w:pPr>
-    </w:p>
-    <w:p>
-      <w:pPr>
-        <w:rPr>
-          <w:sz w:val="28"/>
-          <w:szCs w:val="28"/>
-          <w:lang/>
-        </w:rPr>
-      </w:pPr>
-    </w:p>
-    <w:p>
-      <w:pPr>
-        <w:rPr>
-          <w:sz w:val="28"/>
-          <w:szCs w:val="28"/>
-          <w:lang/>
-        </w:rPr>
-      </w:pPr>
-    </w:p>
-    <w:p>
-      <w:pPr>
-        <w:rPr>
-          <w:sz w:val="28"/>
-          <w:szCs w:val="28"/>
-          <w:lang/>
-        </w:rPr>
-      </w:pPr>
-    </w:p>
-    <w:p>
-      <w:pPr>
-        <w:rPr>
-          <w:sz w:val="28"/>
-          <w:szCs w:val="28"/>
-          <w:lang/>
-        </w:rPr>
-      </w:pPr>
-    </w:p>
-    <w:p>
-      <w:pPr>
-        <w:rPr>
-          <w:sz w:val="28"/>
-          <w:szCs w:val="28"/>
-          <w:lang/>
-        </w:rPr>
-      </w:pPr>
-    </w:p>
-    <w:p>
-      <w:pPr>
-        <w:rPr>
-          <w:sz w:val="28"/>
-          <w:szCs w:val="28"/>
-          <w:lang/>
-        </w:rPr>
-      </w:pPr>
-    </w:p>
-    <w:p>
-      <w:pPr>
-        <w:rPr>
-          <w:sz w:val="28"/>
-          <w:szCs w:val="28"/>
-          <w:lang/>
-        </w:rPr>
-      </w:pPr>
-    </w:p>
-    <w:p>
-      <w:pPr>
-        <w:rPr>
-          <w:sz w:val="28"/>
-          <w:szCs w:val="28"/>
-          <w:lang/>
-        </w:rPr>
-      </w:pPr>
-    </w:p>
-    <w:p>
-      <w:pPr>
-        <w:rPr>
-          <w:sz w:val="28"/>
-          <w:szCs w:val="28"/>
-          <w:lang/>
-        </w:rPr>
-      </w:pPr>
-    </w:p>
-    <w:p>
-      <w:pPr>
-        <w:rPr>
-          <w:sz w:val="28"/>
-          <w:szCs w:val="28"/>
-          <w:lang/>
-        </w:rPr>
-      </w:pPr>
-    </w:p>
-    <w:p>
-      <w:pPr>
-        <w:rPr>
-          <w:sz w:val="28"/>
-          <w:szCs w:val="28"/>
-          <w:lang/>
-        </w:rPr>
-      </w:pPr>
-    </w:p>
-    <w:p>
-      <w:pPr>
-        <w:rPr>
-          <w:sz w:val="28"/>
-          <w:szCs w:val="28"/>
-          <w:lang/>
-        </w:rPr>
-      </w:pPr>
-    </w:p>
-    <w:p>
-      <w:pPr>
-        <w:rPr>
-          <w:sz w:val="28"/>
-          <w:szCs w:val="28"/>
-          <w:lang/>
-        </w:rPr>
-      </w:pPr>
-    </w:p>
-    <w:p>
-      <w:pPr>
-        <w:rPr>
-          <w:sz w:val="28"/>
-          <w:szCs w:val="28"/>
-          <w:lang/>
-        </w:rPr>
-      </w:pPr>
-    </w:p>
-    <w:p>
-      <w:pPr>
-        <w:rPr>
-          <w:sz w:val="28"/>
-          <w:szCs w:val="28"/>
-          <w:lang/>
-        </w:rPr>
-      </w:pPr>
-    </w:p>
-    <w:p>
-      <w:pPr>
-        <w:rPr>
-          <w:sz w:val="28"/>
-          <w:szCs w:val="28"/>
-          <w:lang/>
-        </w:rPr>
-      </w:pPr>
-    </w:p>
-    <w:p>
-      <w:pPr>
-        <w:rPr>
-          <w:sz w:val="28"/>
-          <w:szCs w:val="28"/>
-          <w:lang/>
-        </w:rPr>
-      </w:pPr>
+        </w:rPr>
+        <w:t>6. Conclusion and future work</w:t>
+      </w:r>
     </w:p>
     <w:p>
       <w:pPr>
@@ -2842,40 +2557,38 @@
           <w:bCs/>
           <w:sz w:val="40"/>
           <w:szCs w:val="40"/>
-          <w:lang/>
-        </w:rPr>
-      </w:pPr>
-      <w:r>
+        </w:rPr>
+      </w:pPr>
+    </w:p>
+    <w:p>
+      <w:pPr>
         <w:rPr>
           <w:b/>
           <w:bCs/>
           <w:sz w:val="40"/>
           <w:szCs w:val="40"/>
-          <w:lang/>
-        </w:rPr>
-        <w:lastRenderedPageBreak/>
-        <w:t>6</w:t>
-      </w:r>
-      <w:r>
+        </w:rPr>
+      </w:pPr>
+    </w:p>
+    <w:p>
+      <w:pPr>
         <w:rPr>
           <w:b/>
           <w:bCs/>
           <w:sz w:val="40"/>
           <w:szCs w:val="40"/>
-          <w:lang/>
-        </w:rPr>
-        <w:t xml:space="preserve">. </w:t>
-      </w:r>
-      <w:r>
+        </w:rPr>
+      </w:pPr>
+    </w:p>
+    <w:p>
+      <w:pPr>
         <w:rPr>
           <w:b/>
           <w:bCs/>
           <w:sz w:val="40"/>
           <w:szCs w:val="40"/>
-          <w:lang/>
-        </w:rPr>
-        <w:t>Conclusion and future work</w:t>
-      </w:r>
+        </w:rPr>
+      </w:pPr>
     </w:p>
     <w:p>
       <w:pPr>
@@ -2884,7 +2597,6 @@
           <w:bCs/>
           <w:sz w:val="40"/>
           <w:szCs w:val="40"/>
-          <w:lang/>
         </w:rPr>
       </w:pPr>
     </w:p>
@@ -2895,72 +2607,25 @@
           <w:bCs/>
           <w:sz w:val="40"/>
           <w:szCs w:val="40"/>
-          <w:lang/>
-        </w:rPr>
-      </w:pPr>
-    </w:p>
-    <w:p>
-      <w:pPr>
-        <w:rPr>
-          <w:b/>
-          <w:bCs/>
-          <w:sz w:val="40"/>
-          <w:szCs w:val="40"/>
-          <w:lang/>
-        </w:rPr>
-      </w:pPr>
-    </w:p>
-    <w:p>
-      <w:pPr>
-        <w:rPr>
-          <w:b/>
-          <w:bCs/>
-          <w:sz w:val="40"/>
-          <w:szCs w:val="40"/>
-          <w:lang/>
-        </w:rPr>
-      </w:pPr>
-    </w:p>
-    <w:p>
-      <w:pPr>
-        <w:rPr>
-          <w:b/>
-          <w:bCs/>
-          <w:sz w:val="40"/>
-          <w:szCs w:val="40"/>
-          <w:lang/>
-        </w:rPr>
-      </w:pPr>
-    </w:p>
-    <w:p>
-      <w:pPr>
-        <w:rPr>
-          <w:b/>
-          <w:bCs/>
-          <w:sz w:val="40"/>
-          <w:szCs w:val="40"/>
-          <w:lang/>
         </w:rPr>
       </w:pPr>
     </w:p>
     <w:sdt>
       <w:sdtPr>
+        <w:rPr>
+          <w:rFonts w:asciiTheme="minorHAnsi" w:eastAsiaTheme="minorHAnsi" w:hAnsiTheme="minorHAnsi" w:cstheme="minorBidi"/>
+          <w:color w:val="auto"/>
+          <w:kern w:val="2"/>
+          <w:sz w:val="22"/>
+          <w:szCs w:val="22"/>
+          <w14:ligatures w14:val="standardContextual"/>
+        </w:rPr>
         <w:id w:val="387387787"/>
         <w:docPartObj>
           <w:docPartGallery w:val="Bibliographies"/>
           <w:docPartUnique/>
         </w:docPartObj>
       </w:sdtPr>
-      <w:sdtEndPr>
-        <w:rPr>
-          <w:rFonts w:asciiTheme="minorHAnsi" w:eastAsiaTheme="minorHAnsi" w:hAnsiTheme="minorHAnsi" w:cstheme="minorBidi"/>
-          <w:color w:val="auto"/>
-          <w:kern w:val="2"/>
-          <w:sz w:val="22"/>
-          <w:szCs w:val="22"/>
-          <w14:ligatures w14:val="standardContextual"/>
-        </w:rPr>
-      </w:sdtEndPr>
       <w:sdtContent>
         <w:p>
           <w:pPr>
@@ -3175,6 +2840,7 @@
                 <w:rPr>
                   <w:noProof/>
                 </w:rPr>
+                <w:lastRenderedPageBreak/>
                 <w:t xml:space="preserve">Weber, M., Wang, H., Qiao, S., Xie, J., Collins, M. D., Zhu, Y., . . . Chen, L.-C. (2021). DeepLab2: A TensorFlow Library for Deep Labeling. </w:t>
               </w:r>
               <w:r>
@@ -3211,7 +2877,6 @@
         <w:rPr>
           <w:sz w:val="28"/>
           <w:szCs w:val="28"/>
-          <w:lang/>
         </w:rPr>
       </w:pPr>
     </w:p>

</xml_diff>

<commit_message>
Added some notes on the training process.
</commit_message>
<xml_diff>
--- a/thesis/Thesis.docx
+++ b/thesis/Thesis.docx
@@ -1469,24 +1469,14 @@
         <w:rPr>
           <w:sz w:val="28"/>
           <w:szCs w:val="28"/>
-          <w:lang/>
-        </w:rPr>
-        <w:t>provid</w:t>
-      </w:r>
-      <w:r>
-        <w:rPr>
-          <w:sz w:val="28"/>
-          <w:szCs w:val="28"/>
-          <w:lang/>
-        </w:rPr>
-        <w:t>e</w:t>
+        </w:rPr>
+        <w:t>provide</w:t>
       </w:r>
       <w:proofErr w:type="gramEnd"/>
       <w:r>
         <w:rPr>
           <w:sz w:val="28"/>
           <w:szCs w:val="28"/>
-          <w:lang/>
         </w:rPr>
         <w:t xml:space="preserve"> doctors with aid in separating the mandible from the skull, as well as spotting dental assymetries through precise pixel-wise measurements</w:t>
       </w:r>
@@ -2118,6 +2108,21 @@
         <w:rPr>
           <w:sz w:val="28"/>
           <w:szCs w:val="28"/>
+        </w:rPr>
+      </w:pPr>
+      <w:r>
+        <w:rPr>
+          <w:sz w:val="28"/>
+          <w:szCs w:val="28"/>
+        </w:rPr>
+        <w:t>As of 17.01.2024, it should be noted that the U-NET architecture seems to do better than U2-NET on segmenting individual teeth, even though U2-NET has a better F-score. This is due to the fact that individual teeth measurements require precise boundaries between the teeth. Both networks have been trained for 150 epochs, but U2-NET might yet be undertrained.</w:t>
+      </w:r>
+    </w:p>
+    <w:p>
+      <w:pPr>
+        <w:rPr>
+          <w:sz w:val="28"/>
+          <w:szCs w:val="28"/>
           <w:lang/>
         </w:rPr>
       </w:pPr>
@@ -2125,41 +2130,59 @@
         <w:rPr>
           <w:sz w:val="28"/>
           <w:szCs w:val="28"/>
+        </w:rPr>
+        <w:t>*</w:t>
+      </w:r>
+      <w:r>
+        <w:rPr>
+          <w:sz w:val="28"/>
+          <w:szCs w:val="28"/>
           <w:lang/>
         </w:rPr>
-        <w:t>As of 17.01.2024, it should be noted that the U-NET architecture seems to do better than U2-NET on segmenting individual teeth, even though U2-NET has a better F-score. This is due to the fact that individual teeth measurements require precise boundaries between the teeth. Both networks have been trained for 150 epochs, but U2-NET might yet be undertrained.</w:t>
-      </w:r>
-    </w:p>
-    <w:p>
-      <w:pPr>
-        <w:rPr>
-          <w:sz w:val="28"/>
-          <w:szCs w:val="28"/>
-        </w:rPr>
-      </w:pPr>
-      <w:r>
-        <w:rPr>
-          <w:sz w:val="28"/>
-          <w:szCs w:val="28"/>
-        </w:rPr>
-        <w:t xml:space="preserve">*Work is yet to </w:t>
-      </w:r>
-      <w:proofErr w:type="gramStart"/>
-      <w:r>
-        <w:rPr>
-          <w:sz w:val="28"/>
-          <w:szCs w:val="28"/>
-        </w:rPr>
-        <w:t>be started,</w:t>
-      </w:r>
-      <w:proofErr w:type="gramEnd"/>
-      <w:r>
-        <w:rPr>
-          <w:sz w:val="28"/>
-          <w:szCs w:val="28"/>
-        </w:rPr>
-        <w:t xml:space="preserve"> this is just a sketch of the document. Diagrams and explanations will be introduced here</w:t>
-      </w:r>
+        <w:t>For now, some remarks during training.</w:t>
+      </w:r>
+    </w:p>
+    <w:p>
+      <w:pPr>
+        <w:rPr>
+          <w:sz w:val="28"/>
+          <w:szCs w:val="28"/>
+          <w:lang/>
+        </w:rPr>
+      </w:pPr>
+      <w:r>
+        <w:rPr>
+          <w:sz w:val="28"/>
+          <w:szCs w:val="28"/>
+          <w:lang/>
+        </w:rPr>
+        <w:t>I had great hopes for using the SAM model combined with prompts from YOLO, but so far it hasn’t turned out great. Using soft thresholding with the sigmoid function makes the decoder forget to segment teeth that have overlapping segmentation masks. Not using thresholding makes it unable to recognize boundaries  between instances that have overlap. This is due to the fact that instead of returning a single segmentation mask, the model return a set of masks I have to then add along the detection axis to get the full mask. There is overlap in the central teeth, where the boundaries are very fine. Havng watched the predictions during training, this is the best intuitive explanation I could find for why this approach is performing poorly.</w:t>
+      </w:r>
+    </w:p>
+    <w:p>
+      <w:pPr>
+        <w:rPr>
+          <w:sz w:val="28"/>
+          <w:szCs w:val="28"/>
+          <w:lang/>
+        </w:rPr>
+      </w:pPr>
+      <w:r>
+        <w:rPr>
+          <w:sz w:val="28"/>
+          <w:szCs w:val="28"/>
+          <w:lang/>
+        </w:rPr>
+        <w:t>Oriented bounding boxes, on the other hand, have been surprisingly effective. The regular bounding boxes didn’t have orientation and therefore had some overlap between teeth that were heavily angled. Current status: comparing the angled bounding boxes with the unet model. I also have to look into GNNs.</w:t>
+      </w:r>
+    </w:p>
+    <w:p>
+      <w:pPr>
+        <w:rPr>
+          <w:sz w:val="28"/>
+          <w:szCs w:val="28"/>
+        </w:rPr>
+      </w:pPr>
     </w:p>
     <w:p>
       <w:pPr>
@@ -2840,7 +2863,6 @@
                 <w:rPr>
                   <w:noProof/>
                 </w:rPr>
-                <w:lastRenderedPageBreak/>
                 <w:t xml:space="preserve">Weber, M., Wang, H., Qiao, S., Xie, J., Collins, M. D., Zhu, Y., . . . Chen, L.-C. (2021). DeepLab2: A TensorFlow Library for Deep Labeling. </w:t>
               </w:r>
               <w:r>

</xml_diff>

<commit_message>
Added a more thorough comparison of tooth seg models. Started work on the thesis.
</commit_message>
<xml_diff>
--- a/thesis/Thesis.docx
+++ b/thesis/Thesis.docx
@@ -366,125 +366,7 @@
           <w:sz w:val="28"/>
           <w:szCs w:val="28"/>
         </w:rPr>
-        <w:t xml:space="preserve">The data used includes Panoramic Dental X-Rays </w:t>
-      </w:r>
-      <w:sdt>
-        <w:sdtPr>
-          <w:rPr>
-            <w:sz w:val="28"/>
-            <w:szCs w:val="28"/>
-          </w:rPr>
-          <w:id w:val="-1354575235"/>
-          <w:citation/>
-        </w:sdtPr>
-        <w:sdtContent>
-          <w:r>
-            <w:rPr>
-              <w:sz w:val="28"/>
-              <w:szCs w:val="28"/>
-            </w:rPr>
-            <w:fldChar w:fldCharType="begin"/>
-          </w:r>
-          <w:r>
-            <w:rPr>
-              <w:sz w:val="28"/>
-              <w:szCs w:val="28"/>
-            </w:rPr>
-            <w:instrText xml:space="preserve"> CITATION abdi2015automatic \l 8192 </w:instrText>
-          </w:r>
-          <w:r>
-            <w:rPr>
-              <w:sz w:val="28"/>
-              <w:szCs w:val="28"/>
-            </w:rPr>
-            <w:fldChar w:fldCharType="separate"/>
-          </w:r>
-          <w:r>
-            <w:rPr>
-              <w:noProof/>
-              <w:sz w:val="28"/>
-              <w:szCs w:val="28"/>
-            </w:rPr>
-            <w:t>(Abdi, Kasaei, &amp; Mehdizadeh, 2015)</w:t>
-          </w:r>
-          <w:r>
-            <w:rPr>
-              <w:sz w:val="28"/>
-              <w:szCs w:val="28"/>
-            </w:rPr>
-            <w:fldChar w:fldCharType="end"/>
-          </w:r>
-        </w:sdtContent>
-      </w:sdt>
-      <w:r>
-        <w:rPr>
-          <w:sz w:val="28"/>
-          <w:szCs w:val="28"/>
-        </w:rPr>
-        <w:t xml:space="preserve"> and spectral images</w:t>
-      </w:r>
-      <w:sdt>
-        <w:sdtPr>
-          <w:rPr>
-            <w:sz w:val="28"/>
-            <w:szCs w:val="28"/>
-          </w:rPr>
-          <w:id w:val="-1598084611"/>
-          <w:citation/>
-        </w:sdtPr>
-        <w:sdtContent>
-          <w:r>
-            <w:rPr>
-              <w:sz w:val="28"/>
-              <w:szCs w:val="28"/>
-            </w:rPr>
-            <w:fldChar w:fldCharType="begin"/>
-          </w:r>
-          <w:r>
-            <w:rPr>
-              <w:sz w:val="28"/>
-              <w:szCs w:val="28"/>
-            </w:rPr>
-            <w:instrText xml:space="preserve"> CITATION Hyttinen2020 \l 8192 </w:instrText>
-          </w:r>
-          <w:r>
-            <w:rPr>
-              <w:sz w:val="28"/>
-              <w:szCs w:val="28"/>
-            </w:rPr>
-            <w:fldChar w:fldCharType="separate"/>
-          </w:r>
-          <w:r>
-            <w:rPr>
-              <w:noProof/>
-              <w:sz w:val="28"/>
-              <w:szCs w:val="28"/>
-            </w:rPr>
-            <w:t xml:space="preserve"> </w:t>
-          </w:r>
-          <w:r>
-            <w:rPr>
-              <w:noProof/>
-              <w:sz w:val="28"/>
-              <w:szCs w:val="28"/>
-            </w:rPr>
-            <w:t>(Hyttinen, Fält, Jäsberg, Kullaa, &amp; Hauta-Kasari, 2020)</w:t>
-          </w:r>
-          <w:r>
-            <w:rPr>
-              <w:sz w:val="28"/>
-              <w:szCs w:val="28"/>
-            </w:rPr>
-            <w:fldChar w:fldCharType="end"/>
-          </w:r>
-        </w:sdtContent>
-      </w:sdt>
-      <w:r>
-        <w:rPr>
-          <w:sz w:val="28"/>
-          <w:szCs w:val="28"/>
-        </w:rPr>
-        <w:t>.</w:t>
+        <w:t>It aims to provide mandible segmentations, as well as automatic teeth measurements.</w:t>
       </w:r>
     </w:p>
     <w:p>
@@ -712,8 +594,25 @@
         <w:rPr>
           <w:sz w:val="28"/>
           <w:szCs w:val="28"/>
-        </w:rPr>
-        <w:t xml:space="preserve">nition </w:t>
+          <w:lang/>
+        </w:rPr>
+        <w:t>i</w:t>
+      </w:r>
+      <w:proofErr w:type="spellStart"/>
+      <w:r>
+        <w:rPr>
+          <w:sz w:val="28"/>
+          <w:szCs w:val="28"/>
+        </w:rPr>
+        <w:t>nition</w:t>
+      </w:r>
+      <w:proofErr w:type="spellEnd"/>
+      <w:r>
+        <w:rPr>
+          <w:sz w:val="28"/>
+          <w:szCs w:val="28"/>
+        </w:rPr>
+        <w:t xml:space="preserve"> </w:t>
       </w:r>
     </w:p>
     <w:p>
@@ -770,7 +669,7 @@
           <w:sz w:val="32"/>
           <w:szCs w:val="32"/>
         </w:rPr>
-        <w:t xml:space="preserve">5 Application (Study case) </w:t>
+        <w:t xml:space="preserve">5 Application </w:t>
       </w:r>
     </w:p>
     <w:p>
@@ -956,7 +855,21 @@
           <w:sz w:val="28"/>
           <w:szCs w:val="28"/>
         </w:rPr>
-        <w:t>The problem being tackled here is reliable and fast dental imaging. Progress in this area can lead to an increased quality of life for countless people by providing automated screenings, as well as assistance to practitioners.</w:t>
+        <w:t xml:space="preserve">The problem being tackled here is reliable and fast </w:t>
+      </w:r>
+      <w:r>
+        <w:rPr>
+          <w:sz w:val="28"/>
+          <w:szCs w:val="28"/>
+        </w:rPr>
+        <w:t>segmentation of dental images</w:t>
+      </w:r>
+      <w:r>
+        <w:rPr>
+          <w:sz w:val="28"/>
+          <w:szCs w:val="28"/>
+        </w:rPr>
+        <w:t>. Progress in this area can lead to an increased quality of life for countless people by providing automated screenings, as well as assistance to practitioners.</w:t>
       </w:r>
     </w:p>
     <w:p>
@@ -1143,62 +1056,7 @@
           <w:sz w:val="28"/>
           <w:szCs w:val="28"/>
         </w:rPr>
-        <w:t xml:space="preserve">, while also exploring Graph Neural Networks for image segmentation </w:t>
-      </w:r>
-      <w:sdt>
-        <w:sdtPr>
-          <w:rPr>
-            <w:sz w:val="28"/>
-            <w:szCs w:val="28"/>
-          </w:rPr>
-          <w:id w:val="503867235"/>
-          <w:citation/>
-        </w:sdtPr>
-        <w:sdtContent>
-          <w:r>
-            <w:rPr>
-              <w:sz w:val="28"/>
-              <w:szCs w:val="28"/>
-            </w:rPr>
-            <w:fldChar w:fldCharType="begin"/>
-          </w:r>
-          <w:r>
-            <w:rPr>
-              <w:sz w:val="28"/>
-              <w:szCs w:val="28"/>
-            </w:rPr>
-            <w:instrText xml:space="preserve"> CITATION 9103557 \l 8192 </w:instrText>
-          </w:r>
-          <w:r>
-            <w:rPr>
-              <w:sz w:val="28"/>
-              <w:szCs w:val="28"/>
-            </w:rPr>
-            <w:fldChar w:fldCharType="separate"/>
-          </w:r>
-          <w:r>
-            <w:rPr>
-              <w:noProof/>
-              <w:sz w:val="28"/>
-              <w:szCs w:val="28"/>
-            </w:rPr>
-            <w:t>(Lu, et al., 2021)</w:t>
-          </w:r>
-          <w:r>
-            <w:rPr>
-              <w:sz w:val="28"/>
-              <w:szCs w:val="28"/>
-            </w:rPr>
-            <w:fldChar w:fldCharType="end"/>
-          </w:r>
-        </w:sdtContent>
-      </w:sdt>
-      <w:r>
-        <w:rPr>
-          <w:sz w:val="28"/>
-          <w:szCs w:val="28"/>
-        </w:rPr>
-        <w:t xml:space="preserve"> in the context of dental imaging.</w:t>
+        <w:t>.</w:t>
       </w:r>
     </w:p>
     <w:p>
@@ -1370,6 +1228,21 @@
     <w:p>
       <w:pPr>
         <w:rPr>
+          <w:sz w:val="28"/>
+          <w:szCs w:val="28"/>
+        </w:rPr>
+      </w:pPr>
+      <w:r>
+        <w:rPr>
+          <w:sz w:val="28"/>
+          <w:szCs w:val="28"/>
+        </w:rPr>
+        <w:br w:type="page"/>
+      </w:r>
+    </w:p>
+    <w:p>
+      <w:pPr>
+        <w:rPr>
           <w:b/>
           <w:bCs/>
           <w:sz w:val="40"/>
@@ -1462,7 +1335,21 @@
           <w:sz w:val="28"/>
           <w:szCs w:val="28"/>
         </w:rPr>
-        <w:t xml:space="preserve">problem this project is aiming to solve is that of accurate and efficient segmentation of dental image. The aim is </w:t>
+        <w:t>problem this project is aiming to solve is that of accurate and efficient segmentation of dental image</w:t>
+      </w:r>
+      <w:r>
+        <w:rPr>
+          <w:sz w:val="28"/>
+          <w:szCs w:val="28"/>
+        </w:rPr>
+        <w:t>s</w:t>
+      </w:r>
+      <w:r>
+        <w:rPr>
+          <w:sz w:val="28"/>
+          <w:szCs w:val="28"/>
+        </w:rPr>
+        <w:t xml:space="preserve">. The aim is </w:t>
       </w:r>
       <w:proofErr w:type="gramStart"/>
       <w:r>
@@ -1479,6 +1366,13 @@
           <w:szCs w:val="28"/>
         </w:rPr>
         <w:t xml:space="preserve"> doctors with aid in separating the mandible from the skull, as well as spotting dental assymetries through precise pixel-wise measurements</w:t>
+      </w:r>
+      <w:r>
+        <w:rPr>
+          <w:sz w:val="28"/>
+          <w:szCs w:val="28"/>
+        </w:rPr>
+        <w:t>.</w:t>
       </w:r>
     </w:p>
     <w:p>
@@ -1663,14 +1557,31 @@
         <w:rPr>
           <w:sz w:val="28"/>
           <w:szCs w:val="28"/>
-        </w:rPr>
-      </w:pPr>
-      <w:r>
-        <w:rPr>
-          <w:sz w:val="28"/>
-          <w:szCs w:val="28"/>
-        </w:rPr>
-        <w:t xml:space="preserve">Previous work in this area can be broadly considered to be anything regarding image segmentation. DeepMedic </w:t>
+          <w:lang/>
+        </w:rPr>
+      </w:pPr>
+      <w:r>
+        <w:rPr>
+          <w:sz w:val="28"/>
+          <w:szCs w:val="28"/>
+        </w:rPr>
+        <w:t xml:space="preserve">Previous work in this area can be broadly considered to be anything regarding image segmentation. </w:t>
+      </w:r>
+      <w:proofErr w:type="spellStart"/>
+      <w:r>
+        <w:rPr>
+          <w:sz w:val="28"/>
+          <w:szCs w:val="28"/>
+        </w:rPr>
+        <w:t>DeepMedic</w:t>
+      </w:r>
+      <w:proofErr w:type="spellEnd"/>
+      <w:r>
+        <w:rPr>
+          <w:sz w:val="28"/>
+          <w:szCs w:val="28"/>
+        </w:rPr>
+        <w:t xml:space="preserve"> </w:t>
       </w:r>
       <w:sdt>
         <w:sdtPr>
@@ -1835,7 +1746,23 @@
           <w:sz w:val="28"/>
           <w:szCs w:val="28"/>
         </w:rPr>
-        <w:t xml:space="preserve"> is a well-known library comprising several projects employing different deep learning techniques. None of these target dental imaging</w:t>
+        <w:t xml:space="preserve"> is a well-known library comprising several projects employing different deep learning techniques. None of </w:t>
+      </w:r>
+      <w:proofErr w:type="gramStart"/>
+      <w:r>
+        <w:rPr>
+          <w:sz w:val="28"/>
+          <w:szCs w:val="28"/>
+        </w:rPr>
+        <w:t>these target</w:t>
+      </w:r>
+      <w:proofErr w:type="gramEnd"/>
+      <w:r>
+        <w:rPr>
+          <w:sz w:val="28"/>
+          <w:szCs w:val="28"/>
+        </w:rPr>
+        <w:t xml:space="preserve"> dental imaging</w:t>
       </w:r>
       <w:r>
         <w:rPr>
@@ -1851,193 +1778,19 @@
         </w:rPr>
         <w:t>, but they can be adapted to this task.</w:t>
       </w:r>
-    </w:p>
-    <w:p>
-      <w:pPr>
-        <w:rPr>
-          <w:b/>
-          <w:bCs/>
-          <w:sz w:val="40"/>
-          <w:szCs w:val="40"/>
-        </w:rPr>
-      </w:pPr>
-    </w:p>
-    <w:p>
-      <w:pPr>
-        <w:rPr>
-          <w:b/>
-          <w:bCs/>
-          <w:sz w:val="32"/>
-          <w:szCs w:val="32"/>
-        </w:rPr>
-      </w:pPr>
-    </w:p>
-    <w:p>
-      <w:pPr>
-        <w:rPr>
-          <w:b/>
-          <w:bCs/>
-          <w:sz w:val="32"/>
-          <w:szCs w:val="32"/>
-        </w:rPr>
-      </w:pPr>
-    </w:p>
-    <w:p>
-      <w:pPr>
-        <w:rPr>
-          <w:sz w:val="28"/>
-          <w:szCs w:val="28"/>
-        </w:rPr>
-      </w:pPr>
-    </w:p>
-    <w:p>
-      <w:pPr>
-        <w:rPr>
-          <w:sz w:val="28"/>
-          <w:szCs w:val="28"/>
-        </w:rPr>
-      </w:pPr>
-    </w:p>
-    <w:p>
-      <w:pPr>
-        <w:rPr>
-          <w:sz w:val="28"/>
-          <w:szCs w:val="28"/>
-        </w:rPr>
-      </w:pPr>
-    </w:p>
-    <w:p>
-      <w:pPr>
-        <w:rPr>
-          <w:b/>
-          <w:bCs/>
-          <w:sz w:val="32"/>
-          <w:szCs w:val="32"/>
-        </w:rPr>
-      </w:pPr>
-    </w:p>
-    <w:p>
-      <w:pPr>
-        <w:rPr>
-          <w:sz w:val="28"/>
-          <w:szCs w:val="28"/>
-        </w:rPr>
-      </w:pPr>
-    </w:p>
-    <w:p>
-      <w:pPr>
-        <w:rPr>
-          <w:sz w:val="28"/>
-          <w:szCs w:val="28"/>
-        </w:rPr>
-      </w:pPr>
-    </w:p>
-    <w:p>
-      <w:pPr>
-        <w:rPr>
-          <w:sz w:val="28"/>
-          <w:szCs w:val="28"/>
-        </w:rPr>
-      </w:pPr>
-    </w:p>
-    <w:p>
-      <w:pPr>
-        <w:rPr>
-          <w:sz w:val="28"/>
-          <w:szCs w:val="28"/>
-        </w:rPr>
-      </w:pPr>
-    </w:p>
-    <w:p>
-      <w:pPr>
-        <w:rPr>
-          <w:sz w:val="28"/>
-          <w:szCs w:val="28"/>
-        </w:rPr>
-      </w:pPr>
-    </w:p>
-    <w:p>
-      <w:pPr>
-        <w:rPr>
-          <w:sz w:val="28"/>
-          <w:szCs w:val="28"/>
-        </w:rPr>
-      </w:pPr>
-    </w:p>
-    <w:p>
-      <w:pPr>
-        <w:rPr>
-          <w:sz w:val="28"/>
-          <w:szCs w:val="28"/>
-        </w:rPr>
-      </w:pPr>
-    </w:p>
-    <w:p>
-      <w:pPr>
-        <w:rPr>
-          <w:sz w:val="28"/>
-          <w:szCs w:val="28"/>
-        </w:rPr>
-      </w:pPr>
-    </w:p>
-    <w:p>
-      <w:pPr>
-        <w:rPr>
-          <w:sz w:val="28"/>
-          <w:szCs w:val="28"/>
-        </w:rPr>
-      </w:pPr>
-    </w:p>
-    <w:p>
-      <w:pPr>
-        <w:rPr>
-          <w:sz w:val="28"/>
-          <w:szCs w:val="28"/>
-        </w:rPr>
-      </w:pPr>
-    </w:p>
-    <w:p>
-      <w:pPr>
-        <w:rPr>
-          <w:b/>
-          <w:bCs/>
-          <w:sz w:val="40"/>
-          <w:szCs w:val="40"/>
-        </w:rPr>
-      </w:pPr>
-      <w:r>
-        <w:rPr>
-          <w:b/>
-          <w:bCs/>
-          <w:sz w:val="40"/>
-          <w:szCs w:val="40"/>
-        </w:rPr>
-        <w:lastRenderedPageBreak/>
-        <w:t>4</w:t>
-      </w:r>
-      <w:r>
-        <w:rPr>
-          <w:b/>
-          <w:bCs/>
-          <w:sz w:val="40"/>
-          <w:szCs w:val="40"/>
-        </w:rPr>
-        <w:t>. Investigated approach</w:t>
-      </w:r>
-    </w:p>
-    <w:p>
-      <w:pPr>
-        <w:rPr>
-          <w:sz w:val="28"/>
-          <w:szCs w:val="28"/>
-        </w:rPr>
-      </w:pPr>
-      <w:r>
-        <w:rPr>
-          <w:sz w:val="28"/>
-          <w:szCs w:val="28"/>
-        </w:rPr>
-        <w:t xml:space="preserve">Apart from using the models mentioned in the previous paragraph, this work aims to train a model based on Graph Neural Networks </w:t>
+      <w:r>
+        <w:rPr>
+          <w:sz w:val="28"/>
+          <w:szCs w:val="28"/>
+        </w:rPr>
+        <w:t xml:space="preserve"> The Segment Anything model</w:t>
+      </w:r>
+      <w:r>
+        <w:rPr>
+          <w:sz w:val="28"/>
+          <w:szCs w:val="28"/>
+        </w:rPr>
+        <w:t xml:space="preserve"> </w:t>
       </w:r>
       <w:sdt>
         <w:sdtPr>
@@ -2045,7 +1798,7 @@
             <w:sz w:val="28"/>
             <w:szCs w:val="28"/>
           </w:rPr>
-          <w:id w:val="-1391495512"/>
+          <w:id w:val="-363294220"/>
           <w:citation/>
         </w:sdtPr>
         <w:sdtContent>
@@ -2061,7 +1814,7 @@
               <w:sz w:val="28"/>
               <w:szCs w:val="28"/>
             </w:rPr>
-            <w:instrText xml:space="preserve"> CITATION 9103557 \l 8192 </w:instrText>
+            <w:instrText xml:space="preserve"> CITATION kirillov2023segment \l 8192 </w:instrText>
           </w:r>
           <w:r>
             <w:rPr>
@@ -2076,7 +1829,7 @@
               <w:sz w:val="28"/>
               <w:szCs w:val="28"/>
             </w:rPr>
-            <w:t>(Lu, et al., 2021)</w:t>
+            <w:t>(Kirillov, et al., 2023)</w:t>
           </w:r>
           <w:r>
             <w:rPr>
@@ -2092,257 +1845,271 @@
           <w:sz w:val="28"/>
           <w:szCs w:val="28"/>
         </w:rPr>
-        <w:t>.</w:t>
-      </w:r>
-    </w:p>
-    <w:p>
-      <w:pPr>
-        <w:rPr>
-          <w:sz w:val="28"/>
-          <w:szCs w:val="28"/>
-        </w:rPr>
-      </w:pPr>
-    </w:p>
-    <w:p>
-      <w:pPr>
-        <w:rPr>
-          <w:sz w:val="28"/>
-          <w:szCs w:val="28"/>
-        </w:rPr>
-      </w:pPr>
-      <w:r>
-        <w:rPr>
-          <w:sz w:val="28"/>
-          <w:szCs w:val="28"/>
-        </w:rPr>
-        <w:t>As of 17.01.2024, it should be noted that the U-NET architecture seems to do better than U2-NET on segmenting individual teeth, even though U2-NET has a better F-score. This is due to the fact that individual teeth measurements require precise boundaries between the teeth. Both networks have been trained for 150 epochs, but U2-NET might yet be undertrained.</w:t>
-      </w:r>
-    </w:p>
-    <w:p>
-      <w:pPr>
-        <w:rPr>
-          <w:sz w:val="28"/>
-          <w:szCs w:val="28"/>
-          <w:lang/>
-        </w:rPr>
-      </w:pPr>
-      <w:r>
-        <w:rPr>
-          <w:sz w:val="28"/>
-          <w:szCs w:val="28"/>
-        </w:rPr>
-        <w:t>*</w:t>
-      </w:r>
-      <w:r>
-        <w:rPr>
-          <w:sz w:val="28"/>
-          <w:szCs w:val="28"/>
-          <w:lang/>
-        </w:rPr>
-        <w:t>For now, some remarks during training.</w:t>
-      </w:r>
-    </w:p>
-    <w:p>
-      <w:pPr>
-        <w:rPr>
-          <w:sz w:val="28"/>
-          <w:szCs w:val="28"/>
-          <w:lang/>
-        </w:rPr>
-      </w:pPr>
-      <w:r>
-        <w:rPr>
-          <w:sz w:val="28"/>
-          <w:szCs w:val="28"/>
-          <w:lang/>
-        </w:rPr>
-        <w:t>I had great hopes for using the SAM model combined with prompts from YOLO, but so far it hasn’t turned out great. Using soft thresholding with the sigmoid function makes the decoder forget to segment teeth that have overlapping segmentation masks. Not using thresholding makes it unable to recognize boundaries  between instances that have overlap. This is due to the fact that instead of returning a single segmentation mask, the model return a set of masks I have to then add along the detection axis to get the full mask. There is overlap in the central teeth, where the boundaries are very fine. Havng watched the predictions during training, this is the best intuitive explanation I could find for why this approach is performing poorly.</w:t>
-      </w:r>
-    </w:p>
-    <w:p>
-      <w:pPr>
-        <w:rPr>
-          <w:sz w:val="28"/>
-          <w:szCs w:val="28"/>
-          <w:lang/>
-        </w:rPr>
-      </w:pPr>
-      <w:r>
-        <w:rPr>
-          <w:sz w:val="28"/>
-          <w:szCs w:val="28"/>
-          <w:lang/>
-        </w:rPr>
-        <w:t>Oriented bounding boxes, on the other hand, have been surprisingly effective. The regular bounding boxes didn’t have orientation and therefore had some overlap between teeth that were heavily angled. Current status: comparing the angled bounding boxes with the unet model. I also have to look into GNNs.</w:t>
-      </w:r>
-    </w:p>
-    <w:p>
-      <w:pPr>
-        <w:rPr>
-          <w:sz w:val="28"/>
-          <w:szCs w:val="28"/>
-        </w:rPr>
-      </w:pPr>
-    </w:p>
-    <w:p>
-      <w:pPr>
-        <w:rPr>
-          <w:sz w:val="28"/>
-          <w:szCs w:val="28"/>
-        </w:rPr>
-      </w:pPr>
-    </w:p>
-    <w:p>
-      <w:pPr>
-        <w:rPr>
-          <w:sz w:val="28"/>
-          <w:szCs w:val="28"/>
-        </w:rPr>
-      </w:pPr>
-    </w:p>
-    <w:p>
-      <w:pPr>
-        <w:rPr>
-          <w:sz w:val="28"/>
-          <w:szCs w:val="28"/>
-        </w:rPr>
-      </w:pPr>
-    </w:p>
-    <w:p>
-      <w:pPr>
-        <w:rPr>
-          <w:sz w:val="28"/>
-          <w:szCs w:val="28"/>
-        </w:rPr>
-      </w:pPr>
-    </w:p>
-    <w:p>
-      <w:pPr>
-        <w:rPr>
-          <w:sz w:val="28"/>
-          <w:szCs w:val="28"/>
-        </w:rPr>
-      </w:pPr>
-    </w:p>
-    <w:p>
-      <w:pPr>
-        <w:rPr>
-          <w:sz w:val="28"/>
-          <w:szCs w:val="28"/>
-        </w:rPr>
-      </w:pPr>
-    </w:p>
-    <w:p>
-      <w:pPr>
-        <w:rPr>
-          <w:sz w:val="28"/>
-          <w:szCs w:val="28"/>
-        </w:rPr>
-      </w:pPr>
-    </w:p>
-    <w:p>
-      <w:pPr>
-        <w:rPr>
-          <w:sz w:val="28"/>
-          <w:szCs w:val="28"/>
-        </w:rPr>
-      </w:pPr>
-    </w:p>
-    <w:p>
-      <w:pPr>
-        <w:rPr>
-          <w:sz w:val="28"/>
-          <w:szCs w:val="28"/>
-        </w:rPr>
-      </w:pPr>
-    </w:p>
-    <w:p>
-      <w:pPr>
-        <w:rPr>
-          <w:sz w:val="28"/>
-          <w:szCs w:val="28"/>
-        </w:rPr>
-      </w:pPr>
-    </w:p>
-    <w:p>
-      <w:pPr>
-        <w:rPr>
-          <w:sz w:val="28"/>
-          <w:szCs w:val="28"/>
-        </w:rPr>
-      </w:pPr>
-    </w:p>
-    <w:p>
-      <w:pPr>
-        <w:rPr>
-          <w:sz w:val="28"/>
-          <w:szCs w:val="28"/>
-        </w:rPr>
-      </w:pPr>
-    </w:p>
-    <w:p>
-      <w:pPr>
-        <w:rPr>
-          <w:sz w:val="28"/>
-          <w:szCs w:val="28"/>
-        </w:rPr>
-      </w:pPr>
-    </w:p>
-    <w:p>
-      <w:pPr>
-        <w:rPr>
-          <w:sz w:val="28"/>
-          <w:szCs w:val="28"/>
-        </w:rPr>
-      </w:pPr>
-    </w:p>
-    <w:p>
-      <w:pPr>
-        <w:rPr>
-          <w:sz w:val="28"/>
-          <w:szCs w:val="28"/>
-        </w:rPr>
-      </w:pPr>
-    </w:p>
-    <w:p>
-      <w:pPr>
-        <w:rPr>
-          <w:sz w:val="28"/>
-          <w:szCs w:val="28"/>
-        </w:rPr>
-      </w:pPr>
-    </w:p>
-    <w:p>
-      <w:pPr>
-        <w:rPr>
-          <w:sz w:val="28"/>
-          <w:szCs w:val="28"/>
-        </w:rPr>
-      </w:pPr>
-    </w:p>
-    <w:p>
-      <w:pPr>
-        <w:rPr>
-          <w:sz w:val="28"/>
-          <w:szCs w:val="28"/>
-        </w:rPr>
-      </w:pPr>
-    </w:p>
-    <w:p>
-      <w:pPr>
-        <w:rPr>
-          <w:sz w:val="28"/>
-          <w:szCs w:val="28"/>
-        </w:rPr>
-      </w:pPr>
-    </w:p>
-    <w:p>
-      <w:pPr>
-        <w:rPr>
-          <w:sz w:val="28"/>
-          <w:szCs w:val="28"/>
-        </w:rPr>
-      </w:pPr>
+        <w:t xml:space="preserve"> is a very pop</w:t>
+      </w:r>
+      <w:r>
+        <w:rPr>
+          <w:sz w:val="28"/>
+          <w:szCs w:val="28"/>
+        </w:rPr>
+        <w:t xml:space="preserve">ular baseline model. The YOLO models are also known for their </w:t>
+      </w:r>
+      <w:proofErr w:type="gramStart"/>
+      <w:r>
+        <w:rPr>
+          <w:sz w:val="28"/>
+          <w:szCs w:val="28"/>
+        </w:rPr>
+        <w:t>efficiency</w:t>
+      </w:r>
+      <w:proofErr w:type="gramEnd"/>
+    </w:p>
+    <w:p>
+      <w:pPr>
+        <w:rPr>
+          <w:sz w:val="28"/>
+          <w:szCs w:val="28"/>
+          <w:lang/>
+        </w:rPr>
+      </w:pPr>
+    </w:p>
+    <w:p>
+      <w:pPr>
+        <w:rPr>
+          <w:sz w:val="28"/>
+          <w:szCs w:val="28"/>
+          <w:lang/>
+        </w:rPr>
+      </w:pPr>
+      <w:r>
+        <w:rPr>
+          <w:sz w:val="28"/>
+          <w:szCs w:val="28"/>
+          <w:lang/>
+        </w:rPr>
+        <w:t xml:space="preserve">Regarding work on the specific problem tackled here, U-net has been used for </w:t>
+      </w:r>
+      <w:r>
+        <w:rPr>
+          <w:sz w:val="28"/>
+          <w:szCs w:val="28"/>
+          <w:lang/>
+        </w:rPr>
+        <w:t xml:space="preserve">mandible segmentation </w:t>
+      </w:r>
+      <w:sdt>
+        <w:sdtPr>
+          <w:rPr>
+            <w:sz w:val="28"/>
+            <w:szCs w:val="28"/>
+            <w:lang/>
+          </w:rPr>
+          <w:id w:val="-48462957"/>
+          <w:citation/>
+        </w:sdtPr>
+        <w:sdtContent>
+          <w:r>
+            <w:rPr>
+              <w:sz w:val="28"/>
+              <w:szCs w:val="28"/>
+              <w:lang/>
+            </w:rPr>
+            <w:fldChar w:fldCharType="begin"/>
+          </w:r>
+          <w:r>
+            <w:rPr>
+              <w:sz w:val="28"/>
+              <w:szCs w:val="28"/>
+              <w:lang/>
+            </w:rPr>
+            <w:instrText xml:space="preserve"> CITATION abdi2015automatic \l 8192 </w:instrText>
+          </w:r>
+          <w:r>
+            <w:rPr>
+              <w:sz w:val="28"/>
+              <w:szCs w:val="28"/>
+              <w:lang/>
+            </w:rPr>
+            <w:fldChar w:fldCharType="separate"/>
+          </w:r>
+          <w:r>
+            <w:rPr>
+              <w:noProof/>
+              <w:sz w:val="28"/>
+              <w:szCs w:val="28"/>
+              <w:lang/>
+            </w:rPr>
+            <w:t>(Abdi, Kasaei, &amp; Mehdizadeh, 2015)</w:t>
+          </w:r>
+          <w:r>
+            <w:rPr>
+              <w:sz w:val="28"/>
+              <w:szCs w:val="28"/>
+              <w:lang/>
+            </w:rPr>
+            <w:fldChar w:fldCharType="end"/>
+          </w:r>
+        </w:sdtContent>
+      </w:sdt>
+      <w:r>
+        <w:rPr>
+          <w:sz w:val="28"/>
+          <w:szCs w:val="28"/>
+          <w:lang/>
+        </w:rPr>
+        <w:t xml:space="preserve">, as well as </w:t>
+      </w:r>
+      <w:r>
+        <w:rPr>
+          <w:sz w:val="28"/>
+          <w:szCs w:val="28"/>
+          <w:lang/>
+        </w:rPr>
+        <w:t xml:space="preserve">segmenting individual teeth </w:t>
+      </w:r>
+      <w:sdt>
+        <w:sdtPr>
+          <w:rPr>
+            <w:sz w:val="28"/>
+            <w:szCs w:val="28"/>
+            <w:lang/>
+          </w:rPr>
+          <w:id w:val="-1631697309"/>
+          <w:citation/>
+        </w:sdtPr>
+        <w:sdtContent>
+          <w:r>
+            <w:rPr>
+              <w:sz w:val="28"/>
+              <w:szCs w:val="28"/>
+              <w:lang/>
+            </w:rPr>
+            <w:fldChar w:fldCharType="begin"/>
+          </w:r>
+          <w:r>
+            <w:rPr>
+              <w:sz w:val="28"/>
+              <w:szCs w:val="28"/>
+              <w:lang/>
+            </w:rPr>
+            <w:instrText xml:space="preserve"> CITATION helli10tooth \l 8192 </w:instrText>
+          </w:r>
+          <w:r>
+            <w:rPr>
+              <w:sz w:val="28"/>
+              <w:szCs w:val="28"/>
+              <w:lang/>
+            </w:rPr>
+            <w:fldChar w:fldCharType="separate"/>
+          </w:r>
+          <w:r>
+            <w:rPr>
+              <w:noProof/>
+              <w:sz w:val="28"/>
+              <w:szCs w:val="28"/>
+              <w:lang/>
+            </w:rPr>
+            <w:t>(HELLİ &amp; HAMAMCI)</w:t>
+          </w:r>
+          <w:r>
+            <w:rPr>
+              <w:sz w:val="28"/>
+              <w:szCs w:val="28"/>
+              <w:lang/>
+            </w:rPr>
+            <w:fldChar w:fldCharType="end"/>
+          </w:r>
+        </w:sdtContent>
+      </w:sdt>
+      <w:r>
+        <w:rPr>
+          <w:sz w:val="28"/>
+          <w:szCs w:val="28"/>
+          <w:lang/>
+        </w:rPr>
+        <w:t>, combined with non-deeplearning techniques to achieve pixel-wise measurements.</w:t>
+      </w:r>
+      <w:r>
+        <w:t xml:space="preserve"> </w:t>
+      </w:r>
+      <w:r>
+        <w:rPr>
+          <w:sz w:val="28"/>
+          <w:szCs w:val="28"/>
+          <w:lang/>
+        </w:rPr>
+        <w:t>The</w:t>
+      </w:r>
+      <w:r>
+        <w:rPr>
+          <w:sz w:val="28"/>
+          <w:szCs w:val="28"/>
+          <w:lang/>
+        </w:rPr>
+        <w:t xml:space="preserve"> main dataset used in these endeavours is </w:t>
+      </w:r>
+      <w:sdt>
+        <w:sdtPr>
+          <w:rPr>
+            <w:sz w:val="28"/>
+            <w:szCs w:val="28"/>
+            <w:lang/>
+          </w:rPr>
+          <w:id w:val="-1152753196"/>
+          <w:citation/>
+        </w:sdtPr>
+        <w:sdtContent>
+          <w:r>
+            <w:rPr>
+              <w:sz w:val="28"/>
+              <w:szCs w:val="28"/>
+              <w:lang/>
+            </w:rPr>
+            <w:fldChar w:fldCharType="begin"/>
+          </w:r>
+          <w:r>
+            <w:rPr>
+              <w:sz w:val="28"/>
+              <w:szCs w:val="28"/>
+              <w:lang/>
+            </w:rPr>
+            <w:instrText xml:space="preserve"> CITATION Abd17 \l 8192 </w:instrText>
+          </w:r>
+          <w:r>
+            <w:rPr>
+              <w:sz w:val="28"/>
+              <w:szCs w:val="28"/>
+              <w:lang/>
+            </w:rPr>
+            <w:fldChar w:fldCharType="separate"/>
+          </w:r>
+          <w:r>
+            <w:rPr>
+              <w:noProof/>
+              <w:sz w:val="28"/>
+              <w:szCs w:val="28"/>
+              <w:lang/>
+            </w:rPr>
+            <w:t>(Abdi A., 2017)</w:t>
+          </w:r>
+          <w:r>
+            <w:rPr>
+              <w:sz w:val="28"/>
+              <w:szCs w:val="28"/>
+              <w:lang/>
+            </w:rPr>
+            <w:fldChar w:fldCharType="end"/>
+          </w:r>
+        </w:sdtContent>
+      </w:sdt>
+      <w:r>
+        <w:rPr>
+          <w:sz w:val="28"/>
+          <w:szCs w:val="28"/>
+          <w:lang/>
+        </w:rPr>
+        <w:t>, with some modification for the tooth segmentation.</w:t>
+      </w:r>
     </w:p>
     <w:p>
       <w:pPr>
@@ -2353,216 +2120,107 @@
           <w:szCs w:val="40"/>
         </w:rPr>
       </w:pPr>
-      <w:r>
+    </w:p>
+    <w:p>
+      <w:pPr>
+        <w:rPr>
+          <w:b/>
+          <w:bCs/>
+          <w:sz w:val="32"/>
+          <w:szCs w:val="32"/>
+        </w:rPr>
+      </w:pPr>
+    </w:p>
+    <w:p>
+      <w:pPr>
+        <w:rPr>
+          <w:b/>
+          <w:bCs/>
+          <w:sz w:val="32"/>
+          <w:szCs w:val="32"/>
+        </w:rPr>
+      </w:pPr>
+    </w:p>
+    <w:p>
+      <w:pPr>
+        <w:rPr>
+          <w:sz w:val="28"/>
+          <w:szCs w:val="28"/>
+        </w:rPr>
+      </w:pPr>
+    </w:p>
+    <w:p>
+      <w:pPr>
+        <w:rPr>
+          <w:sz w:val="28"/>
+          <w:szCs w:val="28"/>
+        </w:rPr>
+      </w:pPr>
+    </w:p>
+    <w:p>
+      <w:pPr>
+        <w:rPr>
+          <w:sz w:val="28"/>
+          <w:szCs w:val="28"/>
+        </w:rPr>
+      </w:pPr>
+    </w:p>
+    <w:p>
+      <w:pPr>
+        <w:rPr>
+          <w:b/>
+          <w:bCs/>
+          <w:sz w:val="32"/>
+          <w:szCs w:val="32"/>
+        </w:rPr>
+      </w:pPr>
+    </w:p>
+    <w:p>
+      <w:pPr>
+        <w:rPr>
+          <w:sz w:val="28"/>
+          <w:szCs w:val="28"/>
+          <w:lang/>
+        </w:rPr>
+      </w:pPr>
+    </w:p>
+    <w:p>
+      <w:pPr>
+        <w:rPr>
+          <w:sz w:val="28"/>
+          <w:szCs w:val="28"/>
+          <w:lang/>
+        </w:rPr>
+      </w:pPr>
+      <w:r>
+        <w:rPr>
+          <w:sz w:val="28"/>
+          <w:szCs w:val="28"/>
+          <w:lang/>
+        </w:rPr>
+        <w:br w:type="page"/>
+      </w:r>
+    </w:p>
+    <w:p>
+      <w:pPr>
         <w:rPr>
           <w:b/>
           <w:bCs/>
           <w:sz w:val="40"/>
           <w:szCs w:val="40"/>
-        </w:rPr>
-        <w:t>5. Application</w:t>
-      </w:r>
-    </w:p>
-    <w:p>
-      <w:pPr>
-        <w:rPr>
-          <w:sz w:val="28"/>
-          <w:szCs w:val="28"/>
-        </w:rPr>
-      </w:pPr>
-      <w:r>
-        <w:rPr>
-          <w:sz w:val="28"/>
-          <w:szCs w:val="28"/>
-        </w:rPr>
-        <w:t>*To be Developed</w:t>
-      </w:r>
-    </w:p>
-    <w:p>
-      <w:pPr>
-        <w:rPr>
-          <w:sz w:val="28"/>
-          <w:szCs w:val="28"/>
-        </w:rPr>
-      </w:pPr>
-    </w:p>
-    <w:p>
-      <w:pPr>
-        <w:rPr>
-          <w:sz w:val="28"/>
-          <w:szCs w:val="28"/>
-        </w:rPr>
-      </w:pPr>
-    </w:p>
-    <w:p>
-      <w:pPr>
-        <w:rPr>
-          <w:sz w:val="28"/>
-          <w:szCs w:val="28"/>
-        </w:rPr>
-      </w:pPr>
-    </w:p>
-    <w:p>
-      <w:pPr>
-        <w:rPr>
-          <w:sz w:val="28"/>
-          <w:szCs w:val="28"/>
-        </w:rPr>
-      </w:pPr>
-    </w:p>
-    <w:p>
-      <w:pPr>
-        <w:rPr>
-          <w:sz w:val="28"/>
-          <w:szCs w:val="28"/>
-        </w:rPr>
-      </w:pPr>
-    </w:p>
-    <w:p>
-      <w:pPr>
-        <w:rPr>
-          <w:sz w:val="28"/>
-          <w:szCs w:val="28"/>
-        </w:rPr>
-      </w:pPr>
-    </w:p>
-    <w:p>
-      <w:pPr>
-        <w:rPr>
-          <w:sz w:val="28"/>
-          <w:szCs w:val="28"/>
-        </w:rPr>
-      </w:pPr>
-    </w:p>
-    <w:p>
-      <w:pPr>
-        <w:rPr>
-          <w:sz w:val="28"/>
-          <w:szCs w:val="28"/>
-        </w:rPr>
-      </w:pPr>
-    </w:p>
-    <w:p>
-      <w:pPr>
-        <w:rPr>
-          <w:sz w:val="28"/>
-          <w:szCs w:val="28"/>
-        </w:rPr>
-      </w:pPr>
-    </w:p>
-    <w:p>
-      <w:pPr>
-        <w:rPr>
-          <w:sz w:val="28"/>
-          <w:szCs w:val="28"/>
-        </w:rPr>
-      </w:pPr>
-    </w:p>
-    <w:p>
-      <w:pPr>
-        <w:rPr>
-          <w:sz w:val="28"/>
-          <w:szCs w:val="28"/>
-        </w:rPr>
-      </w:pPr>
-    </w:p>
-    <w:p>
-      <w:pPr>
-        <w:rPr>
-          <w:sz w:val="28"/>
-          <w:szCs w:val="28"/>
-        </w:rPr>
-      </w:pPr>
-    </w:p>
-    <w:p>
-      <w:pPr>
-        <w:rPr>
-          <w:sz w:val="28"/>
-          <w:szCs w:val="28"/>
-        </w:rPr>
-      </w:pPr>
-    </w:p>
-    <w:p>
-      <w:pPr>
-        <w:rPr>
-          <w:sz w:val="28"/>
-          <w:szCs w:val="28"/>
-        </w:rPr>
-      </w:pPr>
-    </w:p>
-    <w:p>
-      <w:pPr>
-        <w:rPr>
-          <w:sz w:val="28"/>
-          <w:szCs w:val="28"/>
-        </w:rPr>
-      </w:pPr>
-    </w:p>
-    <w:p>
-      <w:pPr>
-        <w:rPr>
-          <w:sz w:val="28"/>
-          <w:szCs w:val="28"/>
-        </w:rPr>
-      </w:pPr>
-    </w:p>
-    <w:p>
-      <w:pPr>
-        <w:rPr>
-          <w:sz w:val="28"/>
-          <w:szCs w:val="28"/>
-        </w:rPr>
-      </w:pPr>
-    </w:p>
-    <w:p>
-      <w:pPr>
-        <w:rPr>
-          <w:sz w:val="28"/>
-          <w:szCs w:val="28"/>
-        </w:rPr>
-      </w:pPr>
-    </w:p>
-    <w:p>
-      <w:pPr>
-        <w:rPr>
-          <w:sz w:val="28"/>
-          <w:szCs w:val="28"/>
-        </w:rPr>
-      </w:pPr>
-    </w:p>
-    <w:p>
-      <w:pPr>
-        <w:rPr>
-          <w:sz w:val="28"/>
-          <w:szCs w:val="28"/>
-        </w:rPr>
-      </w:pPr>
-    </w:p>
-    <w:p>
-      <w:pPr>
-        <w:rPr>
-          <w:sz w:val="28"/>
-          <w:szCs w:val="28"/>
-        </w:rPr>
-      </w:pPr>
-    </w:p>
-    <w:p>
-      <w:pPr>
-        <w:rPr>
-          <w:sz w:val="28"/>
-          <w:szCs w:val="28"/>
-        </w:rPr>
-      </w:pPr>
-    </w:p>
-    <w:p>
-      <w:pPr>
+          <w:lang/>
+        </w:rPr>
+      </w:pPr>
+      <w:r>
         <w:rPr>
           <w:b/>
           <w:bCs/>
           <w:sz w:val="40"/>
           <w:szCs w:val="40"/>
         </w:rPr>
-      </w:pPr>
+        <w:lastRenderedPageBreak/>
+        <w:t>4</w:t>
+      </w:r>
       <w:r>
         <w:rPr>
           <w:b/>
@@ -2570,6 +2228,974 @@
           <w:sz w:val="40"/>
           <w:szCs w:val="40"/>
         </w:rPr>
+        <w:t>. Investigated approach</w:t>
+      </w:r>
+    </w:p>
+    <w:p>
+      <w:pPr>
+        <w:rPr>
+          <w:sz w:val="28"/>
+          <w:szCs w:val="28"/>
+          <w:lang/>
+        </w:rPr>
+      </w:pPr>
+      <w:r>
+        <w:rPr>
+          <w:sz w:val="28"/>
+          <w:szCs w:val="28"/>
+          <w:lang/>
+        </w:rPr>
+        <w:t xml:space="preserve">First of all, it is important to make a distinction between the two problems tackled here. First, there is mandible segmentation, which is as straight-forward as it sounds: given an X-ray, we want to segment the pixels corresponding to the patient’s mandible. Second, there is pixelwise tooth measurement, which aims to </w:t>
+      </w:r>
+      <w:r>
+        <w:rPr>
+          <w:sz w:val="28"/>
+          <w:szCs w:val="28"/>
+          <w:lang/>
+        </w:rPr>
+        <w:t>measure the width and height of a all teeth given an X-ray.</w:t>
+      </w:r>
+    </w:p>
+    <w:p>
+      <w:pPr>
+        <w:rPr>
+          <w:sz w:val="28"/>
+          <w:szCs w:val="28"/>
+          <w:lang/>
+        </w:rPr>
+      </w:pPr>
+      <w:r>
+        <w:rPr>
+          <w:sz w:val="28"/>
+          <w:szCs w:val="28"/>
+          <w:lang/>
+        </w:rPr>
+        <w:t>This project aims to investigate different approaches in order to improve on previous developments in this area. The first experiment involved using</w:t>
+      </w:r>
+      <w:r>
+        <w:rPr>
+          <w:sz w:val="28"/>
+          <w:szCs w:val="28"/>
+          <w:lang/>
+        </w:rPr>
+        <w:t xml:space="preserve"> the</w:t>
+      </w:r>
+      <w:r>
+        <w:rPr>
+          <w:sz w:val="28"/>
+          <w:szCs w:val="28"/>
+          <w:lang/>
+        </w:rPr>
+        <w:t xml:space="preserve"> U2-NET architecture for both mandible segmentation and tooth measurement</w:t>
+      </w:r>
+      <w:r>
+        <w:rPr>
+          <w:sz w:val="28"/>
+          <w:szCs w:val="28"/>
+          <w:lang/>
+        </w:rPr>
+        <w:t>s and comparing this to U-NET</w:t>
+      </w:r>
+      <w:r>
+        <w:rPr>
+          <w:sz w:val="28"/>
+          <w:szCs w:val="28"/>
+          <w:lang/>
+        </w:rPr>
+        <w:t>.</w:t>
+      </w:r>
+      <w:r>
+        <w:rPr>
+          <w:sz w:val="28"/>
+          <w:szCs w:val="28"/>
+          <w:lang/>
+        </w:rPr>
+        <w:t xml:space="preserve"> Regarding mandible segmentation, an F</w:t>
+      </w:r>
+      <w:r>
+        <w:rPr>
+          <w:sz w:val="28"/>
+          <w:szCs w:val="28"/>
+          <w:lang/>
+        </w:rPr>
+        <w:t>1</w:t>
+      </w:r>
+      <w:r>
+        <w:rPr>
+          <w:sz w:val="28"/>
+          <w:szCs w:val="28"/>
+          <w:lang/>
+        </w:rPr>
+        <w:t xml:space="preserve"> </w:t>
+      </w:r>
+      <w:r>
+        <w:rPr>
+          <w:sz w:val="28"/>
+          <w:szCs w:val="28"/>
+          <w:lang/>
+        </w:rPr>
+        <w:t>score of 95% was achieved for U2-NET, which is a marginal improvement over the 94% of U-NET. This result has been deemed satisfactory and most future efforts have been focused on the tooth measurement problem.</w:t>
+      </w:r>
+    </w:p>
+    <w:p>
+      <w:pPr>
+        <w:rPr>
+          <w:sz w:val="28"/>
+          <w:szCs w:val="28"/>
+          <w:lang/>
+        </w:rPr>
+      </w:pPr>
+      <w:r>
+        <w:rPr>
+          <w:sz w:val="28"/>
+          <w:szCs w:val="28"/>
+          <w:lang/>
+        </w:rPr>
+        <w:t xml:space="preserve">The first experiment was based on simple segmentation models such as those listed before. After segmenting individual teeth, </w:t>
+      </w:r>
+      <w:r>
+        <w:rPr>
+          <w:sz w:val="28"/>
+          <w:szCs w:val="28"/>
+          <w:lang/>
+        </w:rPr>
+        <w:t>some erosion was done in order to better delineate the teeth. Then, in order to get measurements, the connex comp</w:t>
+      </w:r>
+      <w:r>
+        <w:rPr>
+          <w:sz w:val="28"/>
+          <w:szCs w:val="28"/>
+          <w:lang/>
+        </w:rPr>
+        <w:t>o</w:t>
+      </w:r>
+      <w:r>
+        <w:rPr>
+          <w:sz w:val="28"/>
+          <w:szCs w:val="28"/>
+          <w:lang/>
+        </w:rPr>
+        <w:t>nents were separated.</w:t>
+      </w:r>
+      <w:r>
+        <w:rPr>
+          <w:noProof/>
+          <w:sz w:val="28"/>
+          <w:szCs w:val="28"/>
+          <w:lang/>
+        </w:rPr>
+        <w:t xml:space="preserve"> </w:t>
+      </w:r>
+    </w:p>
+    <w:p>
+      <w:pPr>
+        <w:rPr>
+          <w:sz w:val="28"/>
+          <w:szCs w:val="28"/>
+          <w:lang/>
+        </w:rPr>
+      </w:pPr>
+      <w:r>
+        <w:rPr>
+          <w:noProof/>
+          <w:sz w:val="28"/>
+          <w:szCs w:val="28"/>
+          <w:lang/>
+        </w:rPr>
+        <w:drawing>
+          <wp:anchor distT="0" distB="0" distL="114300" distR="114300" simplePos="0" relativeHeight="251659264" behindDoc="1" locked="0" layoutInCell="1" allowOverlap="1" wp14:anchorId="5C952D6B" wp14:editId="0DBA8866">
+            <wp:simplePos x="0" y="0"/>
+            <wp:positionH relativeFrom="page">
+              <wp:align>right</wp:align>
+            </wp:positionH>
+            <wp:positionV relativeFrom="paragraph">
+              <wp:posOffset>448945</wp:posOffset>
+            </wp:positionV>
+            <wp:extent cx="4034790" cy="1950085"/>
+            <wp:effectExtent l="0" t="0" r="3810" b="0"/>
+            <wp:wrapTopAndBottom/>
+            <wp:docPr id="778469200" name="Picture 4" descr="X-ray of a person's chest&#10;&#10;Description automatically generated"/>
+            <wp:cNvGraphicFramePr>
+              <a:graphicFrameLocks xmlns:a="http://schemas.openxmlformats.org/drawingml/2006/main" noChangeAspect="1"/>
+            </wp:cNvGraphicFramePr>
+            <a:graphic xmlns:a="http://schemas.openxmlformats.org/drawingml/2006/main">
+              <a:graphicData uri="http://schemas.openxmlformats.org/drawingml/2006/picture">
+                <pic:pic xmlns:pic="http://schemas.openxmlformats.org/drawingml/2006/picture">
+                  <pic:nvPicPr>
+                    <pic:cNvPr id="778469200" name="Picture 4" descr="X-ray of a person's chest&#10;&#10;Description automatically generated"/>
+                    <pic:cNvPicPr/>
+                  </pic:nvPicPr>
+                  <pic:blipFill>
+                    <a:blip r:embed="rId6" cstate="print">
+                      <a:extLst>
+                        <a:ext uri="{28A0092B-C50C-407E-A947-70E740481C1C}">
+                          <a14:useLocalDpi xmlns:a14="http://schemas.microsoft.com/office/drawing/2010/main" val="0"/>
+                        </a:ext>
+                      </a:extLst>
+                    </a:blip>
+                    <a:stretch>
+                      <a:fillRect/>
+                    </a:stretch>
+                  </pic:blipFill>
+                  <pic:spPr>
+                    <a:xfrm>
+                      <a:off x="0" y="0"/>
+                      <a:ext cx="4034790" cy="1950085"/>
+                    </a:xfrm>
+                    <a:prstGeom prst="rect">
+                      <a:avLst/>
+                    </a:prstGeom>
+                  </pic:spPr>
+                </pic:pic>
+              </a:graphicData>
+            </a:graphic>
+            <wp14:sizeRelH relativeFrom="margin">
+              <wp14:pctWidth>0</wp14:pctWidth>
+            </wp14:sizeRelH>
+          </wp:anchor>
+        </w:drawing>
+      </w:r>
+      <w:r>
+        <w:rPr>
+          <w:noProof/>
+          <w:sz w:val="28"/>
+          <w:szCs w:val="28"/>
+          <w:lang/>
+        </w:rPr>
+        <w:drawing>
+          <wp:anchor distT="0" distB="0" distL="114300" distR="114300" simplePos="0" relativeHeight="251658240" behindDoc="1" locked="0" layoutInCell="1" allowOverlap="1" wp14:anchorId="7382BB72" wp14:editId="059DB1CC">
+            <wp:simplePos x="0" y="0"/>
+            <wp:positionH relativeFrom="margin">
+              <wp:align>left</wp:align>
+            </wp:positionH>
+            <wp:positionV relativeFrom="paragraph">
+              <wp:posOffset>6350</wp:posOffset>
+            </wp:positionV>
+            <wp:extent cx="2681605" cy="2815590"/>
+            <wp:effectExtent l="0" t="0" r="4445" b="3810"/>
+            <wp:wrapNone/>
+            <wp:docPr id="228218273" name="Picture 3" descr="A yellow and purple image of a mask&#10;&#10;Description automatically generated"/>
+            <wp:cNvGraphicFramePr>
+              <a:graphicFrameLocks xmlns:a="http://schemas.openxmlformats.org/drawingml/2006/main" noChangeAspect="1"/>
+            </wp:cNvGraphicFramePr>
+            <a:graphic xmlns:a="http://schemas.openxmlformats.org/drawingml/2006/main">
+              <a:graphicData uri="http://schemas.openxmlformats.org/drawingml/2006/picture">
+                <pic:pic xmlns:pic="http://schemas.openxmlformats.org/drawingml/2006/picture">
+                  <pic:nvPicPr>
+                    <pic:cNvPr id="228218273" name="Picture 3" descr="A yellow and purple image of a mask&#10;&#10;Description automatically generated"/>
+                    <pic:cNvPicPr/>
+                  </pic:nvPicPr>
+                  <pic:blipFill>
+                    <a:blip r:embed="rId7" cstate="print">
+                      <a:extLst>
+                        <a:ext uri="{28A0092B-C50C-407E-A947-70E740481C1C}">
+                          <a14:useLocalDpi xmlns:a14="http://schemas.microsoft.com/office/drawing/2010/main" val="0"/>
+                        </a:ext>
+                      </a:extLst>
+                    </a:blip>
+                    <a:stretch>
+                      <a:fillRect/>
+                    </a:stretch>
+                  </pic:blipFill>
+                  <pic:spPr>
+                    <a:xfrm>
+                      <a:off x="0" y="0"/>
+                      <a:ext cx="2681605" cy="2815590"/>
+                    </a:xfrm>
+                    <a:prstGeom prst="rect">
+                      <a:avLst/>
+                    </a:prstGeom>
+                  </pic:spPr>
+                </pic:pic>
+              </a:graphicData>
+            </a:graphic>
+            <wp14:sizeRelH relativeFrom="margin">
+              <wp14:pctWidth>0</wp14:pctWidth>
+            </wp14:sizeRelH>
+            <wp14:sizeRelV relativeFrom="margin">
+              <wp14:pctHeight>0</wp14:pctHeight>
+            </wp14:sizeRelV>
+          </wp:anchor>
+        </w:drawing>
+      </w:r>
+    </w:p>
+    <w:p>
+      <w:pPr>
+        <w:rPr>
+          <w:sz w:val="28"/>
+          <w:szCs w:val="28"/>
+          <w:lang/>
+        </w:rPr>
+      </w:pPr>
+    </w:p>
+    <w:p>
+      <w:pPr>
+        <w:rPr>
+          <w:sz w:val="28"/>
+          <w:szCs w:val="28"/>
+          <w:lang/>
+        </w:rPr>
+      </w:pPr>
+    </w:p>
+    <w:p>
+      <w:pPr>
+        <w:rPr>
+          <w:sz w:val="28"/>
+          <w:szCs w:val="28"/>
+          <w:lang/>
+        </w:rPr>
+      </w:pPr>
+    </w:p>
+    <w:p>
+      <w:pPr>
+        <w:rPr>
+          <w:sz w:val="28"/>
+          <w:szCs w:val="28"/>
+          <w:lang/>
+        </w:rPr>
+      </w:pPr>
+      <w:r>
+        <w:rPr>
+          <w:noProof/>
+          <w:sz w:val="28"/>
+          <w:szCs w:val="28"/>
+          <w:lang/>
+        </w:rPr>
+        <w:lastRenderedPageBreak/>
+        <w:drawing>
+          <wp:anchor distT="0" distB="0" distL="114300" distR="114300" simplePos="0" relativeHeight="251660288" behindDoc="0" locked="0" layoutInCell="1" allowOverlap="1" wp14:anchorId="1E07EA68" wp14:editId="50A6FDDD">
+            <wp:simplePos x="0" y="0"/>
+            <wp:positionH relativeFrom="column">
+              <wp:posOffset>-647700</wp:posOffset>
+            </wp:positionH>
+            <wp:positionV relativeFrom="paragraph">
+              <wp:posOffset>3185160</wp:posOffset>
+            </wp:positionV>
+            <wp:extent cx="6682585" cy="3055916"/>
+            <wp:effectExtent l="0" t="0" r="4445" b="0"/>
+            <wp:wrapTopAndBottom/>
+            <wp:docPr id="886411557" name="Picture 5" descr="A x-ray of teeth and gums&#10;&#10;Description automatically generated"/>
+            <wp:cNvGraphicFramePr>
+              <a:graphicFrameLocks xmlns:a="http://schemas.openxmlformats.org/drawingml/2006/main" noChangeAspect="1"/>
+            </wp:cNvGraphicFramePr>
+            <a:graphic xmlns:a="http://schemas.openxmlformats.org/drawingml/2006/main">
+              <a:graphicData uri="http://schemas.openxmlformats.org/drawingml/2006/picture">
+                <pic:pic xmlns:pic="http://schemas.openxmlformats.org/drawingml/2006/picture">
+                  <pic:nvPicPr>
+                    <pic:cNvPr id="886411557" name="Picture 5" descr="A x-ray of teeth and gums&#10;&#10;Description automatically generated"/>
+                    <pic:cNvPicPr/>
+                  </pic:nvPicPr>
+                  <pic:blipFill>
+                    <a:blip r:embed="rId8">
+                      <a:extLst>
+                        <a:ext uri="{28A0092B-C50C-407E-A947-70E740481C1C}">
+                          <a14:useLocalDpi xmlns:a14="http://schemas.microsoft.com/office/drawing/2010/main" val="0"/>
+                        </a:ext>
+                      </a:extLst>
+                    </a:blip>
+                    <a:stretch>
+                      <a:fillRect/>
+                    </a:stretch>
+                  </pic:blipFill>
+                  <pic:spPr>
+                    <a:xfrm>
+                      <a:off x="0" y="0"/>
+                      <a:ext cx="6682585" cy="3055916"/>
+                    </a:xfrm>
+                    <a:prstGeom prst="rect">
+                      <a:avLst/>
+                    </a:prstGeom>
+                  </pic:spPr>
+                </pic:pic>
+              </a:graphicData>
+            </a:graphic>
+          </wp:anchor>
+        </w:drawing>
+      </w:r>
+      <w:r>
+        <w:rPr>
+          <w:sz w:val="28"/>
+          <w:szCs w:val="28"/>
+          <w:lang/>
+        </w:rPr>
+        <w:t>For consistency’s sake the F1 score for this experiment is</w:t>
+      </w:r>
+      <w:r>
+        <w:rPr>
+          <w:sz w:val="28"/>
+          <w:szCs w:val="28"/>
+          <w:lang/>
+        </w:rPr>
+        <w:t xml:space="preserve"> around</w:t>
+      </w:r>
+      <w:r>
+        <w:rPr>
+          <w:sz w:val="28"/>
+          <w:szCs w:val="28"/>
+          <w:lang/>
+        </w:rPr>
+        <w:t xml:space="preserve"> 95%</w:t>
+      </w:r>
+      <w:r>
+        <w:rPr>
+          <w:sz w:val="28"/>
+          <w:szCs w:val="28"/>
+          <w:lang/>
+        </w:rPr>
+        <w:t xml:space="preserve"> for both U-NET and U2-NET architectures</w:t>
+      </w:r>
+      <w:r>
+        <w:rPr>
+          <w:sz w:val="28"/>
+          <w:szCs w:val="28"/>
+          <w:lang/>
+        </w:rPr>
+        <w:t>.</w:t>
+      </w:r>
+      <w:r>
+        <w:rPr>
+          <w:sz w:val="28"/>
+          <w:szCs w:val="28"/>
+          <w:lang/>
+        </w:rPr>
+        <w:t xml:space="preserve"> </w:t>
+      </w:r>
+      <w:r>
+        <w:rPr>
+          <w:sz w:val="28"/>
+          <w:szCs w:val="28"/>
+          <w:lang/>
+        </w:rPr>
+        <w:t>However, the</w:t>
+      </w:r>
+      <w:r>
+        <w:rPr>
+          <w:sz w:val="28"/>
+          <w:szCs w:val="28"/>
+          <w:lang/>
+        </w:rPr>
+        <w:t xml:space="preserve"> F1 score or other segmentation metrics </w:t>
+      </w:r>
+      <w:r>
+        <w:rPr>
+          <w:sz w:val="28"/>
+          <w:szCs w:val="28"/>
+          <w:lang/>
+        </w:rPr>
+        <w:t>would not be very telling</w:t>
+      </w:r>
+      <w:r>
+        <w:rPr>
+          <w:sz w:val="28"/>
+          <w:szCs w:val="28"/>
+          <w:lang/>
+        </w:rPr>
+        <w:t xml:space="preserve"> for this particular approach, </w:t>
+      </w:r>
+      <w:r>
+        <w:rPr>
+          <w:sz w:val="28"/>
+          <w:szCs w:val="28"/>
+          <w:lang/>
+        </w:rPr>
+        <w:t>as any segmented connection between two teeth would lead to the algorithm measuring them together.</w:t>
+      </w:r>
+      <w:r>
+        <w:rPr>
+          <w:sz w:val="28"/>
+          <w:szCs w:val="28"/>
+          <w:lang/>
+        </w:rPr>
+        <w:t xml:space="preserve"> A more appropriate metric would be measuring the ratio between the predicted number of teeth and the actual number of teeth.</w:t>
+      </w:r>
+      <w:r>
+        <w:rPr>
+          <w:sz w:val="28"/>
+          <w:szCs w:val="28"/>
+          <w:lang/>
+        </w:rPr>
+        <w:t xml:space="preserve"> On the validation dataset, this method managed to detect 514 out of 796 teeth, divided between 28 images.</w:t>
+      </w:r>
+      <w:r>
+        <w:rPr>
+          <w:sz w:val="28"/>
+          <w:szCs w:val="28"/>
+          <w:lang/>
+        </w:rPr>
+        <w:t xml:space="preserve"> The ratio is, therefore, 64%  </w:t>
+      </w:r>
+      <w:r>
+        <w:rPr>
+          <w:sz w:val="28"/>
+          <w:szCs w:val="28"/>
+          <w:lang/>
+        </w:rPr>
+        <w:t xml:space="preserve"> This ratio might seem like an oversimplifcation of the evaluation process, but upon viewing the model results, it becomes clear that the measurements are nearly perfect everywhere and that a tooth rarely gets segmented where there is none. Therefore, the main challenge is getting the model to segment teeth that are very </w:t>
+      </w:r>
+      <w:r>
+        <w:rPr>
+          <w:sz w:val="28"/>
+          <w:szCs w:val="28"/>
+          <w:lang/>
+        </w:rPr>
+        <w:t>near to each other separately. The following image illustrates this point.</w:t>
+      </w:r>
+    </w:p>
+    <w:p>
+      <w:pPr>
+        <w:rPr>
+          <w:sz w:val="28"/>
+          <w:szCs w:val="28"/>
+          <w:lang/>
+        </w:rPr>
+      </w:pPr>
+    </w:p>
+    <w:p>
+      <w:pPr>
+        <w:rPr>
+          <w:sz w:val="28"/>
+          <w:szCs w:val="28"/>
+          <w:lang/>
+        </w:rPr>
+      </w:pPr>
+    </w:p>
+    <w:p>
+      <w:pPr>
+        <w:rPr>
+          <w:sz w:val="28"/>
+          <w:szCs w:val="28"/>
+          <w:lang/>
+        </w:rPr>
+      </w:pPr>
+      <w:r>
+        <w:rPr>
+          <w:sz w:val="28"/>
+          <w:szCs w:val="28"/>
+          <w:lang/>
+        </w:rPr>
+        <w:t>It</w:t>
+      </w:r>
+      <w:r>
+        <w:rPr>
+          <w:sz w:val="28"/>
+          <w:szCs w:val="28"/>
+        </w:rPr>
+        <w:t xml:space="preserve"> should be noted that the U-NET architecture seems to do better than U2-NET on segmenting individual teeth, even though U2-NET has a</w:t>
+      </w:r>
+      <w:r>
+        <w:rPr>
+          <w:sz w:val="28"/>
+          <w:szCs w:val="28"/>
+          <w:lang/>
+        </w:rPr>
+        <w:t xml:space="preserve"> slightly</w:t>
+      </w:r>
+      <w:r>
+        <w:rPr>
+          <w:sz w:val="28"/>
+          <w:szCs w:val="28"/>
+        </w:rPr>
+        <w:t xml:space="preserve"> better F-score</w:t>
+      </w:r>
+      <w:r>
+        <w:rPr>
+          <w:sz w:val="28"/>
+          <w:szCs w:val="28"/>
+          <w:lang/>
+        </w:rPr>
+        <w:t>, by 1%</w:t>
+      </w:r>
+      <w:r>
+        <w:rPr>
+          <w:sz w:val="28"/>
+          <w:szCs w:val="28"/>
+        </w:rPr>
+        <w:t xml:space="preserve">. </w:t>
+      </w:r>
+      <w:r>
+        <w:rPr>
+          <w:sz w:val="28"/>
+          <w:szCs w:val="28"/>
+          <w:lang/>
+        </w:rPr>
+        <w:t>Once again, this is</w:t>
+      </w:r>
+      <w:r>
+        <w:rPr>
+          <w:sz w:val="28"/>
+          <w:szCs w:val="28"/>
+        </w:rPr>
+        <w:t xml:space="preserve"> due to the fact that individual teeth measurements require precise boundaries between the teeth.</w:t>
+      </w:r>
+    </w:p>
+    <w:p>
+      <w:pPr>
+        <w:rPr>
+          <w:sz w:val="28"/>
+          <w:szCs w:val="28"/>
+          <w:lang/>
+        </w:rPr>
+      </w:pPr>
+    </w:p>
+    <w:p>
+      <w:pPr>
+        <w:rPr>
+          <w:sz w:val="28"/>
+          <w:szCs w:val="28"/>
+          <w:lang/>
+        </w:rPr>
+      </w:pPr>
+      <w:r>
+        <w:rPr>
+          <w:sz w:val="28"/>
+          <w:szCs w:val="28"/>
+          <w:lang/>
+        </w:rPr>
+        <w:lastRenderedPageBreak/>
+        <w:t xml:space="preserve">Since the main problem was the segmentation of the boundaries between the teeth, </w:t>
+      </w:r>
+      <w:r>
+        <w:rPr>
+          <w:sz w:val="28"/>
+          <w:szCs w:val="28"/>
+          <w:lang/>
+        </w:rPr>
+        <w:t>the next investigated approach was to try giving the model a prompt for how many teeth should be measured. The SAM model was ideal for this, since it can accept bounding boxes as prompts. In order for this to work, a model for providing it with bounding boxes had to be trained. Also, a new dataset had to be created based on the already existing segmentation. Therefore, using the same erosion and connex component separation method as before, bounding boxes were extracted from the ground truth masks. A YOLOv8 model was trained on this new dataset</w:t>
+      </w:r>
+    </w:p>
+    <w:p>
+      <w:pPr>
+        <w:rPr>
+          <w:sz w:val="28"/>
+          <w:szCs w:val="28"/>
+          <w:lang/>
+        </w:rPr>
+      </w:pPr>
+    </w:p>
+    <w:p>
+      <w:pPr>
+        <w:rPr>
+          <w:sz w:val="28"/>
+          <w:szCs w:val="28"/>
+        </w:rPr>
+      </w:pPr>
+      <w:r>
+        <w:rPr>
+          <w:sz w:val="28"/>
+          <w:szCs w:val="28"/>
+        </w:rPr>
+        <w:t>*</w:t>
+      </w:r>
+      <w:r>
+        <w:rPr>
+          <w:sz w:val="28"/>
+          <w:szCs w:val="28"/>
+        </w:rPr>
+        <w:t>For now, some remarks during training.</w:t>
+      </w:r>
+    </w:p>
+    <w:p>
+      <w:pPr>
+        <w:rPr>
+          <w:sz w:val="28"/>
+          <w:szCs w:val="28"/>
+        </w:rPr>
+      </w:pPr>
+      <w:r>
+        <w:rPr>
+          <w:sz w:val="28"/>
+          <w:szCs w:val="28"/>
+        </w:rPr>
+        <w:t>I had great hopes for using the SAM model combined with prompts from YOLO, but so far it hasn’t turned out great. Using soft thresholding with the sigmoid function makes the decoder forget to segment teeth that have overlapping segmentation masks. Not using thresholding makes it unable to recognize boundaries  between instances that have overlap. This is due to the fact that instead of returning a single segmentation mask, the model return a set of masks I have to then add along the detection axis to get the full mask. There is overlap in the central teeth, where the boundaries are very fine. Havng watched the predictions during training, this is the best intuitive explanation I could find for why this approach is performing poorly.</w:t>
+      </w:r>
+    </w:p>
+    <w:p>
+      <w:pPr>
+        <w:rPr>
+          <w:sz w:val="28"/>
+          <w:szCs w:val="28"/>
+        </w:rPr>
+      </w:pPr>
+      <w:r>
+        <w:rPr>
+          <w:sz w:val="28"/>
+          <w:szCs w:val="28"/>
+        </w:rPr>
+        <w:t>Oriented bounding boxes, on the other hand, have been surprisingly effective. The regular bounding boxes didn’t have orientation and therefore had some overlap between teeth that were heavily angled. Current status: comparing the angled bounding boxes with the unet model. I also have to look into GNNs.</w:t>
+      </w:r>
+    </w:p>
+    <w:p>
+      <w:pPr>
+        <w:rPr>
+          <w:sz w:val="28"/>
+          <w:szCs w:val="28"/>
+        </w:rPr>
+      </w:pPr>
+    </w:p>
+    <w:p>
+      <w:pPr>
+        <w:rPr>
+          <w:sz w:val="28"/>
+          <w:szCs w:val="28"/>
+          <w:lang/>
+        </w:rPr>
+      </w:pPr>
+    </w:p>
+    <w:p>
+      <w:pPr>
+        <w:rPr>
+          <w:sz w:val="28"/>
+          <w:szCs w:val="28"/>
+        </w:rPr>
+      </w:pPr>
+    </w:p>
+    <w:p>
+      <w:pPr>
+        <w:rPr>
+          <w:b/>
+          <w:bCs/>
+          <w:sz w:val="40"/>
+          <w:szCs w:val="40"/>
+        </w:rPr>
+      </w:pPr>
+      <w:r>
+        <w:rPr>
+          <w:b/>
+          <w:bCs/>
+          <w:sz w:val="40"/>
+          <w:szCs w:val="40"/>
+        </w:rPr>
+        <w:br w:type="page"/>
+      </w:r>
+    </w:p>
+    <w:p>
+      <w:pPr>
+        <w:rPr>
+          <w:b/>
+          <w:bCs/>
+          <w:sz w:val="40"/>
+          <w:szCs w:val="40"/>
+        </w:rPr>
+      </w:pPr>
+      <w:r>
+        <w:rPr>
+          <w:b/>
+          <w:bCs/>
+          <w:sz w:val="40"/>
+          <w:szCs w:val="40"/>
+        </w:rPr>
+        <w:lastRenderedPageBreak/>
+        <w:t>5. Application</w:t>
+      </w:r>
+    </w:p>
+    <w:p>
+      <w:pPr>
+        <w:rPr>
+          <w:sz w:val="28"/>
+          <w:szCs w:val="28"/>
+        </w:rPr>
+      </w:pPr>
+      <w:r>
+        <w:rPr>
+          <w:sz w:val="28"/>
+          <w:szCs w:val="28"/>
+        </w:rPr>
+        <w:t>*To be Developed</w:t>
+      </w:r>
+    </w:p>
+    <w:p>
+      <w:pPr>
+        <w:rPr>
+          <w:sz w:val="28"/>
+          <w:szCs w:val="28"/>
+        </w:rPr>
+      </w:pPr>
+    </w:p>
+    <w:p>
+      <w:pPr>
+        <w:rPr>
+          <w:sz w:val="28"/>
+          <w:szCs w:val="28"/>
+        </w:rPr>
+      </w:pPr>
+    </w:p>
+    <w:p>
+      <w:pPr>
+        <w:rPr>
+          <w:sz w:val="28"/>
+          <w:szCs w:val="28"/>
+        </w:rPr>
+      </w:pPr>
+    </w:p>
+    <w:p>
+      <w:pPr>
+        <w:rPr>
+          <w:sz w:val="28"/>
+          <w:szCs w:val="28"/>
+        </w:rPr>
+      </w:pPr>
+    </w:p>
+    <w:p>
+      <w:pPr>
+        <w:rPr>
+          <w:sz w:val="28"/>
+          <w:szCs w:val="28"/>
+        </w:rPr>
+      </w:pPr>
+    </w:p>
+    <w:p>
+      <w:pPr>
+        <w:rPr>
+          <w:sz w:val="28"/>
+          <w:szCs w:val="28"/>
+        </w:rPr>
+      </w:pPr>
+    </w:p>
+    <w:p>
+      <w:pPr>
+        <w:rPr>
+          <w:sz w:val="28"/>
+          <w:szCs w:val="28"/>
+        </w:rPr>
+      </w:pPr>
+    </w:p>
+    <w:p>
+      <w:pPr>
+        <w:rPr>
+          <w:sz w:val="28"/>
+          <w:szCs w:val="28"/>
+        </w:rPr>
+      </w:pPr>
+    </w:p>
+    <w:p>
+      <w:pPr>
+        <w:rPr>
+          <w:sz w:val="28"/>
+          <w:szCs w:val="28"/>
+        </w:rPr>
+      </w:pPr>
+    </w:p>
+    <w:p>
+      <w:pPr>
+        <w:rPr>
+          <w:sz w:val="28"/>
+          <w:szCs w:val="28"/>
+        </w:rPr>
+      </w:pPr>
+    </w:p>
+    <w:p>
+      <w:pPr>
+        <w:rPr>
+          <w:sz w:val="28"/>
+          <w:szCs w:val="28"/>
+        </w:rPr>
+      </w:pPr>
+    </w:p>
+    <w:p>
+      <w:pPr>
+        <w:rPr>
+          <w:sz w:val="28"/>
+          <w:szCs w:val="28"/>
+        </w:rPr>
+      </w:pPr>
+    </w:p>
+    <w:p>
+      <w:pPr>
+        <w:rPr>
+          <w:sz w:val="28"/>
+          <w:szCs w:val="28"/>
+        </w:rPr>
+      </w:pPr>
+    </w:p>
+    <w:p>
+      <w:pPr>
+        <w:rPr>
+          <w:sz w:val="28"/>
+          <w:szCs w:val="28"/>
+        </w:rPr>
+      </w:pPr>
+    </w:p>
+    <w:p>
+      <w:pPr>
+        <w:rPr>
+          <w:sz w:val="28"/>
+          <w:szCs w:val="28"/>
+        </w:rPr>
+      </w:pPr>
+    </w:p>
+    <w:p>
+      <w:pPr>
+        <w:rPr>
+          <w:sz w:val="28"/>
+          <w:szCs w:val="28"/>
+        </w:rPr>
+      </w:pPr>
+    </w:p>
+    <w:p>
+      <w:pPr>
+        <w:rPr>
+          <w:sz w:val="28"/>
+          <w:szCs w:val="28"/>
+        </w:rPr>
+      </w:pPr>
+    </w:p>
+    <w:p>
+      <w:pPr>
+        <w:rPr>
+          <w:sz w:val="28"/>
+          <w:szCs w:val="28"/>
+        </w:rPr>
+      </w:pPr>
+    </w:p>
+    <w:p>
+      <w:pPr>
+        <w:rPr>
+          <w:sz w:val="28"/>
+          <w:szCs w:val="28"/>
+        </w:rPr>
+      </w:pPr>
+    </w:p>
+    <w:p>
+      <w:pPr>
+        <w:rPr>
+          <w:sz w:val="28"/>
+          <w:szCs w:val="28"/>
+        </w:rPr>
+      </w:pPr>
+    </w:p>
+    <w:p>
+      <w:pPr>
+        <w:rPr>
+          <w:sz w:val="28"/>
+          <w:szCs w:val="28"/>
+        </w:rPr>
+      </w:pPr>
+    </w:p>
+    <w:p>
+      <w:pPr>
+        <w:rPr>
+          <w:sz w:val="28"/>
+          <w:szCs w:val="28"/>
+        </w:rPr>
+      </w:pPr>
+    </w:p>
+    <w:p>
+      <w:pPr>
+        <w:rPr>
+          <w:b/>
+          <w:bCs/>
+          <w:sz w:val="40"/>
+          <w:szCs w:val="40"/>
+        </w:rPr>
+      </w:pPr>
+      <w:r>
+        <w:rPr>
+          <w:b/>
+          <w:bCs/>
+          <w:sz w:val="40"/>
+          <w:szCs w:val="40"/>
+        </w:rPr>
+        <w:lastRenderedPageBreak/>
         <w:t>6. Conclusion and future work</w:t>
       </w:r>
     </w:p>
@@ -2805,7 +3431,43 @@
                 <w:rPr>
                   <w:noProof/>
                 </w:rPr>
-                <w:t xml:space="preserve">Lu, Y., Chen, Y., Zhao, D., Liu, B., Lai, Z., &amp; Chen, J. (2021). CNN-G: Convolutional Neural Network Combined With Graph for Image Segmentation With Theoretical Analysis. </w:t>
+                <w:t xml:space="preserve">Kirillov, A., Mintun, E., Ravi, N., Mao, H., Rolland, C., Gustafson, L., . . . others. (2023). Segment anything. </w:t>
+              </w:r>
+              <w:r>
+                <w:rPr>
+                  <w:i/>
+                  <w:iCs/>
+                  <w:noProof/>
+                </w:rPr>
+                <w:t>Proceedings of the IEEE/CVF International Conference on Computer Vision</w:t>
+              </w:r>
+              <w:r>
+                <w:rPr>
+                  <w:noProof/>
+                </w:rPr>
+                <w:t>, (pp. 4015–4026).</w:t>
+              </w:r>
+            </w:p>
+            <w:p>
+              <w:pPr>
+                <w:pStyle w:val="Bibliography"/>
+                <w:ind w:left="720" w:hanging="720"/>
+                <w:rPr>
+                  <w:noProof/>
+                </w:rPr>
+              </w:pPr>
+              <w:r>
+                <w:rPr>
+                  <w:noProof/>
+                  <w:lang w:val="fr-FR"/>
+                </w:rPr>
+                <w:t xml:space="preserve">Lu, Y., Chen, Y., Zhao, D., Liu, B., Lai, Z., &amp; Chen, J. (2021). </w:t>
+              </w:r>
+              <w:r>
+                <w:rPr>
+                  <w:noProof/>
+                </w:rPr>
+                <w:t xml:space="preserve">CNN-G: Convolutional Neural Network Combined With Graph for Image Segmentation With Theoretical Analysis. </w:t>
               </w:r>
               <w:r>
                 <w:rPr>
@@ -3893,7 +4555,7 @@
       </b:Author>
     </b:Author>
     <b:JournalName>arXiv: 2106.09748</b:JournalName>
-    <b:RefOrder>5</b:RefOrder>
+    <b:RefOrder>3</b:RefOrder>
   </b:Source>
   <b:Source>
     <b:Year>2020</b:Year>
@@ -3934,7 +4596,7 @@
     </b:Author>
     <b:Pages>107404</b:Pages>
     <b:JournalName>Pattern Recognition</b:JournalName>
-    <b:RefOrder>4</b:RefOrder>
+    <b:RefOrder>2</b:RefOrder>
   </b:Source>
   <b:Source>
     <b:Year>2021</b:Year>
@@ -3977,7 +4639,7 @@
     <b:Pages>631-644</b:Pages>
     <b:JournalName>IEEE Transactions on Cognitive and Developmental Systems</b:JournalName>
     <b:Number>3</b:Number>
-    <b:RefOrder>6</b:RefOrder>
+    <b:RefOrder>8</b:RefOrder>
   </b:Source>
   <b:Source>
     <b:Year>2017</b:Year>
@@ -4031,7 +4693,7 @@
     </b:Author>
     <b:Pages>61–78</b:Pages>
     <b:JournalName>Medical image analysis</b:JournalName>
-    <b:RefOrder>3</b:RefOrder>
+    <b:RefOrder>1</b:RefOrder>
   </b:Source>
   <b:Source>
     <b:Year>2020</b:Year>
@@ -4072,7 +4734,7 @@
     <b:JournalName>Applied Sciences</b:JournalName>
     <b:Number>20</b:Number>
     <b:StandardNumber> ISSN: 2076-3417</b:StandardNumber>
-    <b:RefOrder>2</b:RefOrder>
+    <b:RefOrder>9</b:RefOrder>
   </b:Source>
   <b:Source>
     <b:Volume>10</b:Volume>
@@ -4097,7 +4759,68 @@
     <b:Pages>39–50</b:Pages>
     <b:JournalName>Düzce Üniversitesi Bilim ve Teknoloji Dergisi</b:JournalName>
     <b:Number>1</b:Number>
-    <b:RefOrder>7</b:RefOrder>
+    <b:RefOrder>6</b:RefOrder>
+  </b:Source>
+  <b:Source>
+    <b:Year>2023</b:Year>
+    <b:BIBTEX_Entry>inproceedings</b:BIBTEX_Entry>
+    <b:SourceType>ConferenceProceedings</b:SourceType>
+    <b:Title>Segment anything</b:Title>
+    <b:Tag>kirillov2023segment</b:Tag>
+    <b:BookTitle>Proceedings of the IEEE/CVF International Conference on Computer Vision</b:BookTitle>
+    <b:Author>
+      <b:Author>
+        <b:NameList>
+          <b:Person>
+            <b:Last>Kirillov</b:Last>
+            <b:First>Alexander</b:First>
+          </b:Person>
+          <b:Person>
+            <b:Last>Mintun</b:Last>
+            <b:First>Eric</b:First>
+          </b:Person>
+          <b:Person>
+            <b:Last>Ravi</b:Last>
+            <b:First>Nikhila</b:First>
+          </b:Person>
+          <b:Person>
+            <b:Last>Mao</b:Last>
+            <b:First>Hanzi</b:First>
+          </b:Person>
+          <b:Person>
+            <b:Last>Rolland</b:Last>
+            <b:First>Chloe</b:First>
+          </b:Person>
+          <b:Person>
+            <b:Last>Gustafson</b:Last>
+            <b:First>Laura</b:First>
+          </b:Person>
+          <b:Person>
+            <b:Last>Xiao</b:Last>
+            <b:First>Tete</b:First>
+          </b:Person>
+          <b:Person>
+            <b:Last>Whitehead</b:Last>
+            <b:First>Spencer</b:First>
+          </b:Person>
+          <b:Person>
+            <b:Last>Berg</b:Last>
+            <b:Middle>C.</b:Middle>
+            <b:First>Alexander</b:First>
+          </b:Person>
+          <b:Person>
+            <b:Last>Lo</b:Last>
+            <b:First>Wan-Yen</b:First>
+          </b:Person>
+          <b:Person>
+            <b:Last>others</b:Last>
+          </b:Person>
+        </b:NameList>
+      </b:Author>
+    </b:Author>
+    <b:Pages>4015–4026</b:Pages>
+    <b:ConferenceName>Proceedings of the IEEE/CVF International Conference on Computer Vision</b:ConferenceName>
+    <b:RefOrder>4</b:RefOrder>
   </b:Source>
   <b:Source>
     <b:Year>2015</b:Year>
@@ -4129,13 +4852,33 @@
     <b:Pages>044003–044003</b:Pages>
     <b:JournalName>Journal of Medical Imaging</b:JournalName>
     <b:Number>4</b:Number>
-    <b:RefOrder>1</b:RefOrder>
+    <b:RefOrder>5</b:RefOrder>
+  </b:Source>
+  <b:Source>
+    <b:Tag>Abd17</b:Tag>
+    <b:SourceType>JournalArticle</b:SourceType>
+    <b:Guid>{8ECC6A5B-1B4C-4B3D-9DAE-97D866949EE2}</b:Guid>
+    <b:Author>
+      <b:Author>
+        <b:NameList>
+          <b:Person>
+            <b:Last>Abdi</b:Last>
+            <b:First>Amir,</b:First>
+            <b:Middle>Kasaei, Shohreh</b:Middle>
+          </b:Person>
+        </b:NameList>
+      </b:Author>
+    </b:Author>
+    <b:Title>Panoramic Dental X-rays With Segmented Mandibles</b:Title>
+    <b:Year>2017</b:Year>
+    <b:JournalName>Mendeley Data</b:JournalName>
+    <b:RefOrder>7</b:RefOrder>
   </b:Source>
 </b:Sources>
 </file>
 
 <file path=customXml/itemProps1.xml><?xml version="1.0" encoding="utf-8"?>
-<ds:datastoreItem xmlns:ds="http://schemas.openxmlformats.org/officeDocument/2006/customXml" ds:itemID="{581C070F-A8B4-4D9F-9B26-59C949237507}">
+<ds:datastoreItem xmlns:ds="http://schemas.openxmlformats.org/officeDocument/2006/customXml" ds:itemID="{10E9D006-E06E-4559-B884-F0CB46BE6272}">
   <ds:schemaRefs>
     <ds:schemaRef ds:uri="http://schemas.openxmlformats.org/officeDocument/2006/bibliography"/>
   </ds:schemaRefs>

</xml_diff>

<commit_message>
Finished the research part of the thesis.
</commit_message>
<xml_diff>
--- a/thesis/Thesis.docx
+++ b/thesis/Thesis.docx
@@ -594,25 +594,15 @@
         <w:rPr>
           <w:sz w:val="28"/>
           <w:szCs w:val="28"/>
-          <w:lang/>
         </w:rPr>
         <w:t>i</w:t>
       </w:r>
-      <w:proofErr w:type="spellStart"/>
-      <w:r>
-        <w:rPr>
-          <w:sz w:val="28"/>
-          <w:szCs w:val="28"/>
-        </w:rPr>
-        <w:t>nition</w:t>
-      </w:r>
-      <w:proofErr w:type="spellEnd"/>
-      <w:r>
-        <w:rPr>
-          <w:sz w:val="28"/>
-          <w:szCs w:val="28"/>
-        </w:rPr>
-        <w:t xml:space="preserve"> </w:t>
+      <w:r>
+        <w:rPr>
+          <w:sz w:val="28"/>
+          <w:szCs w:val="28"/>
+        </w:rPr>
+        <w:t xml:space="preserve">nition </w:t>
       </w:r>
     </w:p>
     <w:p>
@@ -641,6 +631,7 @@
           <w:bCs/>
           <w:sz w:val="32"/>
           <w:szCs w:val="32"/>
+          <w:lang/>
         </w:rPr>
       </w:pPr>
       <w:r>
@@ -650,18 +641,19 @@
           <w:sz w:val="32"/>
           <w:szCs w:val="32"/>
         </w:rPr>
-        <w:t xml:space="preserve">4 Investigated approach </w:t>
-      </w:r>
-    </w:p>
-    <w:p>
-      <w:pPr>
+        <w:t xml:space="preserve">4 Investigated </w:t>
+      </w:r>
+      <w:proofErr w:type="gramStart"/>
+      <w:r>
         <w:rPr>
           <w:b/>
           <w:bCs/>
           <w:sz w:val="32"/>
           <w:szCs w:val="32"/>
         </w:rPr>
-      </w:pPr>
+        <w:t>approach</w:t>
+      </w:r>
+      <w:proofErr w:type="gramEnd"/>
       <w:r>
         <w:rPr>
           <w:b/>
@@ -669,7 +661,122 @@
           <w:sz w:val="32"/>
           <w:szCs w:val="32"/>
         </w:rPr>
-        <w:t xml:space="preserve">5 Application </w:t>
+        <w:t xml:space="preserve"> </w:t>
+      </w:r>
+    </w:p>
+    <w:p>
+      <w:pPr>
+        <w:rPr>
+          <w:sz w:val="28"/>
+          <w:szCs w:val="28"/>
+          <w:lang/>
+        </w:rPr>
+      </w:pPr>
+      <w:r>
+        <w:rPr>
+          <w:sz w:val="28"/>
+          <w:szCs w:val="28"/>
+          <w:lang w:val="fr-FR"/>
+        </w:rPr>
+        <w:t xml:space="preserve">2.1 </w:t>
+      </w:r>
+      <w:r>
+        <w:rPr>
+          <w:sz w:val="28"/>
+          <w:szCs w:val="28"/>
+          <w:lang/>
+        </w:rPr>
+        <w:t>Initial models</w:t>
+      </w:r>
+      <w:r>
+        <w:rPr>
+          <w:sz w:val="28"/>
+          <w:szCs w:val="28"/>
+          <w:lang w:val="fr-FR"/>
+        </w:rPr>
+        <w:t xml:space="preserve"> </w:t>
+      </w:r>
+    </w:p>
+    <w:p>
+      <w:pPr>
+        <w:rPr>
+          <w:sz w:val="28"/>
+          <w:szCs w:val="28"/>
+          <w:lang/>
+        </w:rPr>
+      </w:pPr>
+      <w:r>
+        <w:rPr>
+          <w:sz w:val="28"/>
+          <w:szCs w:val="28"/>
+          <w:lang w:val="fr-FR"/>
+        </w:rPr>
+        <w:t>2.</w:t>
+      </w:r>
+      <w:r>
+        <w:rPr>
+          <w:sz w:val="28"/>
+          <w:szCs w:val="28"/>
+          <w:lang/>
+        </w:rPr>
+        <w:t>2</w:t>
+      </w:r>
+      <w:r>
+        <w:rPr>
+          <w:sz w:val="28"/>
+          <w:szCs w:val="28"/>
+          <w:lang w:val="fr-FR"/>
+        </w:rPr>
+        <w:t xml:space="preserve"> </w:t>
+      </w:r>
+      <w:r>
+        <w:rPr>
+          <w:sz w:val="28"/>
+          <w:szCs w:val="28"/>
+          <w:lang/>
+        </w:rPr>
+        <w:t>SAM</w:t>
+      </w:r>
+    </w:p>
+    <w:p>
+      <w:pPr>
+        <w:rPr>
+          <w:sz w:val="28"/>
+          <w:szCs w:val="28"/>
+          <w:lang/>
+        </w:rPr>
+      </w:pPr>
+      <w:r>
+        <w:rPr>
+          <w:sz w:val="28"/>
+          <w:szCs w:val="28"/>
+          <w:lang w:val="fr-FR"/>
+        </w:rPr>
+        <w:t>2.</w:t>
+      </w:r>
+      <w:r>
+        <w:rPr>
+          <w:sz w:val="28"/>
+          <w:szCs w:val="28"/>
+          <w:lang/>
+        </w:rPr>
+        <w:t>3</w:t>
+      </w:r>
+      <w:r>
+        <w:rPr>
+          <w:sz w:val="28"/>
+          <w:szCs w:val="28"/>
+          <w:lang w:val="fr-FR"/>
+        </w:rPr>
+        <w:t xml:space="preserve"> </w:t>
+      </w:r>
+      <w:r>
+        <w:rPr>
+          <w:sz w:val="28"/>
+          <w:szCs w:val="28"/>
+          <w:lang/>
+        </w:rPr>
+        <w:t>Oriented bounding boxes</w:t>
       </w:r>
     </w:p>
     <w:p>
@@ -679,6 +786,7 @@
           <w:bCs/>
           <w:sz w:val="32"/>
           <w:szCs w:val="32"/>
+          <w:lang w:val="fr-FR"/>
         </w:rPr>
       </w:pPr>
       <w:r>
@@ -687,6 +795,26 @@
           <w:bCs/>
           <w:sz w:val="32"/>
           <w:szCs w:val="32"/>
+          <w:lang w:val="fr-FR"/>
+        </w:rPr>
+        <w:t xml:space="preserve">5 Application </w:t>
+      </w:r>
+    </w:p>
+    <w:p>
+      <w:pPr>
+        <w:rPr>
+          <w:b/>
+          <w:bCs/>
+          <w:sz w:val="32"/>
+          <w:szCs w:val="32"/>
+        </w:rPr>
+      </w:pPr>
+      <w:r>
+        <w:rPr>
+          <w:b/>
+          <w:bCs/>
+          <w:sz w:val="32"/>
+          <w:szCs w:val="32"/>
         </w:rPr>
         <w:t xml:space="preserve">6 Conclusion and future work </w:t>
       </w:r>
@@ -811,7 +939,6 @@
           <w:sz w:val="40"/>
           <w:szCs w:val="40"/>
         </w:rPr>
-        <w:lastRenderedPageBreak/>
         <w:t xml:space="preserve">1. </w:t>
       </w:r>
       <w:r>
@@ -1222,6 +1349,7 @@
           <w:sz w:val="28"/>
           <w:szCs w:val="28"/>
         </w:rPr>
+        <w:lastRenderedPageBreak/>
         <w:t>The fifth chapter presents the application that integrates the developed intelligent algorithms.</w:t>
       </w:r>
     </w:p>
@@ -1557,7 +1685,6 @@
         <w:rPr>
           <w:sz w:val="28"/>
           <w:szCs w:val="28"/>
-          <w:lang/>
         </w:rPr>
       </w:pPr>
       <w:r>
@@ -1869,23 +1996,20 @@
         <w:rPr>
           <w:sz w:val="28"/>
           <w:szCs w:val="28"/>
-          <w:lang/>
-        </w:rPr>
-      </w:pPr>
-    </w:p>
-    <w:p>
-      <w:pPr>
-        <w:rPr>
-          <w:sz w:val="28"/>
-          <w:szCs w:val="28"/>
-          <w:lang/>
-        </w:rPr>
-      </w:pPr>
-      <w:r>
-        <w:rPr>
-          <w:sz w:val="28"/>
-          <w:szCs w:val="28"/>
-          <w:lang/>
+        </w:rPr>
+      </w:pPr>
+    </w:p>
+    <w:p>
+      <w:pPr>
+        <w:rPr>
+          <w:sz w:val="28"/>
+          <w:szCs w:val="28"/>
+        </w:rPr>
+      </w:pPr>
+      <w:r>
+        <w:rPr>
+          <w:sz w:val="28"/>
+          <w:szCs w:val="28"/>
         </w:rPr>
         <w:t xml:space="preserve">Regarding work on the specific problem tackled here, U-net has been used for </w:t>
       </w:r>
@@ -1893,7 +2017,6 @@
         <w:rPr>
           <w:sz w:val="28"/>
           <w:szCs w:val="28"/>
-          <w:lang/>
         </w:rPr>
         <w:t xml:space="preserve">mandible segmentation </w:t>
       </w:r>
@@ -1902,7 +2025,6 @@
           <w:rPr>
             <w:sz w:val="28"/>
             <w:szCs w:val="28"/>
-            <w:lang/>
           </w:rPr>
           <w:id w:val="-48462957"/>
           <w:citation/>
@@ -1912,7 +2034,6 @@
             <w:rPr>
               <w:sz w:val="28"/>
               <w:szCs w:val="28"/>
-              <w:lang/>
             </w:rPr>
             <w:fldChar w:fldCharType="begin"/>
           </w:r>
@@ -1920,7 +2041,6 @@
             <w:rPr>
               <w:sz w:val="28"/>
               <w:szCs w:val="28"/>
-              <w:lang/>
             </w:rPr>
             <w:instrText xml:space="preserve"> CITATION abdi2015automatic \l 8192 </w:instrText>
           </w:r>
@@ -1928,7 +2048,6 @@
             <w:rPr>
               <w:sz w:val="28"/>
               <w:szCs w:val="28"/>
-              <w:lang/>
             </w:rPr>
             <w:fldChar w:fldCharType="separate"/>
           </w:r>
@@ -1937,7 +2056,6 @@
               <w:noProof/>
               <w:sz w:val="28"/>
               <w:szCs w:val="28"/>
-              <w:lang/>
             </w:rPr>
             <w:t>(Abdi, Kasaei, &amp; Mehdizadeh, 2015)</w:t>
           </w:r>
@@ -1945,7 +2063,6 @@
             <w:rPr>
               <w:sz w:val="28"/>
               <w:szCs w:val="28"/>
-              <w:lang/>
             </w:rPr>
             <w:fldChar w:fldCharType="end"/>
           </w:r>
@@ -1955,7 +2072,6 @@
         <w:rPr>
           <w:sz w:val="28"/>
           <w:szCs w:val="28"/>
-          <w:lang/>
         </w:rPr>
         <w:t xml:space="preserve">, as well as </w:t>
       </w:r>
@@ -1963,7 +2079,6 @@
         <w:rPr>
           <w:sz w:val="28"/>
           <w:szCs w:val="28"/>
-          <w:lang/>
         </w:rPr>
         <w:t xml:space="preserve">segmenting individual teeth </w:t>
       </w:r>
@@ -1972,7 +2087,6 @@
           <w:rPr>
             <w:sz w:val="28"/>
             <w:szCs w:val="28"/>
-            <w:lang/>
           </w:rPr>
           <w:id w:val="-1631697309"/>
           <w:citation/>
@@ -1982,7 +2096,6 @@
             <w:rPr>
               <w:sz w:val="28"/>
               <w:szCs w:val="28"/>
-              <w:lang/>
             </w:rPr>
             <w:fldChar w:fldCharType="begin"/>
           </w:r>
@@ -1990,7 +2103,6 @@
             <w:rPr>
               <w:sz w:val="28"/>
               <w:szCs w:val="28"/>
-              <w:lang/>
             </w:rPr>
             <w:instrText xml:space="preserve"> CITATION helli10tooth \l 8192 </w:instrText>
           </w:r>
@@ -1998,7 +2110,6 @@
             <w:rPr>
               <w:sz w:val="28"/>
               <w:szCs w:val="28"/>
-              <w:lang/>
             </w:rPr>
             <w:fldChar w:fldCharType="separate"/>
           </w:r>
@@ -2007,7 +2118,6 @@
               <w:noProof/>
               <w:sz w:val="28"/>
               <w:szCs w:val="28"/>
-              <w:lang/>
             </w:rPr>
             <w:t>(HELLİ &amp; HAMAMCI)</w:t>
           </w:r>
@@ -2015,7 +2125,6 @@
             <w:rPr>
               <w:sz w:val="28"/>
               <w:szCs w:val="28"/>
-              <w:lang/>
             </w:rPr>
             <w:fldChar w:fldCharType="end"/>
           </w:r>
@@ -2025,7 +2134,6 @@
         <w:rPr>
           <w:sz w:val="28"/>
           <w:szCs w:val="28"/>
-          <w:lang/>
         </w:rPr>
         <w:t>, combined with non-deeplearning techniques to achieve pixel-wise measurements.</w:t>
       </w:r>
@@ -2036,7 +2144,6 @@
         <w:rPr>
           <w:sz w:val="28"/>
           <w:szCs w:val="28"/>
-          <w:lang/>
         </w:rPr>
         <w:t>The</w:t>
       </w:r>
@@ -2044,7 +2151,6 @@
         <w:rPr>
           <w:sz w:val="28"/>
           <w:szCs w:val="28"/>
-          <w:lang/>
         </w:rPr>
         <w:t xml:space="preserve"> main dataset used in these endeavours is </w:t>
       </w:r>
@@ -2053,7 +2159,6 @@
           <w:rPr>
             <w:sz w:val="28"/>
             <w:szCs w:val="28"/>
-            <w:lang/>
           </w:rPr>
           <w:id w:val="-1152753196"/>
           <w:citation/>
@@ -2063,7 +2168,6 @@
             <w:rPr>
               <w:sz w:val="28"/>
               <w:szCs w:val="28"/>
-              <w:lang/>
             </w:rPr>
             <w:fldChar w:fldCharType="begin"/>
           </w:r>
@@ -2071,7 +2175,6 @@
             <w:rPr>
               <w:sz w:val="28"/>
               <w:szCs w:val="28"/>
-              <w:lang/>
             </w:rPr>
             <w:instrText xml:space="preserve"> CITATION Abd17 \l 8192 </w:instrText>
           </w:r>
@@ -2079,7 +2182,6 @@
             <w:rPr>
               <w:sz w:val="28"/>
               <w:szCs w:val="28"/>
-              <w:lang/>
             </w:rPr>
             <w:fldChar w:fldCharType="separate"/>
           </w:r>
@@ -2088,7 +2190,6 @@
               <w:noProof/>
               <w:sz w:val="28"/>
               <w:szCs w:val="28"/>
-              <w:lang/>
             </w:rPr>
             <w:t>(Abdi A., 2017)</w:t>
           </w:r>
@@ -2096,7 +2197,6 @@
             <w:rPr>
               <w:sz w:val="28"/>
               <w:szCs w:val="28"/>
-              <w:lang/>
             </w:rPr>
             <w:fldChar w:fldCharType="end"/>
           </w:r>
@@ -2106,7 +2206,6 @@
         <w:rPr>
           <w:sz w:val="28"/>
           <w:szCs w:val="28"/>
-          <w:lang/>
         </w:rPr>
         <w:t>, with some modification for the tooth segmentation.</w:t>
       </w:r>
@@ -2180,23 +2279,20 @@
         <w:rPr>
           <w:sz w:val="28"/>
           <w:szCs w:val="28"/>
-          <w:lang/>
-        </w:rPr>
-      </w:pPr>
-    </w:p>
-    <w:p>
-      <w:pPr>
-        <w:rPr>
-          <w:sz w:val="28"/>
-          <w:szCs w:val="28"/>
-          <w:lang/>
-        </w:rPr>
-      </w:pPr>
-      <w:r>
-        <w:rPr>
-          <w:sz w:val="28"/>
-          <w:szCs w:val="28"/>
-          <w:lang/>
+        </w:rPr>
+      </w:pPr>
+    </w:p>
+    <w:p>
+      <w:pPr>
+        <w:rPr>
+          <w:sz w:val="28"/>
+          <w:szCs w:val="28"/>
+        </w:rPr>
+      </w:pPr>
+      <w:r>
+        <w:rPr>
+          <w:sz w:val="28"/>
+          <w:szCs w:val="28"/>
         </w:rPr>
         <w:br w:type="page"/>
       </w:r>
@@ -2208,7 +2304,6 @@
           <w:bCs/>
           <w:sz w:val="40"/>
           <w:szCs w:val="40"/>
-          <w:lang/>
         </w:rPr>
       </w:pPr>
       <w:r>
@@ -2243,7 +2338,6 @@
         <w:rPr>
           <w:sz w:val="28"/>
           <w:szCs w:val="28"/>
-          <w:lang/>
         </w:rPr>
         <w:t xml:space="preserve">First of all, it is important to make a distinction between the two problems tackled here. First, there is mandible segmentation, which is as straight-forward as it sounds: given an X-ray, we want to segment the pixels corresponding to the patient’s mandible. Second, there is pixelwise tooth measurement, which aims to </w:t>
       </w:r>
@@ -2251,7 +2345,6 @@
         <w:rPr>
           <w:sz w:val="28"/>
           <w:szCs w:val="28"/>
-          <w:lang/>
         </w:rPr>
         <w:t>measure the width and height of a all teeth given an X-ray.</w:t>
       </w:r>
@@ -2264,19 +2357,83 @@
           <w:lang/>
         </w:rPr>
       </w:pPr>
-      <w:r>
-        <w:rPr>
-          <w:sz w:val="28"/>
-          <w:szCs w:val="28"/>
-          <w:lang/>
-        </w:rPr>
-        <w:t>This project aims to investigate different approaches in order to improve on previous developments in this area. The first experiment involved using</w:t>
-      </w:r>
-      <w:r>
-        <w:rPr>
-          <w:sz w:val="28"/>
-          <w:szCs w:val="28"/>
-          <w:lang/>
+    </w:p>
+    <w:p>
+      <w:pPr>
+        <w:rPr>
+          <w:b/>
+          <w:bCs/>
+          <w:sz w:val="28"/>
+          <w:szCs w:val="28"/>
+          <w:lang/>
+        </w:rPr>
+      </w:pPr>
+      <w:r>
+        <w:rPr>
+          <w:b/>
+          <w:bCs/>
+          <w:sz w:val="28"/>
+          <w:szCs w:val="28"/>
+          <w:lang/>
+        </w:rPr>
+        <w:t>4.1</w:t>
+      </w:r>
+    </w:p>
+    <w:p>
+      <w:pPr>
+        <w:rPr>
+          <w:b/>
+          <w:bCs/>
+          <w:sz w:val="28"/>
+          <w:szCs w:val="28"/>
+          <w:lang/>
+        </w:rPr>
+      </w:pPr>
+      <w:r>
+        <w:rPr>
+          <w:b/>
+          <w:bCs/>
+          <w:sz w:val="28"/>
+          <w:szCs w:val="28"/>
+          <w:lang/>
+        </w:rPr>
+        <w:t>Initial models</w:t>
+      </w:r>
+    </w:p>
+    <w:p>
+      <w:pPr>
+        <w:rPr>
+          <w:sz w:val="28"/>
+          <w:szCs w:val="28"/>
+        </w:rPr>
+      </w:pPr>
+      <w:r>
+        <w:rPr>
+          <w:sz w:val="28"/>
+          <w:szCs w:val="28"/>
+        </w:rPr>
+        <w:t xml:space="preserve">This project aims to investigate different approaches </w:t>
+      </w:r>
+      <w:proofErr w:type="gramStart"/>
+      <w:r>
+        <w:rPr>
+          <w:sz w:val="28"/>
+          <w:szCs w:val="28"/>
+        </w:rPr>
+        <w:t>in order to</w:t>
+      </w:r>
+      <w:proofErr w:type="gramEnd"/>
+      <w:r>
+        <w:rPr>
+          <w:sz w:val="28"/>
+          <w:szCs w:val="28"/>
+        </w:rPr>
+        <w:t xml:space="preserve"> improve on previous developments in this area. The first experiment involved using</w:t>
+      </w:r>
+      <w:r>
+        <w:rPr>
+          <w:sz w:val="28"/>
+          <w:szCs w:val="28"/>
         </w:rPr>
         <w:t xml:space="preserve"> the</w:t>
       </w:r>
@@ -2284,7 +2441,6 @@
         <w:rPr>
           <w:sz w:val="28"/>
           <w:szCs w:val="28"/>
-          <w:lang/>
         </w:rPr>
         <w:t xml:space="preserve"> U2-NET architecture for both mandible segmentation and tooth measurement</w:t>
       </w:r>
@@ -2292,7 +2448,6 @@
         <w:rPr>
           <w:sz w:val="28"/>
           <w:szCs w:val="28"/>
-          <w:lang/>
         </w:rPr>
         <w:t>s and comparing this to U-NET</w:t>
       </w:r>
@@ -2300,7 +2455,6 @@
         <w:rPr>
           <w:sz w:val="28"/>
           <w:szCs w:val="28"/>
-          <w:lang/>
         </w:rPr>
         <w:t>.</w:t>
       </w:r>
@@ -2308,7 +2462,6 @@
         <w:rPr>
           <w:sz w:val="28"/>
           <w:szCs w:val="28"/>
-          <w:lang/>
         </w:rPr>
         <w:t xml:space="preserve"> Regarding mandible segmentation, an F</w:t>
       </w:r>
@@ -2316,7 +2469,6 @@
         <w:rPr>
           <w:sz w:val="28"/>
           <w:szCs w:val="28"/>
-          <w:lang/>
         </w:rPr>
         <w:t>1</w:t>
       </w:r>
@@ -2324,7 +2476,6 @@
         <w:rPr>
           <w:sz w:val="28"/>
           <w:szCs w:val="28"/>
-          <w:lang/>
         </w:rPr>
         <w:t xml:space="preserve"> </w:t>
       </w:r>
@@ -2332,7 +2483,6 @@
         <w:rPr>
           <w:sz w:val="28"/>
           <w:szCs w:val="28"/>
-          <w:lang/>
         </w:rPr>
         <w:t>score of 95% was achieved for U2-NET, which is a marginal improvement over the 94% of U-NET. This result has been deemed satisfactory and most future efforts have been focused on the tooth measurement problem.</w:t>
       </w:r>
@@ -2342,14 +2492,12 @@
         <w:rPr>
           <w:sz w:val="28"/>
           <w:szCs w:val="28"/>
-          <w:lang/>
-        </w:rPr>
-      </w:pPr>
-      <w:r>
-        <w:rPr>
-          <w:sz w:val="28"/>
-          <w:szCs w:val="28"/>
-          <w:lang/>
+        </w:rPr>
+      </w:pPr>
+      <w:r>
+        <w:rPr>
+          <w:sz w:val="28"/>
+          <w:szCs w:val="28"/>
         </w:rPr>
         <w:t xml:space="preserve">The first experiment was based on simple segmentation models such as those listed before. After segmenting individual teeth, </w:t>
       </w:r>
@@ -2357,7 +2505,6 @@
         <w:rPr>
           <w:sz w:val="28"/>
           <w:szCs w:val="28"/>
-          <w:lang/>
         </w:rPr>
         <w:t>some erosion was done in order to better delineate the teeth. Then, in order to get measurements, the connex comp</w:t>
       </w:r>
@@ -2365,7 +2512,6 @@
         <w:rPr>
           <w:sz w:val="28"/>
           <w:szCs w:val="28"/>
-          <w:lang/>
         </w:rPr>
         <w:t>o</w:t>
       </w:r>
@@ -2373,7 +2519,6 @@
         <w:rPr>
           <w:sz w:val="28"/>
           <w:szCs w:val="28"/>
-          <w:lang/>
         </w:rPr>
         <w:t>nents were separated.</w:t>
       </w:r>
@@ -2382,7 +2527,6 @@
           <w:noProof/>
           <w:sz w:val="28"/>
           <w:szCs w:val="28"/>
-          <w:lang/>
         </w:rPr>
         <w:t xml:space="preserve"> </w:t>
       </w:r>
@@ -2392,7 +2536,6 @@
         <w:rPr>
           <w:sz w:val="28"/>
           <w:szCs w:val="28"/>
-          <w:lang/>
         </w:rPr>
       </w:pPr>
       <w:r>
@@ -2400,7 +2543,6 @@
           <w:noProof/>
           <w:sz w:val="28"/>
           <w:szCs w:val="28"/>
-          <w:lang/>
         </w:rPr>
         <w:drawing>
           <wp:anchor distT="0" distB="0" distL="114300" distR="114300" simplePos="0" relativeHeight="251659264" behindDoc="1" locked="0" layoutInCell="1" allowOverlap="1" wp14:anchorId="5C952D6B" wp14:editId="0DBA8866">
@@ -2460,7 +2602,6 @@
           <w:noProof/>
           <w:sz w:val="28"/>
           <w:szCs w:val="28"/>
-          <w:lang/>
         </w:rPr>
         <w:drawing>
           <wp:anchor distT="0" distB="0" distL="114300" distR="114300" simplePos="0" relativeHeight="251658240" behindDoc="1" locked="0" layoutInCell="1" allowOverlap="1" wp14:anchorId="7382BB72" wp14:editId="059DB1CC">
@@ -2524,34 +2665,30 @@
         <w:rPr>
           <w:sz w:val="28"/>
           <w:szCs w:val="28"/>
-          <w:lang/>
-        </w:rPr>
-      </w:pPr>
-    </w:p>
-    <w:p>
-      <w:pPr>
-        <w:rPr>
-          <w:sz w:val="28"/>
-          <w:szCs w:val="28"/>
-          <w:lang/>
-        </w:rPr>
-      </w:pPr>
-    </w:p>
-    <w:p>
-      <w:pPr>
-        <w:rPr>
-          <w:sz w:val="28"/>
-          <w:szCs w:val="28"/>
-          <w:lang/>
-        </w:rPr>
-      </w:pPr>
-    </w:p>
-    <w:p>
-      <w:pPr>
-        <w:rPr>
-          <w:sz w:val="28"/>
-          <w:szCs w:val="28"/>
-          <w:lang/>
+        </w:rPr>
+      </w:pPr>
+    </w:p>
+    <w:p>
+      <w:pPr>
+        <w:rPr>
+          <w:sz w:val="28"/>
+          <w:szCs w:val="28"/>
+        </w:rPr>
+      </w:pPr>
+    </w:p>
+    <w:p>
+      <w:pPr>
+        <w:rPr>
+          <w:sz w:val="28"/>
+          <w:szCs w:val="28"/>
+        </w:rPr>
+      </w:pPr>
+    </w:p>
+    <w:p>
+      <w:pPr>
+        <w:rPr>
+          <w:sz w:val="28"/>
+          <w:szCs w:val="28"/>
         </w:rPr>
       </w:pPr>
       <w:r>
@@ -2559,9 +2696,7 @@
           <w:noProof/>
           <w:sz w:val="28"/>
           <w:szCs w:val="28"/>
-          <w:lang/>
-        </w:rPr>
-        <w:lastRenderedPageBreak/>
+        </w:rPr>
         <w:drawing>
           <wp:anchor distT="0" distB="0" distL="114300" distR="114300" simplePos="0" relativeHeight="251660288" behindDoc="0" locked="0" layoutInCell="1" allowOverlap="1" wp14:anchorId="1E07EA68" wp14:editId="50A6FDDD">
             <wp:simplePos x="0" y="0"/>
@@ -2616,7 +2751,6 @@
         <w:rPr>
           <w:sz w:val="28"/>
           <w:szCs w:val="28"/>
-          <w:lang/>
         </w:rPr>
         <w:t>For consistency’s sake the F1 score for this experiment is</w:t>
       </w:r>
@@ -2624,7 +2758,6 @@
         <w:rPr>
           <w:sz w:val="28"/>
           <w:szCs w:val="28"/>
-          <w:lang/>
         </w:rPr>
         <w:t xml:space="preserve"> around</w:t>
       </w:r>
@@ -2632,7 +2765,6 @@
         <w:rPr>
           <w:sz w:val="28"/>
           <w:szCs w:val="28"/>
-          <w:lang/>
         </w:rPr>
         <w:t xml:space="preserve"> 95%</w:t>
       </w:r>
@@ -2640,7 +2772,6 @@
         <w:rPr>
           <w:sz w:val="28"/>
           <w:szCs w:val="28"/>
-          <w:lang/>
         </w:rPr>
         <w:t xml:space="preserve"> for both U-NET and U2-NET architectures</w:t>
       </w:r>
@@ -2648,7 +2779,6 @@
         <w:rPr>
           <w:sz w:val="28"/>
           <w:szCs w:val="28"/>
-          <w:lang/>
         </w:rPr>
         <w:t>.</w:t>
       </w:r>
@@ -2656,7 +2786,6 @@
         <w:rPr>
           <w:sz w:val="28"/>
           <w:szCs w:val="28"/>
-          <w:lang/>
         </w:rPr>
         <w:t xml:space="preserve"> </w:t>
       </w:r>
@@ -2664,7 +2793,6 @@
         <w:rPr>
           <w:sz w:val="28"/>
           <w:szCs w:val="28"/>
-          <w:lang/>
         </w:rPr>
         <w:t>However, the</w:t>
       </w:r>
@@ -2672,31 +2800,13 @@
         <w:rPr>
           <w:sz w:val="28"/>
           <w:szCs w:val="28"/>
-          <w:lang/>
-        </w:rPr>
-        <w:t xml:space="preserve"> F1 score or other segmentation metrics </w:t>
-      </w:r>
-      <w:r>
-        <w:rPr>
-          <w:sz w:val="28"/>
-          <w:szCs w:val="28"/>
-          <w:lang/>
-        </w:rPr>
-        <w:t>would not be very telling</w:t>
-      </w:r>
-      <w:r>
-        <w:rPr>
-          <w:sz w:val="28"/>
-          <w:szCs w:val="28"/>
-          <w:lang/>
-        </w:rPr>
-        <w:t xml:space="preserve"> for this particular approach, </w:t>
-      </w:r>
-      <w:r>
-        <w:rPr>
-          <w:sz w:val="28"/>
-          <w:szCs w:val="28"/>
-          <w:lang/>
+        </w:rPr>
+        <w:t xml:space="preserve"> F1 score or other segmentation metrics would not be very telling for this particular approach, </w:t>
+      </w:r>
+      <w:r>
+        <w:rPr>
+          <w:sz w:val="28"/>
+          <w:szCs w:val="28"/>
         </w:rPr>
         <w:t>as any segmented connection between two teeth would lead to the algorithm measuring them together.</w:t>
       </w:r>
@@ -2704,7 +2814,6 @@
         <w:rPr>
           <w:sz w:val="28"/>
           <w:szCs w:val="28"/>
-          <w:lang/>
         </w:rPr>
         <w:t xml:space="preserve"> A more appropriate metric would be measuring the ratio between the predicted number of teeth and the actual number of teeth.</w:t>
       </w:r>
@@ -2712,7 +2821,6 @@
         <w:rPr>
           <w:sz w:val="28"/>
           <w:szCs w:val="28"/>
-          <w:lang/>
         </w:rPr>
         <w:t xml:space="preserve"> On the validation dataset, this method managed to detect 514 out of 796 teeth, divided between 28 images.</w:t>
       </w:r>
@@ -2720,23 +2828,37 @@
         <w:rPr>
           <w:sz w:val="28"/>
           <w:szCs w:val="28"/>
-          <w:lang/>
-        </w:rPr>
-        <w:t xml:space="preserve"> The ratio is, therefore, 64%  </w:t>
-      </w:r>
-      <w:r>
-        <w:rPr>
-          <w:sz w:val="28"/>
-          <w:szCs w:val="28"/>
-          <w:lang/>
-        </w:rPr>
-        <w:t xml:space="preserve"> This ratio might seem like an oversimplifcation of the evaluation process, but upon viewing the model results, it becomes clear that the measurements are nearly perfect everywhere and that a tooth rarely gets segmented where there is none. Therefore, the main challenge is getting the model to segment teeth that are very </w:t>
-      </w:r>
-      <w:r>
-        <w:rPr>
-          <w:sz w:val="28"/>
-          <w:szCs w:val="28"/>
-          <w:lang/>
+        </w:rPr>
+        <w:t xml:space="preserve"> The ratio is, therefore, 64%</w:t>
+      </w:r>
+      <w:r>
+        <w:rPr>
+          <w:sz w:val="28"/>
+          <w:szCs w:val="28"/>
+          <w:lang/>
+        </w:rPr>
+        <w:t xml:space="preserve">. </w:t>
+      </w:r>
+      <w:proofErr w:type="gramStart"/>
+      <w:r>
+        <w:rPr>
+          <w:sz w:val="28"/>
+          <w:szCs w:val="28"/>
+        </w:rPr>
+        <w:t>This</w:t>
+      </w:r>
+      <w:proofErr w:type="gramEnd"/>
+      <w:r>
+        <w:rPr>
+          <w:sz w:val="28"/>
+          <w:szCs w:val="28"/>
+        </w:rPr>
+        <w:t xml:space="preserve"> ratio might seem like an oversimplifcation of the evaluation process, but upon viewing the model results, it becomes clear that the measurements are nearly perfect everywhere and that a tooth rarely gets segmented where there is none. Therefore, the main challenge is getting the model to segment teeth that are very </w:t>
+      </w:r>
+      <w:r>
+        <w:rPr>
+          <w:sz w:val="28"/>
+          <w:szCs w:val="28"/>
         </w:rPr>
         <w:t>near to each other separately. The following image illustrates this point.</w:t>
       </w:r>
@@ -2746,32 +2868,29 @@
         <w:rPr>
           <w:sz w:val="28"/>
           <w:szCs w:val="28"/>
-          <w:lang/>
-        </w:rPr>
-      </w:pPr>
-    </w:p>
-    <w:p>
-      <w:pPr>
-        <w:rPr>
-          <w:sz w:val="28"/>
-          <w:szCs w:val="28"/>
-          <w:lang/>
-        </w:rPr>
-      </w:pPr>
-    </w:p>
-    <w:p>
-      <w:pPr>
-        <w:rPr>
-          <w:sz w:val="28"/>
-          <w:szCs w:val="28"/>
-          <w:lang/>
-        </w:rPr>
-      </w:pPr>
-      <w:r>
-        <w:rPr>
-          <w:sz w:val="28"/>
-          <w:szCs w:val="28"/>
-          <w:lang/>
+        </w:rPr>
+      </w:pPr>
+    </w:p>
+    <w:p>
+      <w:pPr>
+        <w:rPr>
+          <w:sz w:val="28"/>
+          <w:szCs w:val="28"/>
+        </w:rPr>
+      </w:pPr>
+    </w:p>
+    <w:p>
+      <w:pPr>
+        <w:rPr>
+          <w:sz w:val="28"/>
+          <w:szCs w:val="28"/>
+          <w:lang/>
+        </w:rPr>
+      </w:pPr>
+      <w:r>
+        <w:rPr>
+          <w:sz w:val="28"/>
+          <w:szCs w:val="28"/>
         </w:rPr>
         <w:t>It</w:t>
       </w:r>
@@ -2786,7 +2905,6 @@
         <w:rPr>
           <w:sz w:val="28"/>
           <w:szCs w:val="28"/>
-          <w:lang/>
         </w:rPr>
         <w:t xml:space="preserve"> slightly</w:t>
       </w:r>
@@ -2801,9 +2919,16 @@
         <w:rPr>
           <w:sz w:val="28"/>
           <w:szCs w:val="28"/>
-          <w:lang/>
-        </w:rPr>
-        <w:t>, by 1%</w:t>
+        </w:rPr>
+        <w:t xml:space="preserve">, by </w:t>
+      </w:r>
+      <w:r>
+        <w:rPr>
+          <w:sz w:val="28"/>
+          <w:szCs w:val="28"/>
+        </w:rPr>
+        <w:lastRenderedPageBreak/>
+        <w:t>1%</w:t>
       </w:r>
       <w:r>
         <w:rPr>
@@ -2816,7 +2941,6 @@
         <w:rPr>
           <w:sz w:val="28"/>
           <w:szCs w:val="28"/>
-          <w:lang/>
         </w:rPr>
         <w:t>Once again, this is</w:t>
       </w:r>
@@ -2825,26 +2949,454 @@
           <w:sz w:val="28"/>
           <w:szCs w:val="28"/>
         </w:rPr>
-        <w:t xml:space="preserve"> due to the fact that individual teeth measurements require precise boundaries between the teeth.</w:t>
-      </w:r>
-    </w:p>
-    <w:p>
-      <w:pPr>
-        <w:rPr>
-          <w:sz w:val="28"/>
-          <w:szCs w:val="28"/>
-          <w:lang/>
-        </w:rPr>
-      </w:pPr>
-    </w:p>
-    <w:p>
-      <w:pPr>
-        <w:rPr>
-          <w:sz w:val="28"/>
-          <w:szCs w:val="28"/>
-          <w:lang/>
-        </w:rPr>
-      </w:pPr>
+        <w:t xml:space="preserve"> </w:t>
+      </w:r>
+      <w:proofErr w:type="gramStart"/>
+      <w:r>
+        <w:rPr>
+          <w:sz w:val="28"/>
+          <w:szCs w:val="28"/>
+        </w:rPr>
+        <w:t>due to the fact that</w:t>
+      </w:r>
+      <w:proofErr w:type="gramEnd"/>
+      <w:r>
+        <w:rPr>
+          <w:sz w:val="28"/>
+          <w:szCs w:val="28"/>
+        </w:rPr>
+        <w:t xml:space="preserve"> individual teeth measurements require precise boundaries between the teeth.</w:t>
+      </w:r>
+    </w:p>
+    <w:p>
+      <w:pPr>
+        <w:rPr>
+          <w:sz w:val="28"/>
+          <w:szCs w:val="28"/>
+          <w:lang/>
+        </w:rPr>
+      </w:pPr>
+    </w:p>
+    <w:p>
+      <w:pPr>
+        <w:rPr>
+          <w:b/>
+          <w:bCs/>
+          <w:sz w:val="28"/>
+          <w:szCs w:val="28"/>
+          <w:lang/>
+        </w:rPr>
+      </w:pPr>
+      <w:r>
+        <w:rPr>
+          <w:b/>
+          <w:bCs/>
+          <w:sz w:val="28"/>
+          <w:szCs w:val="28"/>
+          <w:lang/>
+        </w:rPr>
+        <w:t xml:space="preserve">4.2 </w:t>
+      </w:r>
+    </w:p>
+    <w:p>
+      <w:pPr>
+        <w:rPr>
+          <w:b/>
+          <w:bCs/>
+          <w:sz w:val="28"/>
+          <w:szCs w:val="28"/>
+          <w:lang/>
+        </w:rPr>
+      </w:pPr>
+      <w:r>
+        <w:rPr>
+          <w:b/>
+          <w:bCs/>
+          <w:sz w:val="28"/>
+          <w:szCs w:val="28"/>
+          <w:lang/>
+        </w:rPr>
+        <w:t>SAM</w:t>
+      </w:r>
+    </w:p>
+    <w:p>
+      <w:pPr>
+        <w:rPr>
+          <w:sz w:val="28"/>
+          <w:szCs w:val="28"/>
+          <w:lang/>
+        </w:rPr>
+      </w:pPr>
+      <w:r>
+        <w:rPr>
+          <w:sz w:val="28"/>
+          <w:szCs w:val="28"/>
+        </w:rPr>
+        <w:t xml:space="preserve">Since the main problem was the segmentation of the boundaries between the teeth, </w:t>
+      </w:r>
+      <w:r>
+        <w:rPr>
+          <w:sz w:val="28"/>
+          <w:szCs w:val="28"/>
+        </w:rPr>
+        <w:t xml:space="preserve">the next investigated approach was to try giving the model a prompt for how many teeth should be measured. The SAM model was ideal for this, since it can accept bounding boxes as prompts. In order for this to work, a model for providing it with bounding boxes had to be trained. Also, a new </w:t>
+      </w:r>
+      <w:proofErr w:type="gramStart"/>
+      <w:r>
+        <w:rPr>
+          <w:sz w:val="28"/>
+          <w:szCs w:val="28"/>
+        </w:rPr>
+        <w:t>dataset</w:t>
+      </w:r>
+      <w:proofErr w:type="gramEnd"/>
+      <w:r>
+        <w:rPr>
+          <w:sz w:val="28"/>
+          <w:szCs w:val="28"/>
+        </w:rPr>
+        <w:t xml:space="preserve"> had to be created based on the already existing </w:t>
+      </w:r>
+      <w:r>
+        <w:rPr>
+          <w:sz w:val="28"/>
+          <w:szCs w:val="28"/>
+          <w:lang/>
+        </w:rPr>
+        <w:t>masks</w:t>
+      </w:r>
+      <w:r>
+        <w:rPr>
+          <w:sz w:val="28"/>
+          <w:szCs w:val="28"/>
+        </w:rPr>
+        <w:t>. Therefore, using the same erosion and connex component separation method as before, bounding boxes were extracted from the ground truth masks. A YOLOv8 model was trained on this new dataset</w:t>
+      </w:r>
+      <w:r>
+        <w:rPr>
+          <w:sz w:val="28"/>
+          <w:szCs w:val="28"/>
+          <w:lang/>
+        </w:rPr>
+        <w:t>.</w:t>
+      </w:r>
+      <w:r>
+        <w:rPr>
+          <w:sz w:val="28"/>
+          <w:szCs w:val="28"/>
+          <w:lang/>
+        </w:rPr>
+        <w:t xml:space="preserve"> It achieved a mean average precision of 93%.</w:t>
+      </w:r>
+    </w:p>
+    <w:p>
+      <w:pPr>
+        <w:rPr>
+          <w:sz w:val="28"/>
+          <w:szCs w:val="28"/>
+          <w:lang/>
+        </w:rPr>
+      </w:pPr>
+      <w:r>
+        <w:rPr>
+          <w:noProof/>
+          <w:sz w:val="28"/>
+          <w:szCs w:val="28"/>
+          <w:lang/>
+        </w:rPr>
+        <w:drawing>
+          <wp:inline distT="0" distB="0" distL="0" distR="0" wp14:anchorId="7D2BC25C" wp14:editId="2507C64D">
+            <wp:extent cx="5715000" cy="3810000"/>
+            <wp:effectExtent l="0" t="0" r="0" b="0"/>
+            <wp:docPr id="1926037445" name="Picture 1" descr="A graph of a graph&#10;&#10;Description automatically generated"/>
+            <wp:cNvGraphicFramePr>
+              <a:graphicFrameLocks xmlns:a="http://schemas.openxmlformats.org/drawingml/2006/main" noChangeAspect="1"/>
+            </wp:cNvGraphicFramePr>
+            <a:graphic xmlns:a="http://schemas.openxmlformats.org/drawingml/2006/main">
+              <a:graphicData uri="http://schemas.openxmlformats.org/drawingml/2006/picture">
+                <pic:pic xmlns:pic="http://schemas.openxmlformats.org/drawingml/2006/picture">
+                  <pic:nvPicPr>
+                    <pic:cNvPr id="1926037445" name="Picture 1" descr="A graph of a graph&#10;&#10;Description automatically generated"/>
+                    <pic:cNvPicPr/>
+                  </pic:nvPicPr>
+                  <pic:blipFill>
+                    <a:blip r:embed="rId9" cstate="print">
+                      <a:extLst>
+                        <a:ext uri="{28A0092B-C50C-407E-A947-70E740481C1C}">
+                          <a14:useLocalDpi xmlns:a14="http://schemas.microsoft.com/office/drawing/2010/main" val="0"/>
+                        </a:ext>
+                      </a:extLst>
+                    </a:blip>
+                    <a:stretch>
+                      <a:fillRect/>
+                    </a:stretch>
+                  </pic:blipFill>
+                  <pic:spPr>
+                    <a:xfrm>
+                      <a:off x="0" y="0"/>
+                      <a:ext cx="5715000" cy="3810000"/>
+                    </a:xfrm>
+                    <a:prstGeom prst="rect">
+                      <a:avLst/>
+                    </a:prstGeom>
+                  </pic:spPr>
+                </pic:pic>
+              </a:graphicData>
+            </a:graphic>
+          </wp:inline>
+        </w:drawing>
+      </w:r>
+    </w:p>
+    <w:p>
+      <w:pPr>
+        <w:rPr>
+          <w:sz w:val="28"/>
+          <w:szCs w:val="28"/>
+          <w:lang/>
+        </w:rPr>
+      </w:pPr>
+    </w:p>
+    <w:p>
+      <w:pPr>
+        <w:rPr>
+          <w:sz w:val="28"/>
+          <w:szCs w:val="28"/>
+          <w:lang/>
+        </w:rPr>
+      </w:pPr>
+    </w:p>
+    <w:p>
+      <w:pPr>
+        <w:rPr>
+          <w:sz w:val="28"/>
+          <w:szCs w:val="28"/>
+          <w:lang/>
+        </w:rPr>
+      </w:pPr>
+    </w:p>
+    <w:p>
+      <w:pPr>
+        <w:rPr>
+          <w:sz w:val="28"/>
+          <w:szCs w:val="28"/>
+          <w:lang/>
+        </w:rPr>
+      </w:pPr>
+    </w:p>
+    <w:p>
+      <w:pPr>
+        <w:rPr>
+          <w:sz w:val="28"/>
+          <w:szCs w:val="28"/>
+          <w:lang/>
+        </w:rPr>
+      </w:pPr>
+    </w:p>
+    <w:p>
+      <w:pPr>
+        <w:rPr>
+          <w:sz w:val="28"/>
+          <w:szCs w:val="28"/>
+          <w:lang/>
+        </w:rPr>
+      </w:pPr>
+    </w:p>
+    <w:p>
+      <w:pPr>
+        <w:rPr>
+          <w:sz w:val="28"/>
+          <w:szCs w:val="28"/>
+          <w:lang/>
+        </w:rPr>
+      </w:pPr>
+      <w:r>
+        <w:rPr>
+          <w:noProof/>
+          <w:sz w:val="28"/>
+          <w:szCs w:val="28"/>
+          <w:lang/>
+        </w:rPr>
+        <w:drawing>
+          <wp:anchor distT="0" distB="0" distL="114300" distR="114300" simplePos="0" relativeHeight="251661312" behindDoc="0" locked="0" layoutInCell="1" allowOverlap="1" wp14:anchorId="1D7F155C" wp14:editId="505ACD35">
+            <wp:simplePos x="0" y="0"/>
+            <wp:positionH relativeFrom="column">
+              <wp:posOffset>579120</wp:posOffset>
+            </wp:positionH>
+            <wp:positionV relativeFrom="paragraph">
+              <wp:posOffset>213360</wp:posOffset>
+            </wp:positionV>
+            <wp:extent cx="4191000" cy="1757444"/>
+            <wp:effectExtent l="0" t="0" r="3810" b="0"/>
+            <wp:wrapTopAndBottom/>
+            <wp:docPr id="589048000" name="Picture 2" descr="A x-ray of a person's teeth&#10;&#10;Description automatically generated"/>
+            <wp:cNvGraphicFramePr>
+              <a:graphicFrameLocks xmlns:a="http://schemas.openxmlformats.org/drawingml/2006/main" noChangeAspect="1"/>
+            </wp:cNvGraphicFramePr>
+            <a:graphic xmlns:a="http://schemas.openxmlformats.org/drawingml/2006/main">
+              <a:graphicData uri="http://schemas.openxmlformats.org/drawingml/2006/picture">
+                <pic:pic xmlns:pic="http://schemas.openxmlformats.org/drawingml/2006/picture">
+                  <pic:nvPicPr>
+                    <pic:cNvPr id="589048000" name="Picture 2" descr="A x-ray of a person's teeth&#10;&#10;Description automatically generated"/>
+                    <pic:cNvPicPr/>
+                  </pic:nvPicPr>
+                  <pic:blipFill>
+                    <a:blip r:embed="rId10" cstate="print">
+                      <a:extLst>
+                        <a:ext uri="{28A0092B-C50C-407E-A947-70E740481C1C}">
+                          <a14:useLocalDpi xmlns:a14="http://schemas.microsoft.com/office/drawing/2010/main" val="0"/>
+                        </a:ext>
+                      </a:extLst>
+                    </a:blip>
+                    <a:stretch>
+                      <a:fillRect/>
+                    </a:stretch>
+                  </pic:blipFill>
+                  <pic:spPr>
+                    <a:xfrm>
+                      <a:off x="0" y="0"/>
+                      <a:ext cx="4191000" cy="1757444"/>
+                    </a:xfrm>
+                    <a:prstGeom prst="rect">
+                      <a:avLst/>
+                    </a:prstGeom>
+                  </pic:spPr>
+                </pic:pic>
+              </a:graphicData>
+            </a:graphic>
+            <wp14:sizeRelH relativeFrom="margin">
+              <wp14:pctWidth>0</wp14:pctWidth>
+            </wp14:sizeRelH>
+            <wp14:sizeRelV relativeFrom="margin">
+              <wp14:pctHeight>0</wp14:pctHeight>
+            </wp14:sizeRelV>
+          </wp:anchor>
+        </w:drawing>
+      </w:r>
+    </w:p>
+    <w:p>
+      <w:pPr>
+        <w:rPr>
+          <w:sz w:val="28"/>
+          <w:szCs w:val="28"/>
+          <w:lang/>
+        </w:rPr>
+      </w:pPr>
+      <w:r>
+        <w:rPr>
+          <w:sz w:val="28"/>
+          <w:szCs w:val="28"/>
+          <w:lang/>
+        </w:rPr>
+        <w:t>It should be noted that, since some of the teeth were at an angle, the boxes could not be used as accurate measurements.</w:t>
+      </w:r>
+    </w:p>
+    <w:p>
+      <w:pPr>
+        <w:rPr>
+          <w:sz w:val="28"/>
+          <w:szCs w:val="28"/>
+          <w:lang/>
+        </w:rPr>
+      </w:pPr>
+    </w:p>
+    <w:p>
+      <w:pPr>
+        <w:rPr>
+          <w:sz w:val="28"/>
+          <w:szCs w:val="28"/>
+          <w:lang/>
+        </w:rPr>
+      </w:pPr>
+      <w:r>
+        <w:rPr>
+          <w:sz w:val="28"/>
+          <w:szCs w:val="28"/>
+          <w:lang/>
+        </w:rPr>
+        <w:t xml:space="preserve">The way the SAM model works is it encodes the image and the given prompt and then processes these with a lightweight decoder (can run in browser) to get the final segmentation. This opened up many possibilities for the overall project, </w:t>
+      </w:r>
+      <w:r>
+        <w:rPr>
+          <w:sz w:val="28"/>
+          <w:szCs w:val="28"/>
+          <w:lang/>
+        </w:rPr>
+        <w:t>starting from having a single stored encoding per image, making all algorithms running on it more efficient, to providing prompts in real-time for segmenting individual parts of an image.</w:t>
+      </w:r>
+    </w:p>
+    <w:p>
+      <w:pPr>
+        <w:rPr>
+          <w:sz w:val="28"/>
+          <w:szCs w:val="28"/>
+          <w:lang/>
+        </w:rPr>
+      </w:pPr>
+    </w:p>
+    <w:p>
+      <w:pPr>
+        <w:rPr>
+          <w:sz w:val="28"/>
+          <w:szCs w:val="28"/>
+          <w:lang/>
+        </w:rPr>
+      </w:pPr>
+      <w:r>
+        <w:rPr>
+          <w:sz w:val="28"/>
+          <w:szCs w:val="28"/>
+          <w:lang/>
+        </w:rPr>
+        <w:t>However, training the model turned out to be more of a challenge than</w:t>
+      </w:r>
+      <w:r>
+        <w:rPr>
+          <w:sz w:val="28"/>
+          <w:szCs w:val="28"/>
+          <w:lang/>
+        </w:rPr>
+        <w:t xml:space="preserve"> </w:t>
+      </w:r>
+      <w:r>
+        <w:rPr>
+          <w:sz w:val="28"/>
+          <w:szCs w:val="28"/>
+          <w:lang/>
+        </w:rPr>
+        <w:t>expected. The output of the model is a mask for each given prompt. Therefore, for an image of, say, 20 teeth, there would be 20 masks. Since the ground truth was not separated</w:t>
+      </w:r>
+      <w:r>
+        <w:rPr>
+          <w:sz w:val="28"/>
+          <w:szCs w:val="28"/>
+          <w:lang/>
+        </w:rPr>
+        <w:t xml:space="preserve"> </w:t>
+      </w:r>
+      <w:r>
+        <w:rPr>
+          <w:sz w:val="28"/>
+          <w:szCs w:val="28"/>
+          <w:lang/>
+        </w:rPr>
+        <w:t xml:space="preserve">this way, the 20 masks had to be </w:t>
+      </w:r>
+      <w:r>
+        <w:rPr>
+          <w:sz w:val="28"/>
+          <w:szCs w:val="28"/>
+          <w:lang/>
+        </w:rPr>
+        <w:t>combined somehow. The only differentiable operation for doing this would be adding them together.</w:t>
+      </w:r>
+      <w:r>
+        <w:rPr>
+          <w:sz w:val="28"/>
+          <w:szCs w:val="28"/>
+          <w:lang/>
+        </w:rPr>
+        <w:t xml:space="preserve"> A further </w:t>
+      </w:r>
       <w:r>
         <w:rPr>
           <w:sz w:val="28"/>
@@ -2852,94 +3404,488 @@
           <w:lang/>
         </w:rPr>
         <w:lastRenderedPageBreak/>
-        <w:t xml:space="preserve">Since the main problem was the segmentation of the boundaries between the teeth, </w:t>
-      </w:r>
-      <w:r>
-        <w:rPr>
-          <w:sz w:val="28"/>
-          <w:szCs w:val="28"/>
-          <w:lang/>
-        </w:rPr>
-        <w:t>the next investigated approach was to try giving the model a prompt for how many teeth should be measured. The SAM model was ideal for this, since it can accept bounding boxes as prompts. In order for this to work, a model for providing it with bounding boxes had to be trained. Also, a new dataset had to be created based on the already existing segmentation. Therefore, using the same erosion and connex component separation method as before, bounding boxes were extracted from the ground truth masks. A YOLOv8 model was trained on this new dataset</w:t>
-      </w:r>
-    </w:p>
-    <w:p>
-      <w:pPr>
-        <w:rPr>
-          <w:sz w:val="28"/>
-          <w:szCs w:val="28"/>
-          <w:lang/>
-        </w:rPr>
-      </w:pPr>
-    </w:p>
-    <w:p>
-      <w:pPr>
-        <w:rPr>
-          <w:sz w:val="28"/>
-          <w:szCs w:val="28"/>
-        </w:rPr>
-      </w:pPr>
-      <w:r>
-        <w:rPr>
-          <w:sz w:val="28"/>
-          <w:szCs w:val="28"/>
-        </w:rPr>
-        <w:t>*</w:t>
-      </w:r>
-      <w:r>
-        <w:rPr>
-          <w:sz w:val="28"/>
-          <w:szCs w:val="28"/>
-        </w:rPr>
-        <w:t>For now, some remarks during training.</w:t>
-      </w:r>
-    </w:p>
-    <w:p>
-      <w:pPr>
-        <w:rPr>
-          <w:sz w:val="28"/>
-          <w:szCs w:val="28"/>
-        </w:rPr>
-      </w:pPr>
-      <w:r>
-        <w:rPr>
-          <w:sz w:val="28"/>
-          <w:szCs w:val="28"/>
-        </w:rPr>
-        <w:t>I had great hopes for using the SAM model combined with prompts from YOLO, but so far it hasn’t turned out great. Using soft thresholding with the sigmoid function makes the decoder forget to segment teeth that have overlapping segmentation masks. Not using thresholding makes it unable to recognize boundaries  between instances that have overlap. This is due to the fact that instead of returning a single segmentation mask, the model return a set of masks I have to then add along the detection axis to get the full mask. There is overlap in the central teeth, where the boundaries are very fine. Havng watched the predictions during training, this is the best intuitive explanation I could find for why this approach is performing poorly.</w:t>
-      </w:r>
-    </w:p>
-    <w:p>
-      <w:pPr>
-        <w:rPr>
-          <w:sz w:val="28"/>
-          <w:szCs w:val="28"/>
-        </w:rPr>
-      </w:pPr>
-      <w:r>
-        <w:rPr>
-          <w:sz w:val="28"/>
-          <w:szCs w:val="28"/>
-        </w:rPr>
-        <w:t>Oriented bounding boxes, on the other hand, have been surprisingly effective. The regular bounding boxes didn’t have orientation and therefore had some overlap between teeth that were heavily angled. Current status: comparing the angled bounding boxes with the unet model. I also have to look into GNNs.</w:t>
-      </w:r>
-    </w:p>
-    <w:p>
-      <w:pPr>
-        <w:rPr>
-          <w:sz w:val="28"/>
-          <w:szCs w:val="28"/>
-        </w:rPr>
-      </w:pPr>
-    </w:p>
-    <w:p>
-      <w:pPr>
-        <w:rPr>
-          <w:sz w:val="28"/>
-          <w:szCs w:val="28"/>
-          <w:lang/>
-        </w:rPr>
-      </w:pPr>
+        <w:t>problem was the fact that some boudning boxes contained parts of more than one tooth.</w:t>
+      </w:r>
+    </w:p>
+    <w:p>
+      <w:pPr>
+        <w:rPr>
+          <w:sz w:val="28"/>
+          <w:szCs w:val="28"/>
+          <w:lang/>
+        </w:rPr>
+      </w:pPr>
+    </w:p>
+    <w:p>
+      <w:pPr>
+        <w:rPr>
+          <w:sz w:val="28"/>
+          <w:szCs w:val="28"/>
+          <w:lang/>
+        </w:rPr>
+      </w:pPr>
+      <w:r>
+        <w:rPr>
+          <w:sz w:val="28"/>
+          <w:szCs w:val="28"/>
+          <w:lang/>
+        </w:rPr>
+        <w:t xml:space="preserve">A variety of loss functions and adjustments were tried. Binary crossentropy combined </w:t>
+      </w:r>
+      <w:r>
+        <w:rPr>
+          <w:sz w:val="28"/>
+          <w:szCs w:val="28"/>
+          <w:lang/>
+        </w:rPr>
+        <w:t>with sigmoid soft thresholding led the model to learn to segment the entire image. A hypothesis for this behavior is that overlapping pixels would get values closer to 1, whereas the ones with no overlap would get 0.7, which means overlapping is better than correctly segmented.</w:t>
+      </w:r>
+    </w:p>
+    <w:p>
+      <w:pPr>
+        <w:rPr>
+          <w:sz w:val="28"/>
+          <w:szCs w:val="28"/>
+          <w:lang/>
+        </w:rPr>
+      </w:pPr>
+    </w:p>
+    <w:p>
+      <w:pPr>
+        <w:rPr>
+          <w:sz w:val="28"/>
+          <w:szCs w:val="28"/>
+          <w:lang/>
+        </w:rPr>
+      </w:pPr>
+      <w:r>
+        <w:rPr>
+          <w:sz w:val="28"/>
+          <w:szCs w:val="28"/>
+          <w:lang/>
+        </w:rPr>
+        <w:t xml:space="preserve">Mean squared error led to the model learning to </w:t>
+      </w:r>
+      <w:r>
+        <w:rPr>
+          <w:sz w:val="28"/>
+          <w:szCs w:val="28"/>
+          <w:lang/>
+        </w:rPr>
+        <w:t>segment too little, possibly due to oversensitivity to the overlapping pixels. This can be seen in the following image, where the prediction is to the left and the ground truth is to the right.</w:t>
+      </w:r>
+    </w:p>
+    <w:p>
+      <w:pPr>
+        <w:rPr>
+          <w:sz w:val="28"/>
+          <w:szCs w:val="28"/>
+          <w:lang/>
+        </w:rPr>
+      </w:pPr>
+      <w:r>
+        <w:rPr>
+          <w:noProof/>
+          <w:sz w:val="28"/>
+          <w:szCs w:val="28"/>
+          <w:lang/>
+        </w:rPr>
+        <w:drawing>
+          <wp:inline distT="0" distB="0" distL="0" distR="0" wp14:anchorId="443B2D97" wp14:editId="7EADFAB3">
+            <wp:extent cx="5943600" cy="2395855"/>
+            <wp:effectExtent l="0" t="0" r="0" b="4445"/>
+            <wp:docPr id="381591225" name="Picture 3" descr="Yellow and purple background with white lines&#10;&#10;Description automatically generated"/>
+            <wp:cNvGraphicFramePr>
+              <a:graphicFrameLocks xmlns:a="http://schemas.openxmlformats.org/drawingml/2006/main" noChangeAspect="1"/>
+            </wp:cNvGraphicFramePr>
+            <a:graphic xmlns:a="http://schemas.openxmlformats.org/drawingml/2006/main">
+              <a:graphicData uri="http://schemas.openxmlformats.org/drawingml/2006/picture">
+                <pic:pic xmlns:pic="http://schemas.openxmlformats.org/drawingml/2006/picture">
+                  <pic:nvPicPr>
+                    <pic:cNvPr id="381591225" name="Picture 3" descr="Yellow and purple background with white lines&#10;&#10;Description automatically generated"/>
+                    <pic:cNvPicPr/>
+                  </pic:nvPicPr>
+                  <pic:blipFill>
+                    <a:blip r:embed="rId11" cstate="print">
+                      <a:extLst>
+                        <a:ext uri="{28A0092B-C50C-407E-A947-70E740481C1C}">
+                          <a14:useLocalDpi xmlns:a14="http://schemas.microsoft.com/office/drawing/2010/main" val="0"/>
+                        </a:ext>
+                      </a:extLst>
+                    </a:blip>
+                    <a:stretch>
+                      <a:fillRect/>
+                    </a:stretch>
+                  </pic:blipFill>
+                  <pic:spPr>
+                    <a:xfrm>
+                      <a:off x="0" y="0"/>
+                      <a:ext cx="5943600" cy="2395855"/>
+                    </a:xfrm>
+                    <a:prstGeom prst="rect">
+                      <a:avLst/>
+                    </a:prstGeom>
+                  </pic:spPr>
+                </pic:pic>
+              </a:graphicData>
+            </a:graphic>
+          </wp:inline>
+        </w:drawing>
+      </w:r>
+    </w:p>
+    <w:p>
+      <w:pPr>
+        <w:rPr>
+          <w:sz w:val="28"/>
+          <w:szCs w:val="28"/>
+          <w:lang/>
+        </w:rPr>
+      </w:pPr>
+      <w:r>
+        <w:rPr>
+          <w:sz w:val="28"/>
+          <w:szCs w:val="28"/>
+          <w:lang/>
+        </w:rPr>
+        <w:t xml:space="preserve"> </w:t>
+      </w:r>
+    </w:p>
+    <w:p>
+      <w:pPr>
+        <w:rPr>
+          <w:sz w:val="28"/>
+          <w:szCs w:val="28"/>
+          <w:lang/>
+        </w:rPr>
+      </w:pPr>
+      <w:r>
+        <w:rPr>
+          <w:sz w:val="28"/>
+          <w:szCs w:val="28"/>
+          <w:lang/>
+        </w:rPr>
+        <w:t>Training in batches was not possible, because different images had different output shapes based on the number of segmented teeth. However, gradient accumulation was still possible, and it was used to more closely approximate the gradient of the entire dataset. This was tried with both loss functions mentioned above, but did not improve the outcome.</w:t>
+      </w:r>
+    </w:p>
+    <w:p>
+      <w:pPr>
+        <w:rPr>
+          <w:sz w:val="28"/>
+          <w:szCs w:val="28"/>
+          <w:lang/>
+        </w:rPr>
+      </w:pPr>
+    </w:p>
+    <w:p>
+      <w:pPr>
+        <w:rPr>
+          <w:sz w:val="28"/>
+          <w:szCs w:val="28"/>
+          <w:lang/>
+        </w:rPr>
+      </w:pPr>
+      <w:r>
+        <w:rPr>
+          <w:sz w:val="28"/>
+          <w:szCs w:val="28"/>
+          <w:lang/>
+        </w:rPr>
+        <w:lastRenderedPageBreak/>
+        <w:t xml:space="preserve">All that was stated above are hypotheses, and it is possible that the model did not achieve the desired outcome for entirely different reasons. Perhaps the dataset the encoder simply doesn’t generalize well to such images. </w:t>
+      </w:r>
+      <w:r>
+        <w:rPr>
+          <w:sz w:val="28"/>
+          <w:szCs w:val="28"/>
+          <w:lang/>
+        </w:rPr>
+        <w:t xml:space="preserve">Fine-tuning the encoder would have been the next step, but first a new idea was investigated. </w:t>
+      </w:r>
+    </w:p>
+    <w:p>
+      <w:pPr>
+        <w:rPr>
+          <w:sz w:val="28"/>
+          <w:szCs w:val="28"/>
+          <w:lang/>
+        </w:rPr>
+      </w:pPr>
+    </w:p>
+    <w:p>
+      <w:pPr>
+        <w:rPr>
+          <w:b/>
+          <w:bCs/>
+          <w:sz w:val="28"/>
+          <w:szCs w:val="28"/>
+          <w:lang/>
+        </w:rPr>
+      </w:pPr>
+      <w:r>
+        <w:rPr>
+          <w:b/>
+          <w:bCs/>
+          <w:sz w:val="28"/>
+          <w:szCs w:val="28"/>
+          <w:lang/>
+        </w:rPr>
+        <w:t xml:space="preserve">4.3 </w:t>
+      </w:r>
+    </w:p>
+    <w:p>
+      <w:pPr>
+        <w:rPr>
+          <w:b/>
+          <w:bCs/>
+          <w:sz w:val="28"/>
+          <w:szCs w:val="28"/>
+          <w:lang/>
+        </w:rPr>
+      </w:pPr>
+      <w:r>
+        <w:rPr>
+          <w:b/>
+          <w:bCs/>
+          <w:sz w:val="28"/>
+          <w:szCs w:val="28"/>
+          <w:lang/>
+        </w:rPr>
+        <w:t>Oriented bounding boxes</w:t>
+      </w:r>
+    </w:p>
+    <w:p>
+      <w:pPr>
+        <w:rPr>
+          <w:sz w:val="28"/>
+          <w:szCs w:val="28"/>
+          <w:lang/>
+        </w:rPr>
+      </w:pPr>
+      <w:r>
+        <w:rPr>
+          <w:sz w:val="28"/>
+          <w:szCs w:val="28"/>
+          <w:lang/>
+        </w:rPr>
+        <w:t xml:space="preserve">Having realised that the main problem of the SAM training was the overlap between the segmentation masks, which was liekly due to overlap between the bounding box prompts, it was decided to investigate a model that </w:t>
+      </w:r>
+      <w:r>
+        <w:rPr>
+          <w:sz w:val="28"/>
+          <w:szCs w:val="28"/>
+          <w:lang/>
+        </w:rPr>
+        <w:t>could provide better box predictions. That is to say, the bounding boxes also needed to have orientation. Initially, modifying the prompt encoder to accept orienting bounding boxes was considered, but experiments showed that the bounding boxes themselves were very accurate measurements.</w:t>
+      </w:r>
+    </w:p>
+    <w:p>
+      <w:pPr>
+        <w:rPr>
+          <w:sz w:val="28"/>
+          <w:szCs w:val="28"/>
+          <w:lang/>
+        </w:rPr>
+      </w:pPr>
+    </w:p>
+    <w:p>
+      <w:pPr>
+        <w:rPr>
+          <w:sz w:val="28"/>
+          <w:szCs w:val="28"/>
+          <w:lang/>
+        </w:rPr>
+      </w:pPr>
+      <w:r>
+        <w:rPr>
+          <w:sz w:val="28"/>
+          <w:szCs w:val="28"/>
+          <w:lang/>
+        </w:rPr>
+        <w:t>The model used for this was the oriented bounding box YOLO model. A new dataset had to be created for this, once again based on the ground truth masks.</w:t>
+      </w:r>
+    </w:p>
+    <w:p>
+      <w:pPr>
+        <w:rPr>
+          <w:sz w:val="28"/>
+          <w:szCs w:val="28"/>
+          <w:lang/>
+        </w:rPr>
+      </w:pPr>
+      <w:r>
+        <w:rPr>
+          <w:sz w:val="28"/>
+          <w:szCs w:val="28"/>
+          <w:lang/>
+        </w:rPr>
+        <w:t xml:space="preserve">Comparing this model to the initial U-NET approach, the results were a significant improvement. The oriented bounding box model detected 773 out of 796 teeth: a 97% ratio compared to the previous  63%. The following </w:t>
+      </w:r>
+      <w:r>
+        <w:rPr>
+          <w:sz w:val="28"/>
+          <w:szCs w:val="28"/>
+          <w:lang/>
+        </w:rPr>
+        <w:t>images are</w:t>
+      </w:r>
+      <w:r>
+        <w:rPr>
+          <w:sz w:val="28"/>
+          <w:szCs w:val="28"/>
+          <w:lang/>
+        </w:rPr>
+        <w:t xml:space="preserve"> a comparison of some of the predictions.</w:t>
+      </w:r>
+      <w:r>
+        <w:rPr>
+          <w:sz w:val="28"/>
+          <w:szCs w:val="28"/>
+          <w:lang/>
+        </w:rPr>
+        <w:t xml:space="preserve"> The oriented bounding box model is to the left.</w:t>
+      </w:r>
+    </w:p>
+    <w:p>
+      <w:pPr>
+        <w:rPr>
+          <w:sz w:val="28"/>
+          <w:szCs w:val="28"/>
+          <w:lang/>
+        </w:rPr>
+      </w:pPr>
+      <w:r>
+        <w:rPr>
+          <w:noProof/>
+          <w:sz w:val="28"/>
+          <w:szCs w:val="28"/>
+          <w:lang/>
+        </w:rPr>
+        <w:drawing>
+          <wp:inline distT="0" distB="0" distL="0" distR="0" wp14:anchorId="79DC8738" wp14:editId="6609C475">
+            <wp:extent cx="5943600" cy="1156970"/>
+            <wp:effectExtent l="0" t="0" r="0" b="5080"/>
+            <wp:docPr id="844136609" name="Picture 4" descr="A close-up of a radiograph&#10;&#10;Description automatically generated"/>
+            <wp:cNvGraphicFramePr>
+              <a:graphicFrameLocks xmlns:a="http://schemas.openxmlformats.org/drawingml/2006/main" noChangeAspect="1"/>
+            </wp:cNvGraphicFramePr>
+            <a:graphic xmlns:a="http://schemas.openxmlformats.org/drawingml/2006/main">
+              <a:graphicData uri="http://schemas.openxmlformats.org/drawingml/2006/picture">
+                <pic:pic xmlns:pic="http://schemas.openxmlformats.org/drawingml/2006/picture">
+                  <pic:nvPicPr>
+                    <pic:cNvPr id="844136609" name="Picture 4" descr="A close-up of a radiograph&#10;&#10;Description automatically generated"/>
+                    <pic:cNvPicPr/>
+                  </pic:nvPicPr>
+                  <pic:blipFill>
+                    <a:blip r:embed="rId12" cstate="print">
+                      <a:extLst>
+                        <a:ext uri="{28A0092B-C50C-407E-A947-70E740481C1C}">
+                          <a14:useLocalDpi xmlns:a14="http://schemas.microsoft.com/office/drawing/2010/main" val="0"/>
+                        </a:ext>
+                      </a:extLst>
+                    </a:blip>
+                    <a:stretch>
+                      <a:fillRect/>
+                    </a:stretch>
+                  </pic:blipFill>
+                  <pic:spPr>
+                    <a:xfrm>
+                      <a:off x="0" y="0"/>
+                      <a:ext cx="5943600" cy="1156970"/>
+                    </a:xfrm>
+                    <a:prstGeom prst="rect">
+                      <a:avLst/>
+                    </a:prstGeom>
+                  </pic:spPr>
+                </pic:pic>
+              </a:graphicData>
+            </a:graphic>
+          </wp:inline>
+        </w:drawing>
+      </w:r>
+    </w:p>
+    <w:p>
+      <w:pPr>
+        <w:rPr>
+          <w:sz w:val="28"/>
+          <w:szCs w:val="28"/>
+          <w:lang/>
+        </w:rPr>
+      </w:pPr>
+      <w:r>
+        <w:rPr>
+          <w:noProof/>
+          <w:sz w:val="28"/>
+          <w:szCs w:val="28"/>
+          <w:lang/>
+        </w:rPr>
+        <w:drawing>
+          <wp:inline distT="0" distB="0" distL="0" distR="0" wp14:anchorId="16352EBB" wp14:editId="2C4173F2">
+            <wp:extent cx="5943600" cy="1156970"/>
+            <wp:effectExtent l="0" t="0" r="0" b="5080"/>
+            <wp:docPr id="452426457" name="Picture 6" descr="A close-up of a person's chest&#10;&#10;Description automatically generated"/>
+            <wp:cNvGraphicFramePr>
+              <a:graphicFrameLocks xmlns:a="http://schemas.openxmlformats.org/drawingml/2006/main" noChangeAspect="1"/>
+            </wp:cNvGraphicFramePr>
+            <a:graphic xmlns:a="http://schemas.openxmlformats.org/drawingml/2006/main">
+              <a:graphicData uri="http://schemas.openxmlformats.org/drawingml/2006/picture">
+                <pic:pic xmlns:pic="http://schemas.openxmlformats.org/drawingml/2006/picture">
+                  <pic:nvPicPr>
+                    <pic:cNvPr id="452426457" name="Picture 6" descr="A close-up of a person's chest&#10;&#10;Description automatically generated"/>
+                    <pic:cNvPicPr/>
+                  </pic:nvPicPr>
+                  <pic:blipFill>
+                    <a:blip r:embed="rId13" cstate="print">
+                      <a:extLst>
+                        <a:ext uri="{28A0092B-C50C-407E-A947-70E740481C1C}">
+                          <a14:useLocalDpi xmlns:a14="http://schemas.microsoft.com/office/drawing/2010/main" val="0"/>
+                        </a:ext>
+                      </a:extLst>
+                    </a:blip>
+                    <a:stretch>
+                      <a:fillRect/>
+                    </a:stretch>
+                  </pic:blipFill>
+                  <pic:spPr>
+                    <a:xfrm>
+                      <a:off x="0" y="0"/>
+                      <a:ext cx="5943600" cy="1156970"/>
+                    </a:xfrm>
+                    <a:prstGeom prst="rect">
+                      <a:avLst/>
+                    </a:prstGeom>
+                  </pic:spPr>
+                </pic:pic>
+              </a:graphicData>
+            </a:graphic>
+          </wp:inline>
+        </w:drawing>
+      </w:r>
+    </w:p>
+    <w:p>
+      <w:pPr>
+        <w:rPr>
+          <w:sz w:val="28"/>
+          <w:szCs w:val="28"/>
+          <w:lang/>
+        </w:rPr>
+      </w:pPr>
+      <w:r>
+        <w:rPr>
+          <w:sz w:val="28"/>
+          <w:szCs w:val="28"/>
+          <w:lang/>
+        </w:rPr>
+        <w:lastRenderedPageBreak/>
+        <w:t>Whereas the measurements are much better in the oriented bounding box model, one can tell by comparing the images that certain teeth get better measurements with the segmentation model. Future work might involve a combination between the two models</w:t>
+      </w:r>
+      <w:r>
+        <w:rPr>
+          <w:sz w:val="28"/>
+          <w:szCs w:val="28"/>
+          <w:lang/>
+        </w:rPr>
+        <w:t>, as well as heuristics for pruning measurements that are obviously wrong.</w:t>
+      </w:r>
     </w:p>
     <w:p>
       <w:pPr>
@@ -2956,34 +3902,47 @@
           <w:bCs/>
           <w:sz w:val="40"/>
           <w:szCs w:val="40"/>
-        </w:rPr>
-      </w:pPr>
-      <w:r>
+          <w:lang/>
+        </w:rPr>
+      </w:pPr>
+    </w:p>
+    <w:p>
+      <w:pPr>
         <w:rPr>
           <w:b/>
           <w:bCs/>
           <w:sz w:val="40"/>
           <w:szCs w:val="40"/>
-        </w:rPr>
-        <w:br w:type="page"/>
-      </w:r>
-    </w:p>
-    <w:p>
-      <w:pPr>
+          <w:lang/>
+        </w:rPr>
+      </w:pPr>
+      <w:r>
         <w:rPr>
           <w:b/>
           <w:bCs/>
           <w:sz w:val="40"/>
           <w:szCs w:val="40"/>
-        </w:rPr>
-      </w:pPr>
-      <w:r>
+          <w:lang/>
+        </w:rPr>
+        <w:br w:type="page"/>
+      </w:r>
+    </w:p>
+    <w:p>
+      <w:pPr>
         <w:rPr>
           <w:b/>
           <w:bCs/>
           <w:sz w:val="40"/>
           <w:szCs w:val="40"/>
         </w:rPr>
+      </w:pPr>
+      <w:r>
+        <w:rPr>
+          <w:b/>
+          <w:bCs/>
+          <w:sz w:val="40"/>
+          <w:szCs w:val="40"/>
+        </w:rPr>
         <w:lastRenderedPageBreak/>
         <w:t>5. Application</w:t>
       </w:r>
@@ -2995,21 +3954,6 @@
           <w:szCs w:val="28"/>
         </w:rPr>
       </w:pPr>
-      <w:r>
-        <w:rPr>
-          <w:sz w:val="28"/>
-          <w:szCs w:val="28"/>
-        </w:rPr>
-        <w:t>*To be Developed</w:t>
-      </w:r>
-    </w:p>
-    <w:p>
-      <w:pPr>
-        <w:rPr>
-          <w:sz w:val="28"/>
-          <w:szCs w:val="28"/>
-        </w:rPr>
-      </w:pPr>
     </w:p>
     <w:p>
       <w:pPr>
@@ -3195,6 +4139,26 @@
           <w:sz w:val="40"/>
           <w:szCs w:val="40"/>
         </w:rPr>
+        <w:br w:type="page"/>
+      </w:r>
+    </w:p>
+    <w:p>
+      <w:pPr>
+        <w:rPr>
+          <w:b/>
+          <w:bCs/>
+          <w:sz w:val="40"/>
+          <w:szCs w:val="40"/>
+          <w:lang/>
+        </w:rPr>
+      </w:pPr>
+      <w:r>
+        <w:rPr>
+          <w:b/>
+          <w:bCs/>
+          <w:sz w:val="40"/>
+          <w:szCs w:val="40"/>
+        </w:rPr>
         <w:lastRenderedPageBreak/>
         <w:t>6. Conclusion and future work</w:t>
       </w:r>
@@ -3202,10 +4166,28 @@
     <w:p>
       <w:pPr>
         <w:rPr>
+          <w:sz w:val="28"/>
+          <w:szCs w:val="28"/>
+          <w:lang/>
+        </w:rPr>
+      </w:pPr>
+      <w:r>
+        <w:rPr>
+          <w:sz w:val="28"/>
+          <w:szCs w:val="28"/>
+          <w:lang/>
+        </w:rPr>
+        <w:t>The main contribution of this work is an investigation of approaches regarding mainly tooth measurement, as well as mandible segmentation. Future work may include combining the oriented bounding box and segmentation models, as well as continuing work on the finetuning of a baseline model such as SAM.</w:t>
+      </w:r>
+    </w:p>
+    <w:p>
+      <w:pPr>
+        <w:rPr>
           <w:b/>
           <w:bCs/>
           <w:sz w:val="40"/>
           <w:szCs w:val="40"/>
+          <w:lang/>
         </w:rPr>
       </w:pPr>
     </w:p>
@@ -3525,6 +4507,7 @@
                 <w:rPr>
                   <w:noProof/>
                 </w:rPr>
+                <w:lastRenderedPageBreak/>
                 <w:t xml:space="preserve">Weber, M., Wang, H., Qiao, S., Xie, J., Collins, M. D., Zhu, Y., . . . Chen, L.-C. (2021). DeepLab2: A TensorFlow Library for Deep Labeling. </w:t>
               </w:r>
               <w:r>
@@ -3543,6 +4526,11 @@
               </w:r>
             </w:p>
             <w:p>
+              <w:pPr>
+                <w:rPr>
+                  <w:lang/>
+                </w:rPr>
+              </w:pPr>
               <w:r>
                 <w:rPr>
                   <w:b/>
@@ -3556,14 +4544,6 @@
         </w:sdt>
       </w:sdtContent>
     </w:sdt>
-    <w:p>
-      <w:pPr>
-        <w:rPr>
-          <w:sz w:val="28"/>
-          <w:szCs w:val="28"/>
-        </w:rPr>
-      </w:pPr>
-    </w:p>
     <w:sectPr>
       <w:pgSz w:w="12240" w:h="15840"/>
       <w:pgMar w:top="1440" w:right="1440" w:bottom="1440" w:left="1440" w:header="720" w:footer="720" w:gutter="0"/>

</xml_diff>